<commit_message>
Updated the specification document.
</commit_message>
<xml_diff>
--- a/doc/Puma Programming Language Specification.docx
+++ b/doc/Puma Programming Language Specification.docx
@@ -531,10 +531,7 @@
               <w:t>/</w:t>
             </w:r>
             <w:r>
-              <w:t>0</w:t>
-            </w:r>
-            <w:r>
-              <w:t>9</w:t>
+              <w:t>11</w:t>
             </w:r>
             <w:r>
               <w:t>/202</w:t>
@@ -878,7 +875,7 @@
           <w:r>
             <w:fldChar w:fldCharType="separate"/>
           </w:r>
-          <w:hyperlink w:anchor="_Toc155026449" w:history="1">
+          <w:hyperlink w:anchor="_Toc158660064" w:history="1">
             <w:r>
               <w:rPr>
                 <w:rStyle w:val="Hyperlink"/>
@@ -905,7 +902,7 @@
                 <w:noProof/>
                 <w:webHidden/>
               </w:rPr>
-              <w:instrText xml:space="preserve"> PAGEREF _Toc155026449 \h </w:instrText>
+              <w:instrText xml:space="preserve"> PAGEREF _Toc158660064 \h </w:instrText>
             </w:r>
             <w:r>
               <w:rPr>
@@ -946,7 +943,7 @@
               <w14:ligatures w14:val="standardContextual"/>
             </w:rPr>
           </w:pPr>
-          <w:hyperlink w:anchor="_Toc155026450" w:history="1">
+          <w:hyperlink w:anchor="_Toc158660065" w:history="1">
             <w:r>
               <w:rPr>
                 <w:rStyle w:val="Hyperlink"/>
@@ -973,7 +970,7 @@
                 <w:noProof/>
                 <w:webHidden/>
               </w:rPr>
-              <w:instrText xml:space="preserve"> PAGEREF _Toc155026450 \h </w:instrText>
+              <w:instrText xml:space="preserve"> PAGEREF _Toc158660065 \h </w:instrText>
             </w:r>
             <w:r>
               <w:rPr>
@@ -1014,7 +1011,7 @@
               <w14:ligatures w14:val="standardContextual"/>
             </w:rPr>
           </w:pPr>
-          <w:hyperlink w:anchor="_Toc155026451" w:history="1">
+          <w:hyperlink w:anchor="_Toc158660066" w:history="1">
             <w:r>
               <w:rPr>
                 <w:rStyle w:val="Hyperlink"/>
@@ -1041,7 +1038,7 @@
                 <w:noProof/>
                 <w:webHidden/>
               </w:rPr>
-              <w:instrText xml:space="preserve"> PAGEREF _Toc155026451 \h </w:instrText>
+              <w:instrText xml:space="preserve"> PAGEREF _Toc158660066 \h </w:instrText>
             </w:r>
             <w:r>
               <w:rPr>
@@ -1082,7 +1079,7 @@
               <w14:ligatures w14:val="standardContextual"/>
             </w:rPr>
           </w:pPr>
-          <w:hyperlink w:anchor="_Toc155026452" w:history="1">
+          <w:hyperlink w:anchor="_Toc158660067" w:history="1">
             <w:r>
               <w:rPr>
                 <w:rStyle w:val="Hyperlink"/>
@@ -1109,7 +1106,7 @@
                 <w:noProof/>
                 <w:webHidden/>
               </w:rPr>
-              <w:instrText xml:space="preserve"> PAGEREF _Toc155026452 \h </w:instrText>
+              <w:instrText xml:space="preserve"> PAGEREF _Toc158660067 \h </w:instrText>
             </w:r>
             <w:r>
               <w:rPr>
@@ -1150,7 +1147,7 @@
               <w14:ligatures w14:val="standardContextual"/>
             </w:rPr>
           </w:pPr>
-          <w:hyperlink w:anchor="_Toc155026453" w:history="1">
+          <w:hyperlink w:anchor="_Toc158660068" w:history="1">
             <w:r>
               <w:rPr>
                 <w:rStyle w:val="Hyperlink"/>
@@ -1177,7 +1174,7 @@
                 <w:noProof/>
                 <w:webHidden/>
               </w:rPr>
-              <w:instrText xml:space="preserve"> PAGEREF _Toc155026453 \h </w:instrText>
+              <w:instrText xml:space="preserve"> PAGEREF _Toc158660068 \h </w:instrText>
             </w:r>
             <w:r>
               <w:rPr>
@@ -1221,7 +1218,7 @@
               <w14:ligatures w14:val="standardContextual"/>
             </w:rPr>
           </w:pPr>
-          <w:hyperlink w:anchor="_Toc155026454" w:history="1">
+          <w:hyperlink w:anchor="_Toc158660069" w:history="1">
             <w:r>
               <w:rPr>
                 <w:rStyle w:val="Hyperlink"/>
@@ -1248,7 +1245,7 @@
                 <w:noProof/>
                 <w:webHidden/>
               </w:rPr>
-              <w:instrText xml:space="preserve"> PAGEREF _Toc155026454 \h </w:instrText>
+              <w:instrText xml:space="preserve"> PAGEREF _Toc158660069 \h </w:instrText>
             </w:r>
             <w:r>
               <w:rPr>
@@ -1292,7 +1289,7 @@
               <w14:ligatures w14:val="standardContextual"/>
             </w:rPr>
           </w:pPr>
-          <w:hyperlink w:anchor="_Toc155026455" w:history="1">
+          <w:hyperlink w:anchor="_Toc158660070" w:history="1">
             <w:r>
               <w:rPr>
                 <w:rStyle w:val="Hyperlink"/>
@@ -1319,7 +1316,7 @@
                 <w:noProof/>
                 <w:webHidden/>
               </w:rPr>
-              <w:instrText xml:space="preserve"> PAGEREF _Toc155026455 \h </w:instrText>
+              <w:instrText xml:space="preserve"> PAGEREF _Toc158660070 \h </w:instrText>
             </w:r>
             <w:r>
               <w:rPr>
@@ -1360,7 +1357,7 @@
               <w14:ligatures w14:val="standardContextual"/>
             </w:rPr>
           </w:pPr>
-          <w:hyperlink w:anchor="_Toc155026456" w:history="1">
+          <w:hyperlink w:anchor="_Toc158660071" w:history="1">
             <w:r>
               <w:rPr>
                 <w:rStyle w:val="Hyperlink"/>
@@ -1387,7 +1384,7 @@
                 <w:noProof/>
                 <w:webHidden/>
               </w:rPr>
-              <w:instrText xml:space="preserve"> PAGEREF _Toc155026456 \h </w:instrText>
+              <w:instrText xml:space="preserve"> PAGEREF _Toc158660071 \h </w:instrText>
             </w:r>
             <w:r>
               <w:rPr>
@@ -1428,7 +1425,7 @@
               <w14:ligatures w14:val="standardContextual"/>
             </w:rPr>
           </w:pPr>
-          <w:hyperlink w:anchor="_Toc155026457" w:history="1">
+          <w:hyperlink w:anchor="_Toc158660072" w:history="1">
             <w:r>
               <w:rPr>
                 <w:rStyle w:val="Hyperlink"/>
@@ -1455,7 +1452,7 @@
                 <w:noProof/>
                 <w:webHidden/>
               </w:rPr>
-              <w:instrText xml:space="preserve"> PAGEREF _Toc155026457 \h </w:instrText>
+              <w:instrText xml:space="preserve"> PAGEREF _Toc158660072 \h </w:instrText>
             </w:r>
             <w:r>
               <w:rPr>
@@ -1496,7 +1493,7 @@
               <w14:ligatures w14:val="standardContextual"/>
             </w:rPr>
           </w:pPr>
-          <w:hyperlink w:anchor="_Toc155026458" w:history="1">
+          <w:hyperlink w:anchor="_Toc158660073" w:history="1">
             <w:r>
               <w:rPr>
                 <w:rStyle w:val="Hyperlink"/>
@@ -1523,7 +1520,7 @@
                 <w:noProof/>
                 <w:webHidden/>
               </w:rPr>
-              <w:instrText xml:space="preserve"> PAGEREF _Toc155026458 \h </w:instrText>
+              <w:instrText xml:space="preserve"> PAGEREF _Toc158660073 \h </w:instrText>
             </w:r>
             <w:r>
               <w:rPr>
@@ -1564,7 +1561,7 @@
               <w14:ligatures w14:val="standardContextual"/>
             </w:rPr>
           </w:pPr>
-          <w:hyperlink w:anchor="_Toc155026459" w:history="1">
+          <w:hyperlink w:anchor="_Toc158660074" w:history="1">
             <w:r>
               <w:rPr>
                 <w:rStyle w:val="Hyperlink"/>
@@ -1591,7 +1588,7 @@
                 <w:noProof/>
                 <w:webHidden/>
               </w:rPr>
-              <w:instrText xml:space="preserve"> PAGEREF _Toc155026459 \h </w:instrText>
+              <w:instrText xml:space="preserve"> PAGEREF _Toc158660074 \h </w:instrText>
             </w:r>
             <w:r>
               <w:rPr>
@@ -1632,7 +1629,7 @@
               <w14:ligatures w14:val="standardContextual"/>
             </w:rPr>
           </w:pPr>
-          <w:hyperlink w:anchor="_Toc155026460" w:history="1">
+          <w:hyperlink w:anchor="_Toc158660075" w:history="1">
             <w:r>
               <w:rPr>
                 <w:rStyle w:val="Hyperlink"/>
@@ -1659,7 +1656,7 @@
                 <w:noProof/>
                 <w:webHidden/>
               </w:rPr>
-              <w:instrText xml:space="preserve"> PAGEREF _Toc155026460 \h </w:instrText>
+              <w:instrText xml:space="preserve"> PAGEREF _Toc158660075 \h </w:instrText>
             </w:r>
             <w:r>
               <w:rPr>
@@ -1703,7 +1700,7 @@
               <w14:ligatures w14:val="standardContextual"/>
             </w:rPr>
           </w:pPr>
-          <w:hyperlink w:anchor="_Toc155026461" w:history="1">
+          <w:hyperlink w:anchor="_Toc158660076" w:history="1">
             <w:r>
               <w:rPr>
                 <w:rStyle w:val="Hyperlink"/>
@@ -1730,7 +1727,7 @@
                 <w:noProof/>
                 <w:webHidden/>
               </w:rPr>
-              <w:instrText xml:space="preserve"> PAGEREF _Toc155026461 \h </w:instrText>
+              <w:instrText xml:space="preserve"> PAGEREF _Toc158660076 \h </w:instrText>
             </w:r>
             <w:r>
               <w:rPr>
@@ -1774,7 +1771,7 @@
               <w14:ligatures w14:val="standardContextual"/>
             </w:rPr>
           </w:pPr>
-          <w:hyperlink w:anchor="_Toc155026462" w:history="1">
+          <w:hyperlink w:anchor="_Toc158660077" w:history="1">
             <w:r>
               <w:rPr>
                 <w:rStyle w:val="Hyperlink"/>
@@ -1801,7 +1798,7 @@
                 <w:noProof/>
                 <w:webHidden/>
               </w:rPr>
-              <w:instrText xml:space="preserve"> PAGEREF _Toc155026462 \h </w:instrText>
+              <w:instrText xml:space="preserve"> PAGEREF _Toc158660077 \h </w:instrText>
             </w:r>
             <w:r>
               <w:rPr>
@@ -1845,7 +1842,7 @@
               <w14:ligatures w14:val="standardContextual"/>
             </w:rPr>
           </w:pPr>
-          <w:hyperlink w:anchor="_Toc155026463" w:history="1">
+          <w:hyperlink w:anchor="_Toc158660078" w:history="1">
             <w:r>
               <w:rPr>
                 <w:rStyle w:val="Hyperlink"/>
@@ -1872,7 +1869,7 @@
                 <w:noProof/>
                 <w:webHidden/>
               </w:rPr>
-              <w:instrText xml:space="preserve"> PAGEREF _Toc155026463 \h </w:instrText>
+              <w:instrText xml:space="preserve"> PAGEREF _Toc158660078 \h </w:instrText>
             </w:r>
             <w:r>
               <w:rPr>
@@ -1916,7 +1913,7 @@
               <w14:ligatures w14:val="standardContextual"/>
             </w:rPr>
           </w:pPr>
-          <w:hyperlink w:anchor="_Toc155026464" w:history="1">
+          <w:hyperlink w:anchor="_Toc158660079" w:history="1">
             <w:r>
               <w:rPr>
                 <w:rStyle w:val="Hyperlink"/>
@@ -1943,7 +1940,7 @@
                 <w:noProof/>
                 <w:webHidden/>
               </w:rPr>
-              <w:instrText xml:space="preserve"> PAGEREF _Toc155026464 \h </w:instrText>
+              <w:instrText xml:space="preserve"> PAGEREF _Toc158660079 \h </w:instrText>
             </w:r>
             <w:r>
               <w:rPr>
@@ -1987,7 +1984,7 @@
               <w14:ligatures w14:val="standardContextual"/>
             </w:rPr>
           </w:pPr>
-          <w:hyperlink w:anchor="_Toc155026465" w:history="1">
+          <w:hyperlink w:anchor="_Toc158660080" w:history="1">
             <w:r>
               <w:rPr>
                 <w:rStyle w:val="Hyperlink"/>
@@ -2014,7 +2011,7 @@
                 <w:noProof/>
                 <w:webHidden/>
               </w:rPr>
-              <w:instrText xml:space="preserve"> PAGEREF _Toc155026465 \h </w:instrText>
+              <w:instrText xml:space="preserve"> PAGEREF _Toc158660080 \h </w:instrText>
             </w:r>
             <w:r>
               <w:rPr>
@@ -2058,7 +2055,7 @@
               <w14:ligatures w14:val="standardContextual"/>
             </w:rPr>
           </w:pPr>
-          <w:hyperlink w:anchor="_Toc155026466" w:history="1">
+          <w:hyperlink w:anchor="_Toc158660081" w:history="1">
             <w:r>
               <w:rPr>
                 <w:rStyle w:val="Hyperlink"/>
@@ -2085,7 +2082,7 @@
                 <w:noProof/>
                 <w:webHidden/>
               </w:rPr>
-              <w:instrText xml:space="preserve"> PAGEREF _Toc155026466 \h </w:instrText>
+              <w:instrText xml:space="preserve"> PAGEREF _Toc158660081 \h </w:instrText>
             </w:r>
             <w:r>
               <w:rPr>
@@ -2129,7 +2126,7 @@
               <w14:ligatures w14:val="standardContextual"/>
             </w:rPr>
           </w:pPr>
-          <w:hyperlink w:anchor="_Toc155026467" w:history="1">
+          <w:hyperlink w:anchor="_Toc158660082" w:history="1">
             <w:r>
               <w:rPr>
                 <w:rStyle w:val="Hyperlink"/>
@@ -2156,7 +2153,7 @@
                 <w:noProof/>
                 <w:webHidden/>
               </w:rPr>
-              <w:instrText xml:space="preserve"> PAGEREF _Toc155026467 \h </w:instrText>
+              <w:instrText xml:space="preserve"> PAGEREF _Toc158660082 \h </w:instrText>
             </w:r>
             <w:r>
               <w:rPr>
@@ -2200,7 +2197,7 @@
               <w14:ligatures w14:val="standardContextual"/>
             </w:rPr>
           </w:pPr>
-          <w:hyperlink w:anchor="_Toc155026468" w:history="1">
+          <w:hyperlink w:anchor="_Toc158660083" w:history="1">
             <w:r>
               <w:rPr>
                 <w:rStyle w:val="Hyperlink"/>
@@ -2227,7 +2224,7 @@
                 <w:noProof/>
                 <w:webHidden/>
               </w:rPr>
-              <w:instrText xml:space="preserve"> PAGEREF _Toc155026468 \h </w:instrText>
+              <w:instrText xml:space="preserve"> PAGEREF _Toc158660083 \h </w:instrText>
             </w:r>
             <w:r>
               <w:rPr>
@@ -2271,7 +2268,7 @@
               <w14:ligatures w14:val="standardContextual"/>
             </w:rPr>
           </w:pPr>
-          <w:hyperlink w:anchor="_Toc155026469" w:history="1">
+          <w:hyperlink w:anchor="_Toc158660084" w:history="1">
             <w:r>
               <w:rPr>
                 <w:rStyle w:val="Hyperlink"/>
@@ -2298,7 +2295,7 @@
                 <w:noProof/>
                 <w:webHidden/>
               </w:rPr>
-              <w:instrText xml:space="preserve"> PAGEREF _Toc155026469 \h </w:instrText>
+              <w:instrText xml:space="preserve"> PAGEREF _Toc158660084 \h </w:instrText>
             </w:r>
             <w:r>
               <w:rPr>
@@ -2342,7 +2339,7 @@
               <w14:ligatures w14:val="standardContextual"/>
             </w:rPr>
           </w:pPr>
-          <w:hyperlink w:anchor="_Toc155026470" w:history="1">
+          <w:hyperlink w:anchor="_Toc158660085" w:history="1">
             <w:r>
               <w:rPr>
                 <w:rStyle w:val="Hyperlink"/>
@@ -2369,7 +2366,7 @@
                 <w:noProof/>
                 <w:webHidden/>
               </w:rPr>
-              <w:instrText xml:space="preserve"> PAGEREF _Toc155026470 \h </w:instrText>
+              <w:instrText xml:space="preserve"> PAGEREF _Toc158660085 \h </w:instrText>
             </w:r>
             <w:r>
               <w:rPr>
@@ -2413,7 +2410,7 @@
               <w14:ligatures w14:val="standardContextual"/>
             </w:rPr>
           </w:pPr>
-          <w:hyperlink w:anchor="_Toc155026471" w:history="1">
+          <w:hyperlink w:anchor="_Toc158660086" w:history="1">
             <w:r>
               <w:rPr>
                 <w:rStyle w:val="Hyperlink"/>
@@ -2440,7 +2437,7 @@
                 <w:noProof/>
                 <w:webHidden/>
               </w:rPr>
-              <w:instrText xml:space="preserve"> PAGEREF _Toc155026471 \h </w:instrText>
+              <w:instrText xml:space="preserve"> PAGEREF _Toc158660086 \h </w:instrText>
             </w:r>
             <w:r>
               <w:rPr>
@@ -2484,7 +2481,7 @@
               <w14:ligatures w14:val="standardContextual"/>
             </w:rPr>
           </w:pPr>
-          <w:hyperlink w:anchor="_Toc155026472" w:history="1">
+          <w:hyperlink w:anchor="_Toc158660087" w:history="1">
             <w:r>
               <w:rPr>
                 <w:rStyle w:val="Hyperlink"/>
@@ -2511,7 +2508,7 @@
                 <w:noProof/>
                 <w:webHidden/>
               </w:rPr>
-              <w:instrText xml:space="preserve"> PAGEREF _Toc155026472 \h </w:instrText>
+              <w:instrText xml:space="preserve"> PAGEREF _Toc158660087 \h </w:instrText>
             </w:r>
             <w:r>
               <w:rPr>
@@ -2555,7 +2552,7 @@
               <w14:ligatures w14:val="standardContextual"/>
             </w:rPr>
           </w:pPr>
-          <w:hyperlink w:anchor="_Toc155026473" w:history="1">
+          <w:hyperlink w:anchor="_Toc158660088" w:history="1">
             <w:r>
               <w:rPr>
                 <w:rStyle w:val="Hyperlink"/>
@@ -2582,7 +2579,7 @@
                 <w:noProof/>
                 <w:webHidden/>
               </w:rPr>
-              <w:instrText xml:space="preserve"> PAGEREF _Toc155026473 \h </w:instrText>
+              <w:instrText xml:space="preserve"> PAGEREF _Toc158660088 \h </w:instrText>
             </w:r>
             <w:r>
               <w:rPr>
@@ -2626,7 +2623,7 @@
               <w14:ligatures w14:val="standardContextual"/>
             </w:rPr>
           </w:pPr>
-          <w:hyperlink w:anchor="_Toc155026474" w:history="1">
+          <w:hyperlink w:anchor="_Toc158660089" w:history="1">
             <w:r>
               <w:rPr>
                 <w:rStyle w:val="Hyperlink"/>
@@ -2653,7 +2650,7 @@
                 <w:noProof/>
                 <w:webHidden/>
               </w:rPr>
-              <w:instrText xml:space="preserve"> PAGEREF _Toc155026474 \h </w:instrText>
+              <w:instrText xml:space="preserve"> PAGEREF _Toc158660089 \h </w:instrText>
             </w:r>
             <w:r>
               <w:rPr>
@@ -2697,7 +2694,7 @@
               <w14:ligatures w14:val="standardContextual"/>
             </w:rPr>
           </w:pPr>
-          <w:hyperlink w:anchor="_Toc155026475" w:history="1">
+          <w:hyperlink w:anchor="_Toc158660090" w:history="1">
             <w:r>
               <w:rPr>
                 <w:rStyle w:val="Hyperlink"/>
@@ -2724,7 +2721,7 @@
                 <w:noProof/>
                 <w:webHidden/>
               </w:rPr>
-              <w:instrText xml:space="preserve"> PAGEREF _Toc155026475 \h </w:instrText>
+              <w:instrText xml:space="preserve"> PAGEREF _Toc158660090 \h </w:instrText>
             </w:r>
             <w:r>
               <w:rPr>
@@ -2768,7 +2765,7 @@
               <w14:ligatures w14:val="standardContextual"/>
             </w:rPr>
           </w:pPr>
-          <w:hyperlink w:anchor="_Toc155026476" w:history="1">
+          <w:hyperlink w:anchor="_Toc158660091" w:history="1">
             <w:r>
               <w:rPr>
                 <w:rStyle w:val="Hyperlink"/>
@@ -2795,7 +2792,7 @@
                 <w:noProof/>
                 <w:webHidden/>
               </w:rPr>
-              <w:instrText xml:space="preserve"> PAGEREF _Toc155026476 \h </w:instrText>
+              <w:instrText xml:space="preserve"> PAGEREF _Toc158660091 \h </w:instrText>
             </w:r>
             <w:r>
               <w:rPr>
@@ -2839,7 +2836,7 @@
               <w14:ligatures w14:val="standardContextual"/>
             </w:rPr>
           </w:pPr>
-          <w:hyperlink w:anchor="_Toc155026477" w:history="1">
+          <w:hyperlink w:anchor="_Toc158660092" w:history="1">
             <w:r>
               <w:rPr>
                 <w:rStyle w:val="Hyperlink"/>
@@ -2866,7 +2863,7 @@
                 <w:noProof/>
                 <w:webHidden/>
               </w:rPr>
-              <w:instrText xml:space="preserve"> PAGEREF _Toc155026477 \h </w:instrText>
+              <w:instrText xml:space="preserve"> PAGEREF _Toc158660092 \h </w:instrText>
             </w:r>
             <w:r>
               <w:rPr>
@@ -2886,7 +2883,7 @@
                 <w:noProof/>
                 <w:webHidden/>
               </w:rPr>
-              <w:t>27</w:t>
+              <w:t>26</w:t>
             </w:r>
             <w:r>
               <w:rPr>
@@ -2910,7 +2907,7 @@
               <w14:ligatures w14:val="standardContextual"/>
             </w:rPr>
           </w:pPr>
-          <w:hyperlink w:anchor="_Toc155026478" w:history="1">
+          <w:hyperlink w:anchor="_Toc158660093" w:history="1">
             <w:r>
               <w:rPr>
                 <w:rStyle w:val="Hyperlink"/>
@@ -2937,7 +2934,7 @@
                 <w:noProof/>
                 <w:webHidden/>
               </w:rPr>
-              <w:instrText xml:space="preserve"> PAGEREF _Toc155026478 \h </w:instrText>
+              <w:instrText xml:space="preserve"> PAGEREF _Toc158660093 \h </w:instrText>
             </w:r>
             <w:r>
               <w:rPr>
@@ -2957,7 +2954,7 @@
                 <w:noProof/>
                 <w:webHidden/>
               </w:rPr>
-              <w:t>28</w:t>
+              <w:t>27</w:t>
             </w:r>
             <w:r>
               <w:rPr>
@@ -2981,7 +2978,7 @@
               <w14:ligatures w14:val="standardContextual"/>
             </w:rPr>
           </w:pPr>
-          <w:hyperlink w:anchor="_Toc155026479" w:history="1">
+          <w:hyperlink w:anchor="_Toc158660094" w:history="1">
             <w:r>
               <w:rPr>
                 <w:rStyle w:val="Hyperlink"/>
@@ -3008,7 +3005,7 @@
                 <w:noProof/>
                 <w:webHidden/>
               </w:rPr>
-              <w:instrText xml:space="preserve"> PAGEREF _Toc155026479 \h </w:instrText>
+              <w:instrText xml:space="preserve"> PAGEREF _Toc158660094 \h </w:instrText>
             </w:r>
             <w:r>
               <w:rPr>
@@ -3028,7 +3025,7 @@
                 <w:noProof/>
                 <w:webHidden/>
               </w:rPr>
-              <w:t>28</w:t>
+              <w:t>27</w:t>
             </w:r>
             <w:r>
               <w:rPr>
@@ -3049,7 +3046,7 @@
               <w14:ligatures w14:val="standardContextual"/>
             </w:rPr>
           </w:pPr>
-          <w:hyperlink w:anchor="_Toc155026480" w:history="1">
+          <w:hyperlink w:anchor="_Toc158660095" w:history="1">
             <w:r>
               <w:rPr>
                 <w:rStyle w:val="Hyperlink"/>
@@ -3076,7 +3073,7 @@
                 <w:noProof/>
                 <w:webHidden/>
               </w:rPr>
-              <w:instrText xml:space="preserve"> PAGEREF _Toc155026480 \h </w:instrText>
+              <w:instrText xml:space="preserve"> PAGEREF _Toc158660095 \h </w:instrText>
             </w:r>
             <w:r>
               <w:rPr>
@@ -3096,7 +3093,7 @@
                 <w:noProof/>
                 <w:webHidden/>
               </w:rPr>
-              <w:t>28</w:t>
+              <w:t>27</w:t>
             </w:r>
             <w:r>
               <w:rPr>
@@ -3120,7 +3117,7 @@
               <w14:ligatures w14:val="standardContextual"/>
             </w:rPr>
           </w:pPr>
-          <w:hyperlink w:anchor="_Toc155026481" w:history="1">
+          <w:hyperlink w:anchor="_Toc158660096" w:history="1">
             <w:r>
               <w:rPr>
                 <w:rStyle w:val="Hyperlink"/>
@@ -3147,7 +3144,7 @@
                 <w:noProof/>
                 <w:webHidden/>
               </w:rPr>
-              <w:instrText xml:space="preserve"> PAGEREF _Toc155026481 \h </w:instrText>
+              <w:instrText xml:space="preserve"> PAGEREF _Toc158660096 \h </w:instrText>
             </w:r>
             <w:r>
               <w:rPr>
@@ -3191,7 +3188,7 @@
               <w14:ligatures w14:val="standardContextual"/>
             </w:rPr>
           </w:pPr>
-          <w:hyperlink w:anchor="_Toc155026482" w:history="1">
+          <w:hyperlink w:anchor="_Toc158660097" w:history="1">
             <w:r>
               <w:rPr>
                 <w:rStyle w:val="Hyperlink"/>
@@ -3218,7 +3215,7 @@
                 <w:noProof/>
                 <w:webHidden/>
               </w:rPr>
-              <w:instrText xml:space="preserve"> PAGEREF _Toc155026482 \h </w:instrText>
+              <w:instrText xml:space="preserve"> PAGEREF _Toc158660097 \h </w:instrText>
             </w:r>
             <w:r>
               <w:rPr>
@@ -3262,7 +3259,7 @@
               <w14:ligatures w14:val="standardContextual"/>
             </w:rPr>
           </w:pPr>
-          <w:hyperlink w:anchor="_Toc155026483" w:history="1">
+          <w:hyperlink w:anchor="_Toc158660098" w:history="1">
             <w:r>
               <w:rPr>
                 <w:rStyle w:val="Hyperlink"/>
@@ -3289,7 +3286,7 @@
                 <w:noProof/>
                 <w:webHidden/>
               </w:rPr>
-              <w:instrText xml:space="preserve"> PAGEREF _Toc155026483 \h </w:instrText>
+              <w:instrText xml:space="preserve"> PAGEREF _Toc158660098 \h </w:instrText>
             </w:r>
             <w:r>
               <w:rPr>
@@ -3309,7 +3306,7 @@
                 <w:noProof/>
                 <w:webHidden/>
               </w:rPr>
-              <w:t>29</w:t>
+              <w:t>28</w:t>
             </w:r>
             <w:r>
               <w:rPr>
@@ -3333,7 +3330,7 @@
               <w14:ligatures w14:val="standardContextual"/>
             </w:rPr>
           </w:pPr>
-          <w:hyperlink w:anchor="_Toc155026484" w:history="1">
+          <w:hyperlink w:anchor="_Toc158660099" w:history="1">
             <w:r>
               <w:rPr>
                 <w:rStyle w:val="Hyperlink"/>
@@ -3360,7 +3357,7 @@
                 <w:noProof/>
                 <w:webHidden/>
               </w:rPr>
-              <w:instrText xml:space="preserve"> PAGEREF _Toc155026484 \h </w:instrText>
+              <w:instrText xml:space="preserve"> PAGEREF _Toc158660099 \h </w:instrText>
             </w:r>
             <w:r>
               <w:rPr>
@@ -3404,7 +3401,7 @@
               <w14:ligatures w14:val="standardContextual"/>
             </w:rPr>
           </w:pPr>
-          <w:hyperlink w:anchor="_Toc155026485" w:history="1">
+          <w:hyperlink w:anchor="_Toc158660100" w:history="1">
             <w:r>
               <w:rPr>
                 <w:rStyle w:val="Hyperlink"/>
@@ -3431,7 +3428,7 @@
                 <w:noProof/>
                 <w:webHidden/>
               </w:rPr>
-              <w:instrText xml:space="preserve"> PAGEREF _Toc155026485 \h </w:instrText>
+              <w:instrText xml:space="preserve"> PAGEREF _Toc158660100 \h </w:instrText>
             </w:r>
             <w:r>
               <w:rPr>
@@ -3475,7 +3472,7 @@
               <w14:ligatures w14:val="standardContextual"/>
             </w:rPr>
           </w:pPr>
-          <w:hyperlink w:anchor="_Toc155026486" w:history="1">
+          <w:hyperlink w:anchor="_Toc158660101" w:history="1">
             <w:r>
               <w:rPr>
                 <w:rStyle w:val="Hyperlink"/>
@@ -3502,7 +3499,7 @@
                 <w:noProof/>
                 <w:webHidden/>
               </w:rPr>
-              <w:instrText xml:space="preserve"> PAGEREF _Toc155026486 \h </w:instrText>
+              <w:instrText xml:space="preserve"> PAGEREF _Toc158660101 \h </w:instrText>
             </w:r>
             <w:r>
               <w:rPr>
@@ -3522,7 +3519,7 @@
                 <w:noProof/>
                 <w:webHidden/>
               </w:rPr>
-              <w:t>30</w:t>
+              <w:t>29</w:t>
             </w:r>
             <w:r>
               <w:rPr>
@@ -3546,7 +3543,7 @@
               <w14:ligatures w14:val="standardContextual"/>
             </w:rPr>
           </w:pPr>
-          <w:hyperlink w:anchor="_Toc155026487" w:history="1">
+          <w:hyperlink w:anchor="_Toc158660102" w:history="1">
             <w:r>
               <w:rPr>
                 <w:rStyle w:val="Hyperlink"/>
@@ -3573,7 +3570,7 @@
                 <w:noProof/>
                 <w:webHidden/>
               </w:rPr>
-              <w:instrText xml:space="preserve"> PAGEREF _Toc155026487 \h </w:instrText>
+              <w:instrText xml:space="preserve"> PAGEREF _Toc158660102 \h </w:instrText>
             </w:r>
             <w:r>
               <w:rPr>
@@ -3617,7 +3614,7 @@
               <w14:ligatures w14:val="standardContextual"/>
             </w:rPr>
           </w:pPr>
-          <w:hyperlink w:anchor="_Toc155026488" w:history="1">
+          <w:hyperlink w:anchor="_Toc158660103" w:history="1">
             <w:r>
               <w:rPr>
                 <w:rStyle w:val="Hyperlink"/>
@@ -3644,7 +3641,7 @@
                 <w:noProof/>
                 <w:webHidden/>
               </w:rPr>
-              <w:instrText xml:space="preserve"> PAGEREF _Toc155026488 \h </w:instrText>
+              <w:instrText xml:space="preserve"> PAGEREF _Toc158660103 \h </w:instrText>
             </w:r>
             <w:r>
               <w:rPr>
@@ -3688,7 +3685,7 @@
               <w14:ligatures w14:val="standardContextual"/>
             </w:rPr>
           </w:pPr>
-          <w:hyperlink w:anchor="_Toc155026489" w:history="1">
+          <w:hyperlink w:anchor="_Toc158660104" w:history="1">
             <w:r>
               <w:rPr>
                 <w:rStyle w:val="Hyperlink"/>
@@ -3715,7 +3712,7 @@
                 <w:noProof/>
                 <w:webHidden/>
               </w:rPr>
-              <w:instrText xml:space="preserve"> PAGEREF _Toc155026489 \h </w:instrText>
+              <w:instrText xml:space="preserve"> PAGEREF _Toc158660104 \h </w:instrText>
             </w:r>
             <w:r>
               <w:rPr>
@@ -3735,7 +3732,7 @@
                 <w:noProof/>
                 <w:webHidden/>
               </w:rPr>
-              <w:t>31</w:t>
+              <w:t>30</w:t>
             </w:r>
             <w:r>
               <w:rPr>
@@ -3759,7 +3756,7 @@
               <w14:ligatures w14:val="standardContextual"/>
             </w:rPr>
           </w:pPr>
-          <w:hyperlink w:anchor="_Toc155026490" w:history="1">
+          <w:hyperlink w:anchor="_Toc158660105" w:history="1">
             <w:r>
               <w:rPr>
                 <w:rStyle w:val="Hyperlink"/>
@@ -3786,7 +3783,7 @@
                 <w:noProof/>
                 <w:webHidden/>
               </w:rPr>
-              <w:instrText xml:space="preserve"> PAGEREF _Toc155026490 \h </w:instrText>
+              <w:instrText xml:space="preserve"> PAGEREF _Toc158660105 \h </w:instrText>
             </w:r>
             <w:r>
               <w:rPr>
@@ -3806,7 +3803,7 @@
                 <w:noProof/>
                 <w:webHidden/>
               </w:rPr>
-              <w:t>31</w:t>
+              <w:t>30</w:t>
             </w:r>
             <w:r>
               <w:rPr>
@@ -3830,7 +3827,7 @@
               <w14:ligatures w14:val="standardContextual"/>
             </w:rPr>
           </w:pPr>
-          <w:hyperlink w:anchor="_Toc155026491" w:history="1">
+          <w:hyperlink w:anchor="_Toc158660106" w:history="1">
             <w:r>
               <w:rPr>
                 <w:rStyle w:val="Hyperlink"/>
@@ -3857,7 +3854,7 @@
                 <w:noProof/>
                 <w:webHidden/>
               </w:rPr>
-              <w:instrText xml:space="preserve"> PAGEREF _Toc155026491 \h </w:instrText>
+              <w:instrText xml:space="preserve"> PAGEREF _Toc158660106 \h </w:instrText>
             </w:r>
             <w:r>
               <w:rPr>
@@ -3877,7 +3874,7 @@
                 <w:noProof/>
                 <w:webHidden/>
               </w:rPr>
-              <w:t>31</w:t>
+              <w:t>30</w:t>
             </w:r>
             <w:r>
               <w:rPr>
@@ -3901,7 +3898,7 @@
               <w14:ligatures w14:val="standardContextual"/>
             </w:rPr>
           </w:pPr>
-          <w:hyperlink w:anchor="_Toc155026492" w:history="1">
+          <w:hyperlink w:anchor="_Toc158660107" w:history="1">
             <w:r>
               <w:rPr>
                 <w:rStyle w:val="Hyperlink"/>
@@ -3928,7 +3925,7 @@
                 <w:noProof/>
                 <w:webHidden/>
               </w:rPr>
-              <w:instrText xml:space="preserve"> PAGEREF _Toc155026492 \h </w:instrText>
+              <w:instrText xml:space="preserve"> PAGEREF _Toc158660107 \h </w:instrText>
             </w:r>
             <w:r>
               <w:rPr>
@@ -3969,7 +3966,7 @@
               <w14:ligatures w14:val="standardContextual"/>
             </w:rPr>
           </w:pPr>
-          <w:hyperlink w:anchor="_Toc155026493" w:history="1">
+          <w:hyperlink w:anchor="_Toc158660108" w:history="1">
             <w:r>
               <w:rPr>
                 <w:rStyle w:val="Hyperlink"/>
@@ -3996,7 +3993,7 @@
                 <w:noProof/>
                 <w:webHidden/>
               </w:rPr>
-              <w:instrText xml:space="preserve"> PAGEREF _Toc155026493 \h </w:instrText>
+              <w:instrText xml:space="preserve"> PAGEREF _Toc158660108 \h </w:instrText>
             </w:r>
             <w:r>
               <w:rPr>
@@ -4037,7 +4034,7 @@
               <w14:ligatures w14:val="standardContextual"/>
             </w:rPr>
           </w:pPr>
-          <w:hyperlink w:anchor="_Toc155026494" w:history="1">
+          <w:hyperlink w:anchor="_Toc158660109" w:history="1">
             <w:r>
               <w:rPr>
                 <w:rStyle w:val="Hyperlink"/>
@@ -4064,7 +4061,7 @@
                 <w:noProof/>
                 <w:webHidden/>
               </w:rPr>
-              <w:instrText xml:space="preserve"> PAGEREF _Toc155026494 \h </w:instrText>
+              <w:instrText xml:space="preserve"> PAGEREF _Toc158660109 \h </w:instrText>
             </w:r>
             <w:r>
               <w:rPr>
@@ -4084,7 +4081,7 @@
                 <w:noProof/>
                 <w:webHidden/>
               </w:rPr>
-              <w:t>32</w:t>
+              <w:t>31</w:t>
             </w:r>
             <w:r>
               <w:rPr>
@@ -4105,7 +4102,7 @@
               <w14:ligatures w14:val="standardContextual"/>
             </w:rPr>
           </w:pPr>
-          <w:hyperlink w:anchor="_Toc155026495" w:history="1">
+          <w:hyperlink w:anchor="_Toc158660110" w:history="1">
             <w:r>
               <w:rPr>
                 <w:rStyle w:val="Hyperlink"/>
@@ -4132,7 +4129,7 @@
                 <w:noProof/>
                 <w:webHidden/>
               </w:rPr>
-              <w:instrText xml:space="preserve"> PAGEREF _Toc155026495 \h </w:instrText>
+              <w:instrText xml:space="preserve"> PAGEREF _Toc158660110 \h </w:instrText>
             </w:r>
             <w:r>
               <w:rPr>
@@ -4173,7 +4170,7 @@
               <w14:ligatures w14:val="standardContextual"/>
             </w:rPr>
           </w:pPr>
-          <w:hyperlink w:anchor="_Toc155026496" w:history="1">
+          <w:hyperlink w:anchor="_Toc158660111" w:history="1">
             <w:r>
               <w:rPr>
                 <w:rStyle w:val="Hyperlink"/>
@@ -4200,7 +4197,7 @@
                 <w:noProof/>
                 <w:webHidden/>
               </w:rPr>
-              <w:instrText xml:space="preserve"> PAGEREF _Toc155026496 \h </w:instrText>
+              <w:instrText xml:space="preserve"> PAGEREF _Toc158660111 \h </w:instrText>
             </w:r>
             <w:r>
               <w:rPr>
@@ -4241,7 +4238,7 @@
               <w14:ligatures w14:val="standardContextual"/>
             </w:rPr>
           </w:pPr>
-          <w:hyperlink w:anchor="_Toc155026497" w:history="1">
+          <w:hyperlink w:anchor="_Toc158660112" w:history="1">
             <w:r>
               <w:rPr>
                 <w:rStyle w:val="Hyperlink"/>
@@ -4268,7 +4265,7 @@
                 <w:noProof/>
                 <w:webHidden/>
               </w:rPr>
-              <w:instrText xml:space="preserve"> PAGEREF _Toc155026497 \h </w:instrText>
+              <w:instrText xml:space="preserve"> PAGEREF _Toc158660112 \h </w:instrText>
             </w:r>
             <w:r>
               <w:rPr>
@@ -4288,7 +4285,7 @@
                 <w:noProof/>
                 <w:webHidden/>
               </w:rPr>
-              <w:t>33</w:t>
+              <w:t>32</w:t>
             </w:r>
             <w:r>
               <w:rPr>
@@ -4309,7 +4306,7 @@
               <w14:ligatures w14:val="standardContextual"/>
             </w:rPr>
           </w:pPr>
-          <w:hyperlink w:anchor="_Toc155026498" w:history="1">
+          <w:hyperlink w:anchor="_Toc158660113" w:history="1">
             <w:r>
               <w:rPr>
                 <w:rStyle w:val="Hyperlink"/>
@@ -4336,7 +4333,7 @@
                 <w:noProof/>
                 <w:webHidden/>
               </w:rPr>
-              <w:instrText xml:space="preserve"> PAGEREF _Toc155026498 \h </w:instrText>
+              <w:instrText xml:space="preserve"> PAGEREF _Toc158660113 \h </w:instrText>
             </w:r>
             <w:r>
               <w:rPr>
@@ -4356,7 +4353,7 @@
                 <w:noProof/>
                 <w:webHidden/>
               </w:rPr>
-              <w:t>33</w:t>
+              <w:t>32</w:t>
             </w:r>
             <w:r>
               <w:rPr>
@@ -4377,7 +4374,7 @@
               <w14:ligatures w14:val="standardContextual"/>
             </w:rPr>
           </w:pPr>
-          <w:hyperlink w:anchor="_Toc155026499" w:history="1">
+          <w:hyperlink w:anchor="_Toc158660114" w:history="1">
             <w:r>
               <w:rPr>
                 <w:rStyle w:val="Hyperlink"/>
@@ -4404,7 +4401,7 @@
                 <w:noProof/>
                 <w:webHidden/>
               </w:rPr>
-              <w:instrText xml:space="preserve"> PAGEREF _Toc155026499 \h </w:instrText>
+              <w:instrText xml:space="preserve"> PAGEREF _Toc158660114 \h </w:instrText>
             </w:r>
             <w:r>
               <w:rPr>
@@ -4465,7 +4462,7 @@
       <w:pPr>
         <w:pStyle w:val="Heading1"/>
       </w:pPr>
-      <w:bookmarkStart w:id="5" w:name="_Toc155026449"/>
+      <w:bookmarkStart w:id="5" w:name="_Toc158660064"/>
       <w:r>
         <w:lastRenderedPageBreak/>
         <w:t>Abstract</w:t>
@@ -4478,10 +4475,13 @@
         <w:t>Puma is a programming language that is</w:t>
       </w:r>
       <w:r>
-        <w:t xml:space="preserve"> organized and manageable.  Puma is also </w:t>
-      </w:r>
-      <w:r>
-        <w:t>easy to read and easy to write.</w:t>
+        <w:t xml:space="preserve"> organized and manageable.  Puma </w:t>
+      </w:r>
+      <w:r>
+        <w:t>has a simplified syntax</w:t>
+      </w:r>
+      <w:r>
+        <w:t>.</w:t>
       </w:r>
       <w:r>
         <w:t xml:space="preserve">  The design focuses on readability, reliability</w:t>
@@ -4621,7 +4621,7 @@
         <w:pStyle w:val="Heading1"/>
       </w:pPr>
       <w:hyperlink r:id="rId8" w:history="1">
-        <w:bookmarkStart w:id="6" w:name="_Toc155026450"/>
+        <w:bookmarkStart w:id="6" w:name="_Toc158660065"/>
         <w:r>
           <w:t>P</w:t>
         </w:r>
@@ -4799,7 +4799,7 @@
       <w:pPr>
         <w:pStyle w:val="Heading1"/>
       </w:pPr>
-      <w:bookmarkStart w:id="7" w:name="_Toc155026451"/>
+      <w:bookmarkStart w:id="7" w:name="_Toc158660066"/>
       <w:r>
         <w:t>Goals</w:t>
       </w:r>
@@ -4867,7 +4867,7 @@
       <w:pPr>
         <w:pStyle w:val="Heading1"/>
       </w:pPr>
-      <w:bookmarkStart w:id="8" w:name="_Toc155026452"/>
+      <w:bookmarkStart w:id="8" w:name="_Toc158660067"/>
       <w:r>
         <w:t>Rules</w:t>
       </w:r>
@@ -5131,7 +5131,7 @@
       <w:pPr>
         <w:pStyle w:val="Heading1"/>
       </w:pPr>
-      <w:bookmarkStart w:id="9" w:name="_Toc155026453"/>
+      <w:bookmarkStart w:id="9" w:name="_Toc158660068"/>
       <w:r>
         <w:t>Features</w:t>
       </w:r>
@@ -5141,7 +5141,7 @@
       <w:pPr>
         <w:pStyle w:val="Heading2"/>
       </w:pPr>
-      <w:bookmarkStart w:id="10" w:name="_Toc155026454"/>
+      <w:bookmarkStart w:id="10" w:name="_Toc158660069"/>
       <w:r>
         <w:t>Supported</w:t>
       </w:r>
@@ -5293,7 +5293,7 @@
       <w:pPr>
         <w:pStyle w:val="Heading2"/>
       </w:pPr>
-      <w:bookmarkStart w:id="11" w:name="_Toc155026455"/>
+      <w:bookmarkStart w:id="11" w:name="_Toc158660070"/>
       <w:r>
         <w:t>N</w:t>
       </w:r>
@@ -5514,7 +5514,7 @@
         <w:pStyle w:val="Heading1"/>
       </w:pPr>
       <w:bookmarkStart w:id="12" w:name="_Toc127728742"/>
-      <w:bookmarkStart w:id="13" w:name="_Toc155026456"/>
+      <w:bookmarkStart w:id="13" w:name="_Toc158660071"/>
       <w:r>
         <w:t>Glossary of Terms</w:t>
       </w:r>
@@ -5987,7 +5987,7 @@
         <w:pStyle w:val="Heading1"/>
       </w:pPr>
       <w:bookmarkStart w:id="14" w:name="_Toc127728751"/>
-      <w:bookmarkStart w:id="15" w:name="_Toc155026457"/>
+      <w:bookmarkStart w:id="15" w:name="_Toc158660072"/>
       <w:r>
         <w:t>Language Syntax</w:t>
       </w:r>
@@ -6100,7 +6100,7 @@
       <w:pPr>
         <w:pStyle w:val="Heading1"/>
       </w:pPr>
-      <w:bookmarkStart w:id="16" w:name="_Toc155026458"/>
+      <w:bookmarkStart w:id="16" w:name="_Toc158660073"/>
       <w:r>
         <w:t>Reserve Words</w:t>
       </w:r>
@@ -7042,7 +7042,7 @@
       <w:pPr>
         <w:pStyle w:val="Heading1"/>
       </w:pPr>
-      <w:bookmarkStart w:id="17" w:name="_Toc155026459"/>
+      <w:bookmarkStart w:id="17" w:name="_Toc158660074"/>
       <w:r>
         <w:t>Grammar Notation</w:t>
       </w:r>
@@ -7113,7 +7113,7 @@
       <w:pPr>
         <w:pStyle w:val="Heading1"/>
       </w:pPr>
-      <w:bookmarkStart w:id="19" w:name="_Toc155026460"/>
+      <w:bookmarkStart w:id="19" w:name="_Toc158660075"/>
       <w:r>
         <w:t>Source File</w:t>
       </w:r>
@@ -7404,7 +7404,7 @@
       <w:pPr>
         <w:pStyle w:val="Heading2"/>
       </w:pPr>
-      <w:bookmarkStart w:id="20" w:name="_Toc155026461"/>
+      <w:bookmarkStart w:id="20" w:name="_Toc158660076"/>
       <w:r>
         <w:rPr>
           <w:rStyle w:val="Heading1Char"/>
@@ -7638,7 +7638,7 @@
       <w:pPr>
         <w:pStyle w:val="Heading2"/>
       </w:pPr>
-      <w:bookmarkStart w:id="21" w:name="_Toc155026462"/>
+      <w:bookmarkStart w:id="21" w:name="_Toc158660077"/>
       <w:r>
         <w:t>Using</w:t>
       </w:r>
@@ -8162,7 +8162,7 @@
       <w:pPr>
         <w:pStyle w:val="Heading2"/>
       </w:pPr>
-      <w:bookmarkStart w:id="22" w:name="_Toc155026463"/>
+      <w:bookmarkStart w:id="22" w:name="_Toc158660078"/>
       <w:r>
         <w:rPr>
           <w:rStyle w:val="IntenseEmphasis"/>
@@ -9016,7 +9016,7 @@
       <w:pPr>
         <w:pStyle w:val="Heading2"/>
       </w:pPr>
-      <w:bookmarkStart w:id="23" w:name="_Toc155026464"/>
+      <w:bookmarkStart w:id="23" w:name="_Toc158660079"/>
       <w:r>
         <w:t>EnumsSection</w:t>
       </w:r>
@@ -9353,7 +9353,7 @@
       <w:pPr>
         <w:pStyle w:val="Heading2"/>
       </w:pPr>
-      <w:bookmarkStart w:id="24" w:name="_Toc155026465"/>
+      <w:bookmarkStart w:id="24" w:name="_Toc158660080"/>
       <w:r>
         <w:t>Properties Section</w:t>
       </w:r>
@@ -9933,7 +9933,7 @@
           <w:iCs w:val="0"/>
         </w:rPr>
       </w:pPr>
-      <w:bookmarkStart w:id="26" w:name="_Toc155026466"/>
+      <w:bookmarkStart w:id="26" w:name="_Toc158660081"/>
       <w:r>
         <w:rPr>
           <w:rStyle w:val="Emphasis"/>
@@ -10028,7 +10028,7 @@
           <w:color w:val="0070C0"/>
         </w:rPr>
       </w:pPr>
-      <w:bookmarkStart w:id="27" w:name="_Toc155026467"/>
+      <w:bookmarkStart w:id="27" w:name="_Toc158660082"/>
       <w:r>
         <w:rPr>
           <w:rStyle w:val="Emphasis"/>
@@ -10286,7 +10286,7 @@
           <w:iCs w:val="0"/>
         </w:rPr>
       </w:pPr>
-      <w:bookmarkStart w:id="28" w:name="_Toc155026468"/>
+      <w:bookmarkStart w:id="28" w:name="_Toc158660083"/>
       <w:r>
         <w:rPr>
           <w:rStyle w:val="Emphasis"/>
@@ -10571,7 +10571,7 @@
           <w:iCs w:val="0"/>
         </w:rPr>
       </w:pPr>
-      <w:bookmarkStart w:id="29" w:name="_Toc155026469"/>
+      <w:bookmarkStart w:id="29" w:name="_Toc158660084"/>
       <w:r>
         <w:rPr>
           <w:rStyle w:val="Emphasis"/>
@@ -10683,7 +10683,7 @@
       <w:pPr>
         <w:pStyle w:val="Heading2"/>
       </w:pPr>
-      <w:bookmarkStart w:id="30" w:name="_Toc155026470"/>
+      <w:bookmarkStart w:id="30" w:name="_Toc158660085"/>
       <w:r>
         <w:rPr>
           <w:rStyle w:val="Emphasis"/>
@@ -11110,7 +11110,7 @@
       <w:pPr>
         <w:pStyle w:val="Heading2"/>
       </w:pPr>
-      <w:bookmarkStart w:id="31" w:name="_Toc155026471"/>
+      <w:bookmarkStart w:id="31" w:name="_Toc158660086"/>
       <w:r>
         <w:t>Statement Block</w:t>
       </w:r>
@@ -12568,7 +12568,7 @@
       <w:pPr>
         <w:pStyle w:val="Heading2"/>
       </w:pPr>
-      <w:bookmarkStart w:id="32" w:name="_Toc155026472"/>
+      <w:bookmarkStart w:id="32" w:name="_Toc158660087"/>
       <w:r>
         <w:t xml:space="preserve">Object </w:t>
       </w:r>
@@ -12712,7 +12712,7 @@
           </w:tcPr>
           <w:p>
             <w:r>
-              <w:t>Field Access</w:t>
+              <w:t>Member Access</w:t>
             </w:r>
           </w:p>
         </w:tc>
@@ -12722,10 +12722,13 @@
           </w:tcPr>
           <w:p>
             <w:r>
+              <w:t>x</w:t>
+            </w:r>
+            <w:r>
               <w:t>.</w:t>
             </w:r>
             <w:r>
-              <w:t>x</w:t>
+              <w:t>y</w:t>
             </w:r>
           </w:p>
         </w:tc>
@@ -12735,16 +12738,7 @@
           </w:tcPr>
           <w:p>
             <w:r>
-              <w:t>Only one</w:t>
-            </w:r>
-            <w:r>
-              <w:t xml:space="preserve"> consecutive</w:t>
-            </w:r>
-            <w:r>
-              <w:t xml:space="preserve"> Field Access</w:t>
-            </w:r>
-            <w:r>
-              <w:t>.</w:t>
+              <w:t>Left to right</w:t>
             </w:r>
           </w:p>
         </w:tc>
@@ -12756,7 +12750,7 @@
           </w:tcPr>
           <w:p>
             <w:r>
-              <w:t>Member Access</w:t>
+              <w:t>Primary</w:t>
             </w:r>
           </w:p>
         </w:tc>
@@ -12766,13 +12760,28 @@
           </w:tcPr>
           <w:p>
             <w:r>
+              <w:t>f</w:t>
+            </w:r>
+            <w:r>
+              <w:t>(</w:t>
+            </w:r>
+            <w:r>
               <w:t>x</w:t>
             </w:r>
             <w:r>
-              <w:t>.</w:t>
-            </w:r>
-            <w:r>
-              <w:t>y</w:t>
+              <w:t xml:space="preserve">) </w:t>
+            </w:r>
+            <w:r>
+              <w:t>a</w:t>
+            </w:r>
+            <w:r>
+              <w:t>[</w:t>
+            </w:r>
+            <w:r>
+              <w:t>i</w:t>
+            </w:r>
+            <w:r>
+              <w:t>]</w:t>
             </w:r>
           </w:p>
         </w:tc>
@@ -12794,7 +12803,7 @@
           </w:tcPr>
           <w:p>
             <w:r>
-              <w:t>Primary</w:t>
+              <w:t>Postfix</w:t>
             </w:r>
           </w:p>
         </w:tc>
@@ -12804,28 +12813,7 @@
           </w:tcPr>
           <w:p>
             <w:r>
-              <w:t>f</w:t>
-            </w:r>
-            <w:r>
-              <w:t>(</w:t>
-            </w:r>
-            <w:r>
-              <w:t>x</w:t>
-            </w:r>
-            <w:r>
-              <w:t xml:space="preserve">) </w:t>
-            </w:r>
-            <w:r>
-              <w:t>a</w:t>
-            </w:r>
-            <w:r>
-              <w:t>[</w:t>
-            </w:r>
-            <w:r>
-              <w:t>i</w:t>
-            </w:r>
-            <w:r>
-              <w:t>]</w:t>
+              <w:t>++ --</w:t>
             </w:r>
           </w:p>
         </w:tc>
@@ -12835,7 +12823,13 @@
           </w:tcPr>
           <w:p>
             <w:r>
-              <w:t>Left to right</w:t>
+              <w:t>Only one consecutive</w:t>
+            </w:r>
+            <w:r>
+              <w:t xml:space="preserve"> </w:t>
+            </w:r>
+            <w:r>
+              <w:t>postfix</w:t>
             </w:r>
           </w:p>
         </w:tc>
@@ -12847,7 +12841,7 @@
           </w:tcPr>
           <w:p>
             <w:r>
-              <w:t>Postfix</w:t>
+              <w:t>Unary</w:t>
             </w:r>
           </w:p>
         </w:tc>
@@ -12857,7 +12851,10 @@
           </w:tcPr>
           <w:p>
             <w:r>
-              <w:t>++ --</w:t>
+              <w:t>!</w:t>
+            </w:r>
+            <w:r>
+              <w:t xml:space="preserve"> - ~ &amp; ++ --</w:t>
             </w:r>
           </w:p>
         </w:tc>
@@ -12867,13 +12864,10 @@
           </w:tcPr>
           <w:p>
             <w:r>
-              <w:t>Only one consecutive</w:t>
-            </w:r>
-            <w:r>
-              <w:t xml:space="preserve"> </w:t>
-            </w:r>
-            <w:r>
-              <w:t>postfix</w:t>
+              <w:t>Right to left</w:t>
+            </w:r>
+            <w:r>
+              <w:t>. No repeating.</w:t>
             </w:r>
           </w:p>
         </w:tc>
@@ -12885,7 +12879,7 @@
           </w:tcPr>
           <w:p>
             <w:r>
-              <w:t>Unary</w:t>
+              <w:t>Pair, Range</w:t>
             </w:r>
           </w:p>
         </w:tc>
@@ -12895,7 +12889,7 @@
           </w:tcPr>
           <w:p>
             <w:r>
-              <w:t>not - ~ &amp; ++ --</w:t>
+              <w:t>:  ..</w:t>
             </w:r>
           </w:p>
         </w:tc>
@@ -12905,10 +12899,7 @@
           </w:tcPr>
           <w:p>
             <w:r>
-              <w:t>Right to left</w:t>
-            </w:r>
-            <w:r>
-              <w:t>. No repeating.</w:t>
+              <w:t>Only one consecutive pair or range expression</w:t>
             </w:r>
           </w:p>
         </w:tc>
@@ -12920,7 +12911,7 @@
           </w:tcPr>
           <w:p>
             <w:r>
-              <w:t>Pair, Range</w:t>
+              <w:t>Multiplicative</w:t>
             </w:r>
           </w:p>
         </w:tc>
@@ -12930,7 +12921,7 @@
           </w:tcPr>
           <w:p>
             <w:r>
-              <w:t>:  ..</w:t>
+              <w:t>/ *  %</w:t>
             </w:r>
           </w:p>
         </w:tc>
@@ -12940,7 +12931,7 @@
           </w:tcPr>
           <w:p>
             <w:r>
-              <w:t>Only one consecutive pair or range expression</w:t>
+              <w:t>Left to right</w:t>
             </w:r>
           </w:p>
         </w:tc>
@@ -12952,7 +12943,7 @@
           </w:tcPr>
           <w:p>
             <w:r>
-              <w:t>Conversion</w:t>
+              <w:t>Additive</w:t>
             </w:r>
           </w:p>
         </w:tc>
@@ -12962,7 +12953,7 @@
           </w:tcPr>
           <w:p>
             <w:r>
-              <w:t>as</w:t>
+              <w:t>+ -</w:t>
             </w:r>
           </w:p>
         </w:tc>
@@ -12972,7 +12963,7 @@
           </w:tcPr>
           <w:p>
             <w:r>
-              <w:t>Only on consecutive conversion expression.</w:t>
+              <w:t>Left to right</w:t>
             </w:r>
           </w:p>
         </w:tc>
@@ -12984,7 +12975,7 @@
           </w:tcPr>
           <w:p>
             <w:r>
-              <w:t>Multiplicative</w:t>
+              <w:t>Shift</w:t>
             </w:r>
           </w:p>
         </w:tc>
@@ -12994,7 +12985,16 @@
           </w:tcPr>
           <w:p>
             <w:r>
-              <w:t>/ *  %</w:t>
+              <w:t>&lt;&lt;  &gt;&gt;</w:t>
+            </w:r>
+            <w:r>
+              <w:t xml:space="preserve"> </w:t>
+            </w:r>
+            <w:r>
+              <w:t xml:space="preserve"> </w:t>
+            </w:r>
+            <w:r>
+              <w:t>&gt;&gt;&gt;</w:t>
             </w:r>
           </w:p>
         </w:tc>
@@ -13016,7 +13016,7 @@
           </w:tcPr>
           <w:p>
             <w:r>
-              <w:t>Additive</w:t>
+              <w:t>Bitwise AND</w:t>
             </w:r>
           </w:p>
         </w:tc>
@@ -13026,7 +13026,7 @@
           </w:tcPr>
           <w:p>
             <w:r>
-              <w:t>+ -</w:t>
+              <w:t>&amp;</w:t>
             </w:r>
           </w:p>
         </w:tc>
@@ -13048,7 +13048,7 @@
           </w:tcPr>
           <w:p>
             <w:r>
-              <w:t>Shift</w:t>
+              <w:t>Bitwise XOR</w:t>
             </w:r>
           </w:p>
         </w:tc>
@@ -13058,16 +13058,7 @@
           </w:tcPr>
           <w:p>
             <w:r>
-              <w:t>&lt;&lt;  &gt;&gt;</w:t>
-            </w:r>
-            <w:r>
-              <w:t xml:space="preserve"> </w:t>
-            </w:r>
-            <w:r>
-              <w:t xml:space="preserve"> </w:t>
-            </w:r>
-            <w:r>
-              <w:t>&gt;&gt;&gt;</w:t>
+              <w:t>^</w:t>
             </w:r>
           </w:p>
         </w:tc>
@@ -13089,7 +13080,7 @@
           </w:tcPr>
           <w:p>
             <w:r>
-              <w:t>Bitwise AND</w:t>
+              <w:t>Bitwise OR</w:t>
             </w:r>
           </w:p>
         </w:tc>
@@ -13099,7 +13090,7 @@
           </w:tcPr>
           <w:p>
             <w:r>
-              <w:t>&amp;</w:t>
+              <w:t>|</w:t>
             </w:r>
           </w:p>
         </w:tc>
@@ -13121,7 +13112,7 @@
           </w:tcPr>
           <w:p>
             <w:r>
-              <w:t>Bitwise XOR</w:t>
+              <w:t>Relational</w:t>
             </w:r>
           </w:p>
         </w:tc>
@@ -13131,7 +13122,13 @@
           </w:tcPr>
           <w:p>
             <w:r>
-              <w:t>^</w:t>
+              <w:t xml:space="preserve">&lt;  &gt;  </w:t>
+            </w:r>
+            <w:r>
+              <w:t xml:space="preserve">&lt;=  </w:t>
+            </w:r>
+            <w:r>
+              <w:t>&gt;=</w:t>
             </w:r>
           </w:p>
         </w:tc>
@@ -13141,7 +13138,7 @@
           </w:tcPr>
           <w:p>
             <w:r>
-              <w:t>Left to right</w:t>
+              <w:t>Only one consecutive relational expression.</w:t>
             </w:r>
           </w:p>
         </w:tc>
@@ -13153,7 +13150,7 @@
           </w:tcPr>
           <w:p>
             <w:r>
-              <w:t>Bitwise OR</w:t>
+              <w:t>Equality</w:t>
             </w:r>
           </w:p>
         </w:tc>
@@ -13163,7 +13160,7 @@
           </w:tcPr>
           <w:p>
             <w:r>
-              <w:t>|</w:t>
+              <w:t>==  !=</w:t>
             </w:r>
           </w:p>
         </w:tc>
@@ -13173,7 +13170,7 @@
           </w:tcPr>
           <w:p>
             <w:r>
-              <w:t>Left to right</w:t>
+              <w:t>Only one consecutive Equality expression.</w:t>
             </w:r>
           </w:p>
         </w:tc>
@@ -13185,7 +13182,7 @@
           </w:tcPr>
           <w:p>
             <w:r>
-              <w:t>Relational</w:t>
+              <w:t>Logical NOT</w:t>
             </w:r>
           </w:p>
         </w:tc>
@@ -13195,13 +13192,7 @@
           </w:tcPr>
           <w:p>
             <w:r>
-              <w:t xml:space="preserve">&lt;  &gt;  </w:t>
-            </w:r>
-            <w:r>
-              <w:t xml:space="preserve">&lt;=  </w:t>
-            </w:r>
-            <w:r>
-              <w:t>&gt;=</w:t>
+              <w:t>not</w:t>
             </w:r>
           </w:p>
         </w:tc>
@@ -13211,7 +13202,7 @@
           </w:tcPr>
           <w:p>
             <w:r>
-              <w:t>Only one consecutive relational expression.</w:t>
+              <w:t>Left to right</w:t>
             </w:r>
           </w:p>
         </w:tc>
@@ -13223,7 +13214,7 @@
           </w:tcPr>
           <w:p>
             <w:r>
-              <w:t>Equality</w:t>
+              <w:t>Logical AND</w:t>
             </w:r>
           </w:p>
         </w:tc>
@@ -13233,7 +13224,7 @@
           </w:tcPr>
           <w:p>
             <w:r>
-              <w:t>==  !=</w:t>
+              <w:t>and</w:t>
             </w:r>
           </w:p>
         </w:tc>
@@ -13243,7 +13234,7 @@
           </w:tcPr>
           <w:p>
             <w:r>
-              <w:t>Only one consecutive Equality expression.</w:t>
+              <w:t>Left to right</w:t>
             </w:r>
           </w:p>
         </w:tc>
@@ -13255,8 +13246,7 @@
           </w:tcPr>
           <w:p>
             <w:r>
-              <w:lastRenderedPageBreak/>
-              <w:t>Logical AND</w:t>
+              <w:t>Logical OR</w:t>
             </w:r>
           </w:p>
         </w:tc>
@@ -13266,7 +13256,7 @@
           </w:tcPr>
           <w:p>
             <w:r>
-              <w:t>And</w:t>
+              <w:t>or</w:t>
             </w:r>
           </w:p>
         </w:tc>
@@ -13288,7 +13278,7 @@
           </w:tcPr>
           <w:p>
             <w:r>
-              <w:t>Logical OR</w:t>
+              <w:t>Conditional</w:t>
             </w:r>
           </w:p>
         </w:tc>
@@ -13298,7 +13288,7 @@
           </w:tcPr>
           <w:p>
             <w:r>
-              <w:t>or</w:t>
+              <w:t>if else</w:t>
             </w:r>
           </w:p>
         </w:tc>
@@ -13320,38 +13310,7 @@
           </w:tcPr>
           <w:p>
             <w:r>
-              <w:t>Conditional</w:t>
-            </w:r>
-          </w:p>
-        </w:tc>
-        <w:tc>
-          <w:tcPr>
-            <w:tcW w:w="3117" w:type="dxa"/>
-          </w:tcPr>
-          <w:p>
-            <w:r>
-              <w:t>if else</w:t>
-            </w:r>
-          </w:p>
-        </w:tc>
-        <w:tc>
-          <w:tcPr>
-            <w:tcW w:w="3117" w:type="dxa"/>
-          </w:tcPr>
-          <w:p>
-            <w:r>
-              <w:t>Left to right</w:t>
-            </w:r>
-          </w:p>
-        </w:tc>
-      </w:tr>
-      <w:tr>
-        <w:tc>
-          <w:tcPr>
-            <w:tcW w:w="3116" w:type="dxa"/>
-          </w:tcPr>
-          <w:p>
-            <w:r>
+              <w:lastRenderedPageBreak/>
               <w:t>Multi-expression (tuple)</w:t>
             </w:r>
           </w:p>
@@ -13427,7 +13386,7 @@
       <w:pPr>
         <w:pStyle w:val="Heading2"/>
       </w:pPr>
-      <w:bookmarkStart w:id="33" w:name="_Toc155026473"/>
+      <w:bookmarkStart w:id="33" w:name="_Toc158660088"/>
       <w:r>
         <w:t>Function Calls</w:t>
       </w:r>
@@ -13494,7 +13453,7 @@
       <w:pPr>
         <w:pStyle w:val="Heading2"/>
       </w:pPr>
-      <w:bookmarkStart w:id="34" w:name="_Toc155026474"/>
+      <w:bookmarkStart w:id="34" w:name="_Toc158660089"/>
       <w:r>
         <w:t>Compound Statements</w:t>
       </w:r>
@@ -13510,7 +13469,7 @@
       <w:pPr>
         <w:pStyle w:val="Heading3"/>
       </w:pPr>
-      <w:bookmarkStart w:id="35" w:name="_Toc155026475"/>
+      <w:bookmarkStart w:id="35" w:name="_Toc158660090"/>
       <w:r>
         <w:t>Branch</w:t>
       </w:r>
@@ -13724,7 +13683,6 @@
     <w:p/>
     <w:p>
       <w:r>
-        <w:lastRenderedPageBreak/>
         <w:t>Else</w:t>
       </w:r>
       <w:r>
@@ -13770,6 +13728,7 @@
         </w:numPr>
       </w:pPr>
       <w:r>
+        <w:lastRenderedPageBreak/>
         <w:t xml:space="preserve">elseif </w:t>
       </w:r>
       <w:r>
@@ -14078,7 +14037,7 @@
       <w:pPr>
         <w:pStyle w:val="Heading3"/>
       </w:pPr>
-      <w:bookmarkStart w:id="37" w:name="_Toc155026476"/>
+      <w:bookmarkStart w:id="37" w:name="_Toc158660091"/>
       <w:r>
         <w:lastRenderedPageBreak/>
         <w:t>Loop Statements</w:t>
@@ -14376,7 +14335,7 @@
       <w:pPr>
         <w:pStyle w:val="Heading3"/>
       </w:pPr>
-      <w:bookmarkStart w:id="38" w:name="_Toc155026477"/>
+      <w:bookmarkStart w:id="38" w:name="_Toc158660092"/>
       <w:r>
         <w:t>Error Handle</w:t>
       </w:r>
@@ -14554,7 +14513,7 @@
       <w:pPr>
         <w:pStyle w:val="Heading2"/>
       </w:pPr>
-      <w:bookmarkStart w:id="39" w:name="_Toc155026478"/>
+      <w:bookmarkStart w:id="39" w:name="_Toc158660093"/>
       <w:r>
         <w:t>Propert</w:t>
       </w:r>
@@ -14657,7 +14616,7 @@
       <w:pPr>
         <w:pStyle w:val="Heading2"/>
       </w:pPr>
-      <w:bookmarkStart w:id="40" w:name="_Toc155026479"/>
+      <w:bookmarkStart w:id="40" w:name="_Toc158660094"/>
       <w:r>
         <w:t>Identifier</w:t>
       </w:r>
@@ -14674,7 +14633,67 @@
         <w:t xml:space="preserve"> alphabetic character</w:t>
       </w:r>
       <w:r>
-        <w:t xml:space="preserve"> or a dot followed by an alphabetic character</w:t>
+        <w:t xml:space="preserve"> </w:t>
+      </w:r>
+      <w:r>
+        <w:t>(</w:t>
+      </w:r>
+      <w:r>
+        <w:t xml:space="preserve"> </w:t>
+      </w:r>
+      <w:r>
+        <w:t>a</w:t>
+      </w:r>
+      <w:r>
+        <w:t xml:space="preserve">..z, A..Z, </w:t>
+      </w:r>
+      <w:r>
+        <w:t>U-</w:t>
+      </w:r>
+      <w:r>
+        <w:t>00</w:t>
+      </w:r>
+      <w:r>
+        <w:t>C</w:t>
+      </w:r>
+      <w:r>
+        <w:t>0</w:t>
+      </w:r>
+      <w:r>
+        <w:t xml:space="preserve"> .. U-10</w:t>
+      </w:r>
+      <w:r>
+        <w:t>FFFF</w:t>
+      </w:r>
+      <w:r>
+        <w:t>, .</w:t>
+      </w:r>
+      <w:r>
+        <w:t xml:space="preserve"> </w:t>
+      </w:r>
+      <w:r>
+        <w:t>)</w:t>
+      </w:r>
+      <w:r>
+        <w:t xml:space="preserve"> </w:t>
+      </w:r>
+      <w:r>
+        <w:t xml:space="preserve">followed by </w:t>
+      </w:r>
+      <w:r>
+        <w:t>zero</w:t>
+      </w:r>
+      <w:r>
+        <w:t xml:space="preserve"> or more </w:t>
+      </w:r>
+      <w:r>
+        <w:t>Alpha-numeric characters</w:t>
+      </w:r>
+      <w:r>
+        <w:t xml:space="preserve"> </w:t>
+      </w:r>
+      <w:r>
+        <w:t>and underlines</w:t>
       </w:r>
       <w:r>
         <w:t xml:space="preserve"> (</w:t>
@@ -14683,31 +14702,16 @@
         <w:t xml:space="preserve"> </w:t>
       </w:r>
       <w:r>
-        <w:t>a</w:t>
-      </w:r>
-      <w:r>
-        <w:t xml:space="preserve">..z, A..Z, </w:t>
-      </w:r>
-      <w:r>
-        <w:t>U-</w:t>
-      </w:r>
-      <w:r>
-        <w:t>00</w:t>
-      </w:r>
-      <w:r>
-        <w:t>C</w:t>
-      </w:r>
-      <w:r>
-        <w:t>0</w:t>
-      </w:r>
-      <w:r>
-        <w:t xml:space="preserve"> .. U-10</w:t>
-      </w:r>
-      <w:r>
-        <w:t>FFFF</w:t>
-      </w:r>
-      <w:r>
-        <w:t>, .</w:t>
+        <w:t xml:space="preserve">a..z, A..Z, </w:t>
+      </w:r>
+      <w:r>
+        <w:t>U-00C0 .. U-10FFFF</w:t>
+      </w:r>
+      <w:r>
+        <w:t>, 0..9</w:t>
+      </w:r>
+      <w:r>
+        <w:t>, _</w:t>
       </w:r>
       <w:r>
         <w:t xml:space="preserve"> </w:t>
@@ -14716,58 +14720,10 @@
         <w:t>)</w:t>
       </w:r>
       <w:r>
-        <w:t xml:space="preserve"> </w:t>
-      </w:r>
-      <w:r>
-        <w:t xml:space="preserve">followed by </w:t>
-      </w:r>
-      <w:r>
-        <w:t>zero</w:t>
-      </w:r>
-      <w:r>
-        <w:t xml:space="preserve"> or more </w:t>
-      </w:r>
-      <w:r>
-        <w:t>Alpha-numeric characters</w:t>
-      </w:r>
-      <w:r>
-        <w:t xml:space="preserve"> </w:t>
-      </w:r>
-      <w:r>
-        <w:t>and underlines</w:t>
-      </w:r>
-      <w:r>
-        <w:t xml:space="preserve"> (</w:t>
-      </w:r>
-      <w:r>
-        <w:t xml:space="preserve"> </w:t>
-      </w:r>
-      <w:r>
-        <w:t xml:space="preserve">a..z, A..Z, </w:t>
-      </w:r>
-      <w:r>
-        <w:t>U-00C0 .. U-10FFFF</w:t>
-      </w:r>
-      <w:r>
-        <w:t>, 0..9</w:t>
-      </w:r>
-      <w:r>
-        <w:t>, _</w:t>
-      </w:r>
-      <w:r>
-        <w:t xml:space="preserve"> </w:t>
-      </w:r>
-      <w:r>
-        <w:t>)</w:t>
-      </w:r>
-      <w:r>
         <w:t>.</w:t>
       </w:r>
       <w:r>
-        <w:t xml:space="preserve">  Identifiers that re</w:t>
-      </w:r>
-      <w:r>
-        <w:t>fer to properties will have a leading dot.</w:t>
+        <w:t xml:space="preserve">  </w:t>
       </w:r>
     </w:p>
     <w:p/>
@@ -14775,7 +14731,7 @@
       <w:pPr>
         <w:pStyle w:val="Heading1"/>
       </w:pPr>
-      <w:bookmarkStart w:id="41" w:name="_Toc155026480"/>
+      <w:bookmarkStart w:id="41" w:name="_Toc158660095"/>
       <w:r>
         <w:t>Basic Types</w:t>
       </w:r>
@@ -14834,7 +14790,7 @@
       <w:pPr>
         <w:pStyle w:val="Heading2"/>
       </w:pPr>
-      <w:bookmarkStart w:id="42" w:name="_Toc155026481"/>
+      <w:bookmarkStart w:id="42" w:name="_Toc158660096"/>
       <w:r>
         <w:t>Literals</w:t>
       </w:r>
@@ -14850,7 +14806,7 @@
       <w:pPr>
         <w:pStyle w:val="Heading2"/>
       </w:pPr>
-      <w:bookmarkStart w:id="43" w:name="_Toc155026482"/>
+      <w:bookmarkStart w:id="43" w:name="_Toc158660097"/>
       <w:r>
         <w:t>Integer</w:t>
       </w:r>
@@ -15285,7 +15241,7 @@
       <w:pPr>
         <w:pStyle w:val="Heading2"/>
       </w:pPr>
-      <w:bookmarkStart w:id="44" w:name="_Toc155026483"/>
+      <w:bookmarkStart w:id="44" w:name="_Toc158660098"/>
       <w:r>
         <w:t>Real</w:t>
       </w:r>
@@ -15545,7 +15501,7 @@
       <w:pPr>
         <w:pStyle w:val="Heading2"/>
       </w:pPr>
-      <w:bookmarkStart w:id="45" w:name="_Toc155026484"/>
+      <w:bookmarkStart w:id="45" w:name="_Toc158660099"/>
       <w:r>
         <w:lastRenderedPageBreak/>
         <w:t>Bool</w:t>
@@ -15674,7 +15630,7 @@
       <w:pPr>
         <w:pStyle w:val="Heading2"/>
       </w:pPr>
-      <w:bookmarkStart w:id="46" w:name="_Toc155026485"/>
+      <w:bookmarkStart w:id="46" w:name="_Toc158660100"/>
       <w:r>
         <w:t>Char</w:t>
       </w:r>
@@ -15853,7 +15809,7 @@
       <w:pPr>
         <w:pStyle w:val="Heading2"/>
       </w:pPr>
-      <w:bookmarkStart w:id="47" w:name="_Toc155026486"/>
+      <w:bookmarkStart w:id="47" w:name="_Toc158660101"/>
       <w:r>
         <w:t>String</w:t>
       </w:r>
@@ -16023,7 +15979,7 @@
       <w:pPr>
         <w:pStyle w:val="Heading3"/>
       </w:pPr>
-      <w:bookmarkStart w:id="49" w:name="_Toc155026487"/>
+      <w:bookmarkStart w:id="49" w:name="_Toc158660102"/>
       <w:r>
         <w:t>From UTF-8</w:t>
       </w:r>
@@ -16051,7 +16007,7 @@
       <w:pPr>
         <w:pStyle w:val="Heading3"/>
       </w:pPr>
-      <w:bookmarkStart w:id="50" w:name="_Toc155026488"/>
+      <w:bookmarkStart w:id="50" w:name="_Toc158660103"/>
       <w:r>
         <w:t>From UTF-16</w:t>
       </w:r>
@@ -16103,7 +16059,7 @@
       <w:pPr>
         <w:pStyle w:val="Heading3"/>
       </w:pPr>
-      <w:bookmarkStart w:id="51" w:name="_Toc155026489"/>
+      <w:bookmarkStart w:id="51" w:name="_Toc158660104"/>
       <w:r>
         <w:t>From UTF-32</w:t>
       </w:r>
@@ -16149,7 +16105,7 @@
       <w:pPr>
         <w:pStyle w:val="Heading2"/>
       </w:pPr>
-      <w:bookmarkStart w:id="52" w:name="_Toc155026490"/>
+      <w:bookmarkStart w:id="52" w:name="_Toc158660105"/>
       <w:r>
         <w:t>Basic Base Types</w:t>
       </w:r>
@@ -16178,7 +16134,7 @@
       <w:pPr>
         <w:pStyle w:val="Heading2"/>
       </w:pPr>
-      <w:bookmarkStart w:id="53" w:name="_Toc155026491"/>
+      <w:bookmarkStart w:id="53" w:name="_Toc158660106"/>
       <w:r>
         <w:t>Containers</w:t>
       </w:r>
@@ -16369,7 +16325,7 @@
       <w:pPr>
         <w:pStyle w:val="Heading2"/>
       </w:pPr>
-      <w:bookmarkStart w:id="54" w:name="_Toc155026492"/>
+      <w:bookmarkStart w:id="54" w:name="_Toc158660107"/>
       <w:r>
         <w:t>Sequence Initializers</w:t>
       </w:r>
@@ -16446,7 +16402,7 @@
       <w:pPr>
         <w:pStyle w:val="Heading1"/>
       </w:pPr>
-      <w:bookmarkStart w:id="55" w:name="_Toc155026493"/>
+      <w:bookmarkStart w:id="55" w:name="_Toc158660108"/>
       <w:r>
         <w:t>Implicit Casting</w:t>
       </w:r>
@@ -20556,7 +20512,7 @@
       <w:pPr>
         <w:pStyle w:val="Heading1"/>
       </w:pPr>
-      <w:bookmarkStart w:id="56" w:name="_Toc155026494"/>
+      <w:bookmarkStart w:id="56" w:name="_Toc158660109"/>
       <w:r>
         <w:t>Memory Management</w:t>
       </w:r>
@@ -20632,7 +20588,7 @@
       <w:pPr>
         <w:pStyle w:val="Heading1"/>
       </w:pPr>
-      <w:bookmarkStart w:id="57" w:name="_Toc155026495"/>
+      <w:bookmarkStart w:id="57" w:name="_Toc158660110"/>
       <w:r>
         <w:t>Display</w:t>
       </w:r>
@@ -20710,7 +20666,7 @@
       <w:pPr>
         <w:pStyle w:val="Heading1"/>
       </w:pPr>
-      <w:bookmarkStart w:id="58" w:name="_Toc155026496"/>
+      <w:bookmarkStart w:id="58" w:name="_Toc158660111"/>
       <w:r>
         <w:t>Libraries</w:t>
       </w:r>
@@ -20806,7 +20762,7 @@
       <w:pPr>
         <w:pStyle w:val="Heading1"/>
       </w:pPr>
-      <w:bookmarkStart w:id="59" w:name="_Toc155026497"/>
+      <w:bookmarkStart w:id="59" w:name="_Toc158660112"/>
       <w:r>
         <w:t>Style Conven</w:t>
       </w:r>
@@ -20863,7 +20819,7 @@
       <w:pPr>
         <w:pStyle w:val="Heading1"/>
       </w:pPr>
-      <w:bookmarkStart w:id="60" w:name="_Toc155026498"/>
+      <w:bookmarkStart w:id="60" w:name="_Toc158660113"/>
       <w:r>
         <w:t>Example Code</w:t>
       </w:r>
@@ -21443,7 +21399,7 @@
       <w:pPr>
         <w:pStyle w:val="Heading1"/>
       </w:pPr>
-      <w:bookmarkStart w:id="61" w:name="_Toc155026499"/>
+      <w:bookmarkStart w:id="61" w:name="_Toc158660114"/>
       <w:r>
         <w:t xml:space="preserve">Explanation of </w:t>
       </w:r>
@@ -21463,13 +21419,28 @@
         <w:t xml:space="preserve"> designed to</w:t>
       </w:r>
       <w:r>
-        <w:t xml:space="preserve"> write manageable, scalable</w:t>
-      </w:r>
-      <w:r>
-        <w:t>, readable</w:t>
-      </w:r>
-      <w:r>
-        <w:t xml:space="preserve"> and organized code.  It has been designed to avoid issues from pour programming styles.  </w:t>
+        <w:t xml:space="preserve"> write manageable</w:t>
+      </w:r>
+      <w:r>
+        <w:t>,</w:t>
+      </w:r>
+      <w:r>
+        <w:t xml:space="preserve"> </w:t>
+      </w:r>
+      <w:r>
+        <w:t>organized</w:t>
+      </w:r>
+      <w:r>
+        <w:t>, scalable</w:t>
+      </w:r>
+      <w:r>
+        <w:t xml:space="preserve"> and</w:t>
+      </w:r>
+      <w:r>
+        <w:t xml:space="preserve"> readable</w:t>
+      </w:r>
+      <w:r>
+        <w:t xml:space="preserve"> code.  It has been designed to avoid issues from pour programming styles.  </w:t>
       </w:r>
     </w:p>
     <w:p/>

</xml_diff>

<commit_message>
Changed three keywords - Changed using to use - Change namespace to module - Change loop to repeat
</commit_message>
<xml_diff>
--- a/doc/Puma Programming Language Specification.docx
+++ b/doc/Puma Programming Language Specification.docx
@@ -884,7 +884,7 @@
           <w:r>
             <w:fldChar w:fldCharType="separate"/>
           </w:r>
-          <w:hyperlink w:anchor="_Toc170328629" w:history="1">
+          <w:hyperlink w:anchor="_Toc170502230" w:history="1">
             <w:r>
               <w:rPr>
                 <w:rStyle w:val="Hyperlink"/>
@@ -911,7 +911,7 @@
                 <w:noProof/>
                 <w:webHidden/>
               </w:rPr>
-              <w:instrText xml:space="preserve"> PAGEREF _Toc170328629 \h </w:instrText>
+              <w:instrText xml:space="preserve"> PAGEREF _Toc170502230 \h </w:instrText>
             </w:r>
             <w:r>
               <w:rPr>
@@ -952,7 +952,7 @@
               <w14:ligatures w14:val="standardContextual"/>
             </w:rPr>
           </w:pPr>
-          <w:hyperlink w:anchor="_Toc170328630" w:history="1">
+          <w:hyperlink w:anchor="_Toc170502231" w:history="1">
             <w:r>
               <w:rPr>
                 <w:rStyle w:val="Hyperlink"/>
@@ -979,7 +979,7 @@
                 <w:noProof/>
                 <w:webHidden/>
               </w:rPr>
-              <w:instrText xml:space="preserve"> PAGEREF _Toc170328630 \h </w:instrText>
+              <w:instrText xml:space="preserve"> PAGEREF _Toc170502231 \h </w:instrText>
             </w:r>
             <w:r>
               <w:rPr>
@@ -1020,7 +1020,7 @@
               <w14:ligatures w14:val="standardContextual"/>
             </w:rPr>
           </w:pPr>
-          <w:hyperlink w:anchor="_Toc170328631" w:history="1">
+          <w:hyperlink w:anchor="_Toc170502232" w:history="1">
             <w:r>
               <w:rPr>
                 <w:rStyle w:val="Hyperlink"/>
@@ -1047,7 +1047,7 @@
                 <w:noProof/>
                 <w:webHidden/>
               </w:rPr>
-              <w:instrText xml:space="preserve"> PAGEREF _Toc170328631 \h </w:instrText>
+              <w:instrText xml:space="preserve"> PAGEREF _Toc170502232 \h </w:instrText>
             </w:r>
             <w:r>
               <w:rPr>
@@ -1088,7 +1088,7 @@
               <w14:ligatures w14:val="standardContextual"/>
             </w:rPr>
           </w:pPr>
-          <w:hyperlink w:anchor="_Toc170328632" w:history="1">
+          <w:hyperlink w:anchor="_Toc170502233" w:history="1">
             <w:r>
               <w:rPr>
                 <w:rStyle w:val="Hyperlink"/>
@@ -1115,7 +1115,7 @@
                 <w:noProof/>
                 <w:webHidden/>
               </w:rPr>
-              <w:instrText xml:space="preserve"> PAGEREF _Toc170328632 \h </w:instrText>
+              <w:instrText xml:space="preserve"> PAGEREF _Toc170502233 \h </w:instrText>
             </w:r>
             <w:r>
               <w:rPr>
@@ -1156,7 +1156,7 @@
               <w14:ligatures w14:val="standardContextual"/>
             </w:rPr>
           </w:pPr>
-          <w:hyperlink w:anchor="_Toc170328633" w:history="1">
+          <w:hyperlink w:anchor="_Toc170502234" w:history="1">
             <w:r>
               <w:rPr>
                 <w:rStyle w:val="Hyperlink"/>
@@ -1183,7 +1183,7 @@
                 <w:noProof/>
                 <w:webHidden/>
               </w:rPr>
-              <w:instrText xml:space="preserve"> PAGEREF _Toc170328633 \h </w:instrText>
+              <w:instrText xml:space="preserve"> PAGEREF _Toc170502234 \h </w:instrText>
             </w:r>
             <w:r>
               <w:rPr>
@@ -1227,7 +1227,7 @@
               <w14:ligatures w14:val="standardContextual"/>
             </w:rPr>
           </w:pPr>
-          <w:hyperlink w:anchor="_Toc170328634" w:history="1">
+          <w:hyperlink w:anchor="_Toc170502235" w:history="1">
             <w:r>
               <w:rPr>
                 <w:rStyle w:val="Hyperlink"/>
@@ -1254,7 +1254,7 @@
                 <w:noProof/>
                 <w:webHidden/>
               </w:rPr>
-              <w:instrText xml:space="preserve"> PAGEREF _Toc170328634 \h </w:instrText>
+              <w:instrText xml:space="preserve"> PAGEREF _Toc170502235 \h </w:instrText>
             </w:r>
             <w:r>
               <w:rPr>
@@ -1298,7 +1298,7 @@
               <w14:ligatures w14:val="standardContextual"/>
             </w:rPr>
           </w:pPr>
-          <w:hyperlink w:anchor="_Toc170328635" w:history="1">
+          <w:hyperlink w:anchor="_Toc170502236" w:history="1">
             <w:r>
               <w:rPr>
                 <w:rStyle w:val="Hyperlink"/>
@@ -1325,7 +1325,7 @@
                 <w:noProof/>
                 <w:webHidden/>
               </w:rPr>
-              <w:instrText xml:space="preserve"> PAGEREF _Toc170328635 \h </w:instrText>
+              <w:instrText xml:space="preserve"> PAGEREF _Toc170502236 \h </w:instrText>
             </w:r>
             <w:r>
               <w:rPr>
@@ -1366,7 +1366,7 @@
               <w14:ligatures w14:val="standardContextual"/>
             </w:rPr>
           </w:pPr>
-          <w:hyperlink w:anchor="_Toc170328636" w:history="1">
+          <w:hyperlink w:anchor="_Toc170502237" w:history="1">
             <w:r>
               <w:rPr>
                 <w:rStyle w:val="Hyperlink"/>
@@ -1393,7 +1393,7 @@
                 <w:noProof/>
                 <w:webHidden/>
               </w:rPr>
-              <w:instrText xml:space="preserve"> PAGEREF _Toc170328636 \h </w:instrText>
+              <w:instrText xml:space="preserve"> PAGEREF _Toc170502237 \h </w:instrText>
             </w:r>
             <w:r>
               <w:rPr>
@@ -1434,7 +1434,7 @@
               <w14:ligatures w14:val="standardContextual"/>
             </w:rPr>
           </w:pPr>
-          <w:hyperlink w:anchor="_Toc170328637" w:history="1">
+          <w:hyperlink w:anchor="_Toc170502238" w:history="1">
             <w:r>
               <w:rPr>
                 <w:rStyle w:val="Hyperlink"/>
@@ -1461,7 +1461,7 @@
                 <w:noProof/>
                 <w:webHidden/>
               </w:rPr>
-              <w:instrText xml:space="preserve"> PAGEREF _Toc170328637 \h </w:instrText>
+              <w:instrText xml:space="preserve"> PAGEREF _Toc170502238 \h </w:instrText>
             </w:r>
             <w:r>
               <w:rPr>
@@ -1502,7 +1502,7 @@
               <w14:ligatures w14:val="standardContextual"/>
             </w:rPr>
           </w:pPr>
-          <w:hyperlink w:anchor="_Toc170328638" w:history="1">
+          <w:hyperlink w:anchor="_Toc170502239" w:history="1">
             <w:r>
               <w:rPr>
                 <w:rStyle w:val="Hyperlink"/>
@@ -1529,7 +1529,7 @@
                 <w:noProof/>
                 <w:webHidden/>
               </w:rPr>
-              <w:instrText xml:space="preserve"> PAGEREF _Toc170328638 \h </w:instrText>
+              <w:instrText xml:space="preserve"> PAGEREF _Toc170502239 \h </w:instrText>
             </w:r>
             <w:r>
               <w:rPr>
@@ -1570,7 +1570,7 @@
               <w14:ligatures w14:val="standardContextual"/>
             </w:rPr>
           </w:pPr>
-          <w:hyperlink w:anchor="_Toc170328639" w:history="1">
+          <w:hyperlink w:anchor="_Toc170502240" w:history="1">
             <w:r>
               <w:rPr>
                 <w:rStyle w:val="Hyperlink"/>
@@ -1597,7 +1597,7 @@
                 <w:noProof/>
                 <w:webHidden/>
               </w:rPr>
-              <w:instrText xml:space="preserve"> PAGEREF _Toc170328639 \h </w:instrText>
+              <w:instrText xml:space="preserve"> PAGEREF _Toc170502240 \h </w:instrText>
             </w:r>
             <w:r>
               <w:rPr>
@@ -1638,7 +1638,7 @@
               <w14:ligatures w14:val="standardContextual"/>
             </w:rPr>
           </w:pPr>
-          <w:hyperlink w:anchor="_Toc170328640" w:history="1">
+          <w:hyperlink w:anchor="_Toc170502241" w:history="1">
             <w:r>
               <w:rPr>
                 <w:rStyle w:val="Hyperlink"/>
@@ -1665,7 +1665,7 @@
                 <w:noProof/>
                 <w:webHidden/>
               </w:rPr>
-              <w:instrText xml:space="preserve"> PAGEREF _Toc170328640 \h </w:instrText>
+              <w:instrText xml:space="preserve"> PAGEREF _Toc170502241 \h </w:instrText>
             </w:r>
             <w:r>
               <w:rPr>
@@ -1709,7 +1709,7 @@
               <w14:ligatures w14:val="standardContextual"/>
             </w:rPr>
           </w:pPr>
-          <w:hyperlink w:anchor="_Toc170328641" w:history="1">
+          <w:hyperlink w:anchor="_Toc170502242" w:history="1">
             <w:r>
               <w:rPr>
                 <w:rStyle w:val="Hyperlink"/>
@@ -1736,7 +1736,7 @@
                 <w:noProof/>
                 <w:webHidden/>
               </w:rPr>
-              <w:instrText xml:space="preserve"> PAGEREF _Toc170328641 \h </w:instrText>
+              <w:instrText xml:space="preserve"> PAGEREF _Toc170502242 \h </w:instrText>
             </w:r>
             <w:r>
               <w:rPr>
@@ -1780,13 +1780,13 @@
               <w14:ligatures w14:val="standardContextual"/>
             </w:rPr>
           </w:pPr>
-          <w:hyperlink w:anchor="_Toc170328642" w:history="1">
+          <w:hyperlink w:anchor="_Toc170502243" w:history="1">
             <w:r>
               <w:rPr>
                 <w:rStyle w:val="Hyperlink"/>
                 <w:noProof/>
               </w:rPr>
-              <w:t>Import Section</w:t>
+              <w:t>Use Section</w:t>
             </w:r>
             <w:r>
               <w:rPr>
@@ -1807,7 +1807,7 @@
                 <w:noProof/>
                 <w:webHidden/>
               </w:rPr>
-              <w:instrText xml:space="preserve"> PAGEREF _Toc170328642 \h </w:instrText>
+              <w:instrText xml:space="preserve"> PAGEREF _Toc170502243 \h </w:instrText>
             </w:r>
             <w:r>
               <w:rPr>
@@ -1851,7 +1851,7 @@
               <w14:ligatures w14:val="standardContextual"/>
             </w:rPr>
           </w:pPr>
-          <w:hyperlink w:anchor="_Toc170328643" w:history="1">
+          <w:hyperlink w:anchor="_Toc170502244" w:history="1">
             <w:r>
               <w:rPr>
                 <w:rStyle w:val="Hyperlink"/>
@@ -1878,7 +1878,7 @@
                 <w:noProof/>
                 <w:webHidden/>
               </w:rPr>
-              <w:instrText xml:space="preserve"> PAGEREF _Toc170328643 \h </w:instrText>
+              <w:instrText xml:space="preserve"> PAGEREF _Toc170502244 \h </w:instrText>
             </w:r>
             <w:r>
               <w:rPr>
@@ -1922,7 +1922,7 @@
               <w14:ligatures w14:val="standardContextual"/>
             </w:rPr>
           </w:pPr>
-          <w:hyperlink w:anchor="_Toc170328644" w:history="1">
+          <w:hyperlink w:anchor="_Toc170502245" w:history="1">
             <w:r>
               <w:rPr>
                 <w:rStyle w:val="Hyperlink"/>
@@ -1949,7 +1949,7 @@
                 <w:noProof/>
                 <w:webHidden/>
               </w:rPr>
-              <w:instrText xml:space="preserve"> PAGEREF _Toc170328644 \h </w:instrText>
+              <w:instrText xml:space="preserve"> PAGEREF _Toc170502245 \h </w:instrText>
             </w:r>
             <w:r>
               <w:rPr>
@@ -1993,7 +1993,7 @@
               <w14:ligatures w14:val="standardContextual"/>
             </w:rPr>
           </w:pPr>
-          <w:hyperlink w:anchor="_Toc170328645" w:history="1">
+          <w:hyperlink w:anchor="_Toc170502246" w:history="1">
             <w:r>
               <w:rPr>
                 <w:rStyle w:val="Hyperlink"/>
@@ -2020,7 +2020,7 @@
                 <w:noProof/>
                 <w:webHidden/>
               </w:rPr>
-              <w:instrText xml:space="preserve"> PAGEREF _Toc170328645 \h </w:instrText>
+              <w:instrText xml:space="preserve"> PAGEREF _Toc170502246 \h </w:instrText>
             </w:r>
             <w:r>
               <w:rPr>
@@ -2064,7 +2064,7 @@
               <w14:ligatures w14:val="standardContextual"/>
             </w:rPr>
           </w:pPr>
-          <w:hyperlink w:anchor="_Toc170328646" w:history="1">
+          <w:hyperlink w:anchor="_Toc170502247" w:history="1">
             <w:r>
               <w:rPr>
                 <w:rStyle w:val="Hyperlink"/>
@@ -2091,7 +2091,7 @@
                 <w:noProof/>
                 <w:webHidden/>
               </w:rPr>
-              <w:instrText xml:space="preserve"> PAGEREF _Toc170328646 \h </w:instrText>
+              <w:instrText xml:space="preserve"> PAGEREF _Toc170502247 \h </w:instrText>
             </w:r>
             <w:r>
               <w:rPr>
@@ -2135,7 +2135,7 @@
               <w14:ligatures w14:val="standardContextual"/>
             </w:rPr>
           </w:pPr>
-          <w:hyperlink w:anchor="_Toc170328647" w:history="1">
+          <w:hyperlink w:anchor="_Toc170502248" w:history="1">
             <w:r>
               <w:rPr>
                 <w:rStyle w:val="Hyperlink"/>
@@ -2162,7 +2162,7 @@
                 <w:noProof/>
                 <w:webHidden/>
               </w:rPr>
-              <w:instrText xml:space="preserve"> PAGEREF _Toc170328647 \h </w:instrText>
+              <w:instrText xml:space="preserve"> PAGEREF _Toc170502248 \h </w:instrText>
             </w:r>
             <w:r>
               <w:rPr>
@@ -2206,7 +2206,7 @@
               <w14:ligatures w14:val="standardContextual"/>
             </w:rPr>
           </w:pPr>
-          <w:hyperlink w:anchor="_Toc170328648" w:history="1">
+          <w:hyperlink w:anchor="_Toc170502249" w:history="1">
             <w:r>
               <w:rPr>
                 <w:rStyle w:val="Hyperlink"/>
@@ -2233,7 +2233,7 @@
                 <w:noProof/>
                 <w:webHidden/>
               </w:rPr>
-              <w:instrText xml:space="preserve"> PAGEREF _Toc170328648 \h </w:instrText>
+              <w:instrText xml:space="preserve"> PAGEREF _Toc170502249 \h </w:instrText>
             </w:r>
             <w:r>
               <w:rPr>
@@ -2277,7 +2277,7 @@
               <w14:ligatures w14:val="standardContextual"/>
             </w:rPr>
           </w:pPr>
-          <w:hyperlink w:anchor="_Toc170328649" w:history="1">
+          <w:hyperlink w:anchor="_Toc170502250" w:history="1">
             <w:r>
               <w:rPr>
                 <w:rStyle w:val="Hyperlink"/>
@@ -2304,7 +2304,7 @@
                 <w:noProof/>
                 <w:webHidden/>
               </w:rPr>
-              <w:instrText xml:space="preserve"> PAGEREF _Toc170328649 \h </w:instrText>
+              <w:instrText xml:space="preserve"> PAGEREF _Toc170502250 \h </w:instrText>
             </w:r>
             <w:r>
               <w:rPr>
@@ -2348,7 +2348,7 @@
               <w14:ligatures w14:val="standardContextual"/>
             </w:rPr>
           </w:pPr>
-          <w:hyperlink w:anchor="_Toc170328650" w:history="1">
+          <w:hyperlink w:anchor="_Toc170502251" w:history="1">
             <w:r>
               <w:rPr>
                 <w:rStyle w:val="Hyperlink"/>
@@ -2375,7 +2375,7 @@
                 <w:noProof/>
                 <w:webHidden/>
               </w:rPr>
-              <w:instrText xml:space="preserve"> PAGEREF _Toc170328650 \h </w:instrText>
+              <w:instrText xml:space="preserve"> PAGEREF _Toc170502251 \h </w:instrText>
             </w:r>
             <w:r>
               <w:rPr>
@@ -2419,7 +2419,7 @@
               <w14:ligatures w14:val="standardContextual"/>
             </w:rPr>
           </w:pPr>
-          <w:hyperlink w:anchor="_Toc170328651" w:history="1">
+          <w:hyperlink w:anchor="_Toc170502252" w:history="1">
             <w:r>
               <w:rPr>
                 <w:rStyle w:val="Hyperlink"/>
@@ -2446,7 +2446,7 @@
                 <w:noProof/>
                 <w:webHidden/>
               </w:rPr>
-              <w:instrText xml:space="preserve"> PAGEREF _Toc170328651 \h </w:instrText>
+              <w:instrText xml:space="preserve"> PAGEREF _Toc170502252 \h </w:instrText>
             </w:r>
             <w:r>
               <w:rPr>
@@ -2490,7 +2490,7 @@
               <w14:ligatures w14:val="standardContextual"/>
             </w:rPr>
           </w:pPr>
-          <w:hyperlink w:anchor="_Toc170328652" w:history="1">
+          <w:hyperlink w:anchor="_Toc170502253" w:history="1">
             <w:r>
               <w:rPr>
                 <w:rStyle w:val="Hyperlink"/>
@@ -2517,7 +2517,7 @@
                 <w:noProof/>
                 <w:webHidden/>
               </w:rPr>
-              <w:instrText xml:space="preserve"> PAGEREF _Toc170328652 \h </w:instrText>
+              <w:instrText xml:space="preserve"> PAGEREF _Toc170502253 \h </w:instrText>
             </w:r>
             <w:r>
               <w:rPr>
@@ -2561,7 +2561,7 @@
               <w14:ligatures w14:val="standardContextual"/>
             </w:rPr>
           </w:pPr>
-          <w:hyperlink w:anchor="_Toc170328653" w:history="1">
+          <w:hyperlink w:anchor="_Toc170502254" w:history="1">
             <w:r>
               <w:rPr>
                 <w:rStyle w:val="Hyperlink"/>
@@ -2588,7 +2588,7 @@
                 <w:noProof/>
                 <w:webHidden/>
               </w:rPr>
-              <w:instrText xml:space="preserve"> PAGEREF _Toc170328653 \h </w:instrText>
+              <w:instrText xml:space="preserve"> PAGEREF _Toc170502254 \h </w:instrText>
             </w:r>
             <w:r>
               <w:rPr>
@@ -2632,7 +2632,7 @@
               <w14:ligatures w14:val="standardContextual"/>
             </w:rPr>
           </w:pPr>
-          <w:hyperlink w:anchor="_Toc170328654" w:history="1">
+          <w:hyperlink w:anchor="_Toc170502255" w:history="1">
             <w:r>
               <w:rPr>
                 <w:rStyle w:val="Hyperlink"/>
@@ -2659,7 +2659,7 @@
                 <w:noProof/>
                 <w:webHidden/>
               </w:rPr>
-              <w:instrText xml:space="preserve"> PAGEREF _Toc170328654 \h </w:instrText>
+              <w:instrText xml:space="preserve"> PAGEREF _Toc170502255 \h </w:instrText>
             </w:r>
             <w:r>
               <w:rPr>
@@ -2703,7 +2703,7 @@
               <w14:ligatures w14:val="standardContextual"/>
             </w:rPr>
           </w:pPr>
-          <w:hyperlink w:anchor="_Toc170328655" w:history="1">
+          <w:hyperlink w:anchor="_Toc170502256" w:history="1">
             <w:r>
               <w:rPr>
                 <w:rStyle w:val="Hyperlink"/>
@@ -2730,7 +2730,7 @@
                 <w:noProof/>
                 <w:webHidden/>
               </w:rPr>
-              <w:instrText xml:space="preserve"> PAGEREF _Toc170328655 \h </w:instrText>
+              <w:instrText xml:space="preserve"> PAGEREF _Toc170502256 \h </w:instrText>
             </w:r>
             <w:r>
               <w:rPr>
@@ -2774,7 +2774,7 @@
               <w14:ligatures w14:val="standardContextual"/>
             </w:rPr>
           </w:pPr>
-          <w:hyperlink w:anchor="_Toc170328656" w:history="1">
+          <w:hyperlink w:anchor="_Toc170502257" w:history="1">
             <w:r>
               <w:rPr>
                 <w:rStyle w:val="Hyperlink"/>
@@ -2801,7 +2801,7 @@
                 <w:noProof/>
                 <w:webHidden/>
               </w:rPr>
-              <w:instrText xml:space="preserve"> PAGEREF _Toc170328656 \h </w:instrText>
+              <w:instrText xml:space="preserve"> PAGEREF _Toc170502257 \h </w:instrText>
             </w:r>
             <w:r>
               <w:rPr>
@@ -2845,7 +2845,7 @@
               <w14:ligatures w14:val="standardContextual"/>
             </w:rPr>
           </w:pPr>
-          <w:hyperlink w:anchor="_Toc170328657" w:history="1">
+          <w:hyperlink w:anchor="_Toc170502258" w:history="1">
             <w:r>
               <w:rPr>
                 <w:rStyle w:val="Hyperlink"/>
@@ -2872,7 +2872,7 @@
                 <w:noProof/>
                 <w:webHidden/>
               </w:rPr>
-              <w:instrText xml:space="preserve"> PAGEREF _Toc170328657 \h </w:instrText>
+              <w:instrText xml:space="preserve"> PAGEREF _Toc170502258 \h </w:instrText>
             </w:r>
             <w:r>
               <w:rPr>
@@ -2916,7 +2916,7 @@
               <w14:ligatures w14:val="standardContextual"/>
             </w:rPr>
           </w:pPr>
-          <w:hyperlink w:anchor="_Toc170328658" w:history="1">
+          <w:hyperlink w:anchor="_Toc170502259" w:history="1">
             <w:r>
               <w:rPr>
                 <w:rStyle w:val="Hyperlink"/>
@@ -2943,7 +2943,7 @@
                 <w:noProof/>
                 <w:webHidden/>
               </w:rPr>
-              <w:instrText xml:space="preserve"> PAGEREF _Toc170328658 \h </w:instrText>
+              <w:instrText xml:space="preserve"> PAGEREF _Toc170502259 \h </w:instrText>
             </w:r>
             <w:r>
               <w:rPr>
@@ -2987,7 +2987,7 @@
               <w14:ligatures w14:val="standardContextual"/>
             </w:rPr>
           </w:pPr>
-          <w:hyperlink w:anchor="_Toc170328659" w:history="1">
+          <w:hyperlink w:anchor="_Toc170502260" w:history="1">
             <w:r>
               <w:rPr>
                 <w:rStyle w:val="Hyperlink"/>
@@ -3014,7 +3014,7 @@
                 <w:noProof/>
                 <w:webHidden/>
               </w:rPr>
-              <w:instrText xml:space="preserve"> PAGEREF _Toc170328659 \h </w:instrText>
+              <w:instrText xml:space="preserve"> PAGEREF _Toc170502260 \h </w:instrText>
             </w:r>
             <w:r>
               <w:rPr>
@@ -3058,7 +3058,7 @@
               <w14:ligatures w14:val="standardContextual"/>
             </w:rPr>
           </w:pPr>
-          <w:hyperlink w:anchor="_Toc170328660" w:history="1">
+          <w:hyperlink w:anchor="_Toc170502261" w:history="1">
             <w:r>
               <w:rPr>
                 <w:rStyle w:val="Hyperlink"/>
@@ -3085,7 +3085,7 @@
                 <w:noProof/>
                 <w:webHidden/>
               </w:rPr>
-              <w:instrText xml:space="preserve"> PAGEREF _Toc170328660 \h </w:instrText>
+              <w:instrText xml:space="preserve"> PAGEREF _Toc170502261 \h </w:instrText>
             </w:r>
             <w:r>
               <w:rPr>
@@ -3126,7 +3126,7 @@
               <w14:ligatures w14:val="standardContextual"/>
             </w:rPr>
           </w:pPr>
-          <w:hyperlink w:anchor="_Toc170328661" w:history="1">
+          <w:hyperlink w:anchor="_Toc170502262" w:history="1">
             <w:r>
               <w:rPr>
                 <w:rStyle w:val="Hyperlink"/>
@@ -3153,7 +3153,7 @@
                 <w:noProof/>
                 <w:webHidden/>
               </w:rPr>
-              <w:instrText xml:space="preserve"> PAGEREF _Toc170328661 \h </w:instrText>
+              <w:instrText xml:space="preserve"> PAGEREF _Toc170502262 \h </w:instrText>
             </w:r>
             <w:r>
               <w:rPr>
@@ -3197,7 +3197,7 @@
               <w14:ligatures w14:val="standardContextual"/>
             </w:rPr>
           </w:pPr>
-          <w:hyperlink w:anchor="_Toc170328662" w:history="1">
+          <w:hyperlink w:anchor="_Toc170502263" w:history="1">
             <w:r>
               <w:rPr>
                 <w:rStyle w:val="Hyperlink"/>
@@ -3224,7 +3224,7 @@
                 <w:noProof/>
                 <w:webHidden/>
               </w:rPr>
-              <w:instrText xml:space="preserve"> PAGEREF _Toc170328662 \h </w:instrText>
+              <w:instrText xml:space="preserve"> PAGEREF _Toc170502263 \h </w:instrText>
             </w:r>
             <w:r>
               <w:rPr>
@@ -3268,7 +3268,7 @@
               <w14:ligatures w14:val="standardContextual"/>
             </w:rPr>
           </w:pPr>
-          <w:hyperlink w:anchor="_Toc170328663" w:history="1">
+          <w:hyperlink w:anchor="_Toc170502264" w:history="1">
             <w:r>
               <w:rPr>
                 <w:rStyle w:val="Hyperlink"/>
@@ -3295,7 +3295,7 @@
                 <w:noProof/>
                 <w:webHidden/>
               </w:rPr>
-              <w:instrText xml:space="preserve"> PAGEREF _Toc170328663 \h </w:instrText>
+              <w:instrText xml:space="preserve"> PAGEREF _Toc170502264 \h </w:instrText>
             </w:r>
             <w:r>
               <w:rPr>
@@ -3339,7 +3339,7 @@
               <w14:ligatures w14:val="standardContextual"/>
             </w:rPr>
           </w:pPr>
-          <w:hyperlink w:anchor="_Toc170328664" w:history="1">
+          <w:hyperlink w:anchor="_Toc170502265" w:history="1">
             <w:r>
               <w:rPr>
                 <w:rStyle w:val="Hyperlink"/>
@@ -3366,7 +3366,7 @@
                 <w:noProof/>
                 <w:webHidden/>
               </w:rPr>
-              <w:instrText xml:space="preserve"> PAGEREF _Toc170328664 \h </w:instrText>
+              <w:instrText xml:space="preserve"> PAGEREF _Toc170502265 \h </w:instrText>
             </w:r>
             <w:r>
               <w:rPr>
@@ -3410,7 +3410,7 @@
               <w14:ligatures w14:val="standardContextual"/>
             </w:rPr>
           </w:pPr>
-          <w:hyperlink w:anchor="_Toc170328665" w:history="1">
+          <w:hyperlink w:anchor="_Toc170502266" w:history="1">
             <w:r>
               <w:rPr>
                 <w:rStyle w:val="Hyperlink"/>
@@ -3437,7 +3437,7 @@
                 <w:noProof/>
                 <w:webHidden/>
               </w:rPr>
-              <w:instrText xml:space="preserve"> PAGEREF _Toc170328665 \h </w:instrText>
+              <w:instrText xml:space="preserve"> PAGEREF _Toc170502266 \h </w:instrText>
             </w:r>
             <w:r>
               <w:rPr>
@@ -3481,7 +3481,7 @@
               <w14:ligatures w14:val="standardContextual"/>
             </w:rPr>
           </w:pPr>
-          <w:hyperlink w:anchor="_Toc170328666" w:history="1">
+          <w:hyperlink w:anchor="_Toc170502267" w:history="1">
             <w:r>
               <w:rPr>
                 <w:rStyle w:val="Hyperlink"/>
@@ -3508,7 +3508,7 @@
                 <w:noProof/>
                 <w:webHidden/>
               </w:rPr>
-              <w:instrText xml:space="preserve"> PAGEREF _Toc170328666 \h </w:instrText>
+              <w:instrText xml:space="preserve"> PAGEREF _Toc170502267 \h </w:instrText>
             </w:r>
             <w:r>
               <w:rPr>
@@ -3552,7 +3552,7 @@
               <w14:ligatures w14:val="standardContextual"/>
             </w:rPr>
           </w:pPr>
-          <w:hyperlink w:anchor="_Toc170328667" w:history="1">
+          <w:hyperlink w:anchor="_Toc170502268" w:history="1">
             <w:r>
               <w:rPr>
                 <w:rStyle w:val="Hyperlink"/>
@@ -3579,7 +3579,7 @@
                 <w:noProof/>
                 <w:webHidden/>
               </w:rPr>
-              <w:instrText xml:space="preserve"> PAGEREF _Toc170328667 \h </w:instrText>
+              <w:instrText xml:space="preserve"> PAGEREF _Toc170502268 \h </w:instrText>
             </w:r>
             <w:r>
               <w:rPr>
@@ -3623,7 +3623,7 @@
               <w14:ligatures w14:val="standardContextual"/>
             </w:rPr>
           </w:pPr>
-          <w:hyperlink w:anchor="_Toc170328668" w:history="1">
+          <w:hyperlink w:anchor="_Toc170502269" w:history="1">
             <w:r>
               <w:rPr>
                 <w:rStyle w:val="Hyperlink"/>
@@ -3650,7 +3650,7 @@
                 <w:noProof/>
                 <w:webHidden/>
               </w:rPr>
-              <w:instrText xml:space="preserve"> PAGEREF _Toc170328668 \h </w:instrText>
+              <w:instrText xml:space="preserve"> PAGEREF _Toc170502269 \h </w:instrText>
             </w:r>
             <w:r>
               <w:rPr>
@@ -3694,7 +3694,7 @@
               <w14:ligatures w14:val="standardContextual"/>
             </w:rPr>
           </w:pPr>
-          <w:hyperlink w:anchor="_Toc170328669" w:history="1">
+          <w:hyperlink w:anchor="_Toc170502270" w:history="1">
             <w:r>
               <w:rPr>
                 <w:rStyle w:val="Hyperlink"/>
@@ -3721,7 +3721,7 @@
                 <w:noProof/>
                 <w:webHidden/>
               </w:rPr>
-              <w:instrText xml:space="preserve"> PAGEREF _Toc170328669 \h </w:instrText>
+              <w:instrText xml:space="preserve"> PAGEREF _Toc170502270 \h </w:instrText>
             </w:r>
             <w:r>
               <w:rPr>
@@ -3765,7 +3765,7 @@
               <w14:ligatures w14:val="standardContextual"/>
             </w:rPr>
           </w:pPr>
-          <w:hyperlink w:anchor="_Toc170328670" w:history="1">
+          <w:hyperlink w:anchor="_Toc170502271" w:history="1">
             <w:r>
               <w:rPr>
                 <w:rStyle w:val="Hyperlink"/>
@@ -3792,7 +3792,7 @@
                 <w:noProof/>
                 <w:webHidden/>
               </w:rPr>
-              <w:instrText xml:space="preserve"> PAGEREF _Toc170328670 \h </w:instrText>
+              <w:instrText xml:space="preserve"> PAGEREF _Toc170502271 \h </w:instrText>
             </w:r>
             <w:r>
               <w:rPr>
@@ -3833,7 +3833,7 @@
               <w14:ligatures w14:val="standardContextual"/>
             </w:rPr>
           </w:pPr>
-          <w:hyperlink w:anchor="_Toc170328671" w:history="1">
+          <w:hyperlink w:anchor="_Toc170502272" w:history="1">
             <w:r>
               <w:rPr>
                 <w:rStyle w:val="Hyperlink"/>
@@ -3860,7 +3860,7 @@
                 <w:noProof/>
                 <w:webHidden/>
               </w:rPr>
-              <w:instrText xml:space="preserve"> PAGEREF _Toc170328671 \h </w:instrText>
+              <w:instrText xml:space="preserve"> PAGEREF _Toc170502272 \h </w:instrText>
             </w:r>
             <w:r>
               <w:rPr>
@@ -3901,7 +3901,7 @@
               <w14:ligatures w14:val="standardContextual"/>
             </w:rPr>
           </w:pPr>
-          <w:hyperlink w:anchor="_Toc170328672" w:history="1">
+          <w:hyperlink w:anchor="_Toc170502273" w:history="1">
             <w:r>
               <w:rPr>
                 <w:rStyle w:val="Hyperlink"/>
@@ -3928,7 +3928,7 @@
                 <w:noProof/>
                 <w:webHidden/>
               </w:rPr>
-              <w:instrText xml:space="preserve"> PAGEREF _Toc170328672 \h </w:instrText>
+              <w:instrText xml:space="preserve"> PAGEREF _Toc170502273 \h </w:instrText>
             </w:r>
             <w:r>
               <w:rPr>
@@ -3969,7 +3969,7 @@
               <w14:ligatures w14:val="standardContextual"/>
             </w:rPr>
           </w:pPr>
-          <w:hyperlink w:anchor="_Toc170328673" w:history="1">
+          <w:hyperlink w:anchor="_Toc170502274" w:history="1">
             <w:r>
               <w:rPr>
                 <w:rStyle w:val="Hyperlink"/>
@@ -3996,7 +3996,7 @@
                 <w:noProof/>
                 <w:webHidden/>
               </w:rPr>
-              <w:instrText xml:space="preserve"> PAGEREF _Toc170328673 \h </w:instrText>
+              <w:instrText xml:space="preserve"> PAGEREF _Toc170502274 \h </w:instrText>
             </w:r>
             <w:r>
               <w:rPr>
@@ -4037,7 +4037,7 @@
               <w14:ligatures w14:val="standardContextual"/>
             </w:rPr>
           </w:pPr>
-          <w:hyperlink w:anchor="_Toc170328674" w:history="1">
+          <w:hyperlink w:anchor="_Toc170502275" w:history="1">
             <w:r>
               <w:rPr>
                 <w:rStyle w:val="Hyperlink"/>
@@ -4064,7 +4064,7 @@
                 <w:noProof/>
                 <w:webHidden/>
               </w:rPr>
-              <w:instrText xml:space="preserve"> PAGEREF _Toc170328674 \h </w:instrText>
+              <w:instrText xml:space="preserve"> PAGEREF _Toc170502275 \h </w:instrText>
             </w:r>
             <w:r>
               <w:rPr>
@@ -4105,7 +4105,7 @@
               <w14:ligatures w14:val="standardContextual"/>
             </w:rPr>
           </w:pPr>
-          <w:hyperlink w:anchor="_Toc170328675" w:history="1">
+          <w:hyperlink w:anchor="_Toc170502276" w:history="1">
             <w:r>
               <w:rPr>
                 <w:rStyle w:val="Hyperlink"/>
@@ -4132,7 +4132,7 @@
                 <w:noProof/>
                 <w:webHidden/>
               </w:rPr>
-              <w:instrText xml:space="preserve"> PAGEREF _Toc170328675 \h </w:instrText>
+              <w:instrText xml:space="preserve"> PAGEREF _Toc170502276 \h </w:instrText>
             </w:r>
             <w:r>
               <w:rPr>
@@ -4173,7 +4173,7 @@
               <w14:ligatures w14:val="standardContextual"/>
             </w:rPr>
           </w:pPr>
-          <w:hyperlink w:anchor="_Toc170328676" w:history="1">
+          <w:hyperlink w:anchor="_Toc170502277" w:history="1">
             <w:r>
               <w:rPr>
                 <w:rStyle w:val="Hyperlink"/>
@@ -4200,7 +4200,7 @@
                 <w:noProof/>
                 <w:webHidden/>
               </w:rPr>
-              <w:instrText xml:space="preserve"> PAGEREF _Toc170328676 \h </w:instrText>
+              <w:instrText xml:space="preserve"> PAGEREF _Toc170502277 \h </w:instrText>
             </w:r>
             <w:r>
               <w:rPr>
@@ -4241,7 +4241,7 @@
               <w14:ligatures w14:val="standardContextual"/>
             </w:rPr>
           </w:pPr>
-          <w:hyperlink w:anchor="_Toc170328677" w:history="1">
+          <w:hyperlink w:anchor="_Toc170502278" w:history="1">
             <w:r>
               <w:rPr>
                 <w:rStyle w:val="Hyperlink"/>
@@ -4268,7 +4268,7 @@
                 <w:noProof/>
                 <w:webHidden/>
               </w:rPr>
-              <w:instrText xml:space="preserve"> PAGEREF _Toc170328677 \h </w:instrText>
+              <w:instrText xml:space="preserve"> PAGEREF _Toc170502278 \h </w:instrText>
             </w:r>
             <w:r>
               <w:rPr>
@@ -4329,7 +4329,7 @@
       <w:pPr>
         <w:pStyle w:val="Heading1"/>
       </w:pPr>
-      <w:bookmarkStart w:id="5" w:name="_Toc170328629"/>
+      <w:bookmarkStart w:id="5" w:name="_Toc170502230"/>
       <w:r>
         <w:lastRenderedPageBreak/>
         <w:t>Abstract</w:t>
@@ -4500,7 +4500,7 @@
         <w:pStyle w:val="Heading1"/>
       </w:pPr>
       <w:hyperlink r:id="rId8" w:history="1">
-        <w:bookmarkStart w:id="6" w:name="_Toc170328630"/>
+        <w:bookmarkStart w:id="6" w:name="_Toc170502231"/>
         <w:r>
           <w:t>P</w:t>
         </w:r>
@@ -4642,7 +4642,7 @@
       <w:pPr>
         <w:pStyle w:val="Heading1"/>
       </w:pPr>
-      <w:bookmarkStart w:id="7" w:name="_Toc170328631"/>
+      <w:bookmarkStart w:id="7" w:name="_Toc170502232"/>
       <w:r>
         <w:t>Goals</w:t>
       </w:r>
@@ -4722,7 +4722,7 @@
       <w:pPr>
         <w:pStyle w:val="Heading1"/>
       </w:pPr>
-      <w:bookmarkStart w:id="8" w:name="_Toc170328632"/>
+      <w:bookmarkStart w:id="8" w:name="_Toc170502233"/>
       <w:r>
         <w:t>Rules</w:t>
       </w:r>
@@ -5010,7 +5010,7 @@
       <w:pPr>
         <w:pStyle w:val="Heading1"/>
       </w:pPr>
-      <w:bookmarkStart w:id="9" w:name="_Toc170328633"/>
+      <w:bookmarkStart w:id="9" w:name="_Toc170502234"/>
       <w:r>
         <w:t>Features</w:t>
       </w:r>
@@ -5020,7 +5020,7 @@
       <w:pPr>
         <w:pStyle w:val="Heading2"/>
       </w:pPr>
-      <w:bookmarkStart w:id="10" w:name="_Toc170328634"/>
+      <w:bookmarkStart w:id="10" w:name="_Toc170502235"/>
       <w:r>
         <w:t>Supported</w:t>
       </w:r>
@@ -5172,7 +5172,7 @@
       <w:pPr>
         <w:pStyle w:val="Heading2"/>
       </w:pPr>
-      <w:bookmarkStart w:id="11" w:name="_Toc170328635"/>
+      <w:bookmarkStart w:id="11" w:name="_Toc170502236"/>
       <w:r>
         <w:t>N</w:t>
       </w:r>
@@ -5387,7 +5387,7 @@
         <w:pStyle w:val="Heading1"/>
       </w:pPr>
       <w:bookmarkStart w:id="12" w:name="_Toc127728742"/>
-      <w:bookmarkStart w:id="13" w:name="_Toc170328636"/>
+      <w:bookmarkStart w:id="13" w:name="_Toc170502237"/>
       <w:r>
         <w:t>Glossary of Terms</w:t>
       </w:r>
@@ -5889,7 +5889,7 @@
         <w:pStyle w:val="Heading1"/>
       </w:pPr>
       <w:bookmarkStart w:id="14" w:name="_Toc127728751"/>
-      <w:bookmarkStart w:id="15" w:name="_Toc170328637"/>
+      <w:bookmarkStart w:id="15" w:name="_Toc170502238"/>
       <w:r>
         <w:t>Language Syntax</w:t>
       </w:r>
@@ -6008,7 +6008,7 @@
       <w:pPr>
         <w:pStyle w:val="Heading1"/>
       </w:pPr>
-      <w:bookmarkStart w:id="16" w:name="_Toc170328638"/>
+      <w:bookmarkStart w:id="16" w:name="_Toc170502239"/>
       <w:r>
         <w:t>Reserve Words</w:t>
       </w:r>
@@ -6034,7 +6034,7 @@
           </w:tcPr>
           <w:p>
             <w:r>
-              <w:t>import</w:t>
+              <w:t>use</w:t>
             </w:r>
           </w:p>
         </w:tc>
@@ -6958,7 +6958,7 @@
       <w:pPr>
         <w:pStyle w:val="Heading1"/>
       </w:pPr>
-      <w:bookmarkStart w:id="17" w:name="_Toc170328639"/>
+      <w:bookmarkStart w:id="17" w:name="_Toc170502240"/>
       <w:r>
         <w:t>Grammar Notation</w:t>
       </w:r>
@@ -7029,7 +7029,7 @@
       <w:pPr>
         <w:pStyle w:val="Heading1"/>
       </w:pPr>
-      <w:bookmarkStart w:id="19" w:name="_Toc170328640"/>
+      <w:bookmarkStart w:id="19" w:name="_Toc170502241"/>
       <w:r>
         <w:t>Source File</w:t>
       </w:r>
@@ -7071,7 +7071,7 @@
         <w:t xml:space="preserve"> </w:t>
       </w:r>
       <w:r>
-        <w:t>import</w:t>
+        <w:t>use</w:t>
       </w:r>
       <w:r>
         <w:t xml:space="preserve">, </w:t>
@@ -7296,7 +7296,7 @@
       </w:pPr>
       <w:proofErr w:type="spellStart"/>
       <w:r>
-        <w:t>Import</w:t>
+        <w:t>Use</w:t>
       </w:r>
       <w:r>
         <w:t>Section</w:t>
@@ -7417,7 +7417,7 @@
       <w:pPr>
         <w:pStyle w:val="Heading2"/>
       </w:pPr>
-      <w:bookmarkStart w:id="20" w:name="_Toc170328641"/>
+      <w:bookmarkStart w:id="20" w:name="_Toc170502242"/>
       <w:r>
         <w:rPr>
           <w:rStyle w:val="Heading1Char"/>
@@ -7661,9 +7661,9 @@
       <w:pPr>
         <w:pStyle w:val="Heading2"/>
       </w:pPr>
-      <w:bookmarkStart w:id="21" w:name="_Toc170328642"/>
-      <w:r>
-        <w:t>Import</w:t>
+      <w:bookmarkStart w:id="21" w:name="_Toc170502243"/>
+      <w:r>
+        <w:t>Use</w:t>
       </w:r>
       <w:r>
         <w:t xml:space="preserve"> Section</w:t>
@@ -7675,7 +7675,7 @@
         <w:t xml:space="preserve">The optional </w:t>
       </w:r>
       <w:r>
-        <w:t>import</w:t>
+        <w:t>use</w:t>
       </w:r>
       <w:r>
         <w:t xml:space="preserve"> section begins with the </w:t>
@@ -7687,122 +7687,116 @@
           <w:i/>
           <w:iCs/>
         </w:rPr>
-        <w:t>import</w:t>
+        <w:t>use</w:t>
       </w:r>
       <w:r>
         <w:t xml:space="preserve"> keyword that is on a line by itself.  The </w:t>
       </w:r>
       <w:r>
-        <w:t>import</w:t>
-      </w:r>
-      <w:r>
-        <w:t xml:space="preserve"> section consists of zero or more </w:t>
-      </w:r>
-      <w:r>
-        <w:t>files to import</w:t>
+        <w:t>use</w:t>
+      </w:r>
+      <w:r>
+        <w:t xml:space="preserve"> section </w:t>
+      </w:r>
+      <w:r>
+        <w:t xml:space="preserve">imports the namespace </w:t>
+      </w:r>
+      <w:r>
+        <w:t xml:space="preserve">of zero or more files.  </w:t>
+      </w:r>
+      <w:r>
+        <w:t xml:space="preserve">The statements </w:t>
+      </w:r>
+      <w:r>
+        <w:t>that follow</w:t>
+      </w:r>
+      <w:r>
+        <w:t xml:space="preserve"> the </w:t>
+      </w:r>
+      <w:r>
+        <w:t>use</w:t>
+      </w:r>
+      <w:r>
+        <w:t xml:space="preserve"> section</w:t>
+      </w:r>
+      <w:r>
+        <w:t xml:space="preserve"> header</w:t>
+      </w:r>
+      <w:r>
+        <w:t xml:space="preserve"> </w:t>
+      </w:r>
+      <w:r>
+        <w:t>contain</w:t>
+      </w:r>
+      <w:r>
+        <w:t>s</w:t>
+      </w:r>
+      <w:r>
+        <w:t xml:space="preserve"> </w:t>
+      </w:r>
+      <w:r>
+        <w:t>path</w:t>
+      </w:r>
+      <w:r>
+        <w:t>s</w:t>
+      </w:r>
+      <w:r>
+        <w:t xml:space="preserve"> to puma source file</w:t>
+      </w:r>
+      <w:r>
+        <w:t>s</w:t>
+      </w:r>
+      <w:r>
+        <w:t>,</w:t>
+      </w:r>
+      <w:r>
+        <w:t xml:space="preserve"> C language file</w:t>
+      </w:r>
+      <w:r>
+        <w:t>s</w:t>
+      </w:r>
+      <w:r>
+        <w:t xml:space="preserve"> </w:t>
+      </w:r>
+      <w:r>
+        <w:t>or</w:t>
+      </w:r>
+      <w:r>
+        <w:t xml:space="preserve"> compiled </w:t>
+      </w:r>
+      <w:r>
+        <w:t>libraries</w:t>
       </w:r>
       <w:r>
         <w:t>.</w:t>
       </w:r>
       <w:r>
-        <w:t xml:space="preserve">  Importing files merge the name spaces of the imported file with the name space of the file that is imported into. </w:t>
-      </w:r>
-      <w:r>
-        <w:t xml:space="preserve"> The statements </w:t>
-      </w:r>
-      <w:r>
-        <w:t>that follow</w:t>
-      </w:r>
-      <w:r>
-        <w:t xml:space="preserve"> the import section</w:t>
-      </w:r>
-      <w:r>
-        <w:t xml:space="preserve"> header</w:t>
+        <w:t xml:space="preserve">  </w:t>
+      </w:r>
+      <w:r>
+        <w:t>The paths</w:t>
+      </w:r>
+      <w:r>
+        <w:t xml:space="preserve"> for the imported files</w:t>
+      </w:r>
+      <w:r>
+        <w:t xml:space="preserve"> have forward slash delimiters</w:t>
+      </w:r>
+      <w:r>
+        <w:t xml:space="preserve"> separating the directory names followed by a file name and </w:t>
+      </w:r>
+      <w:r>
+        <w:t xml:space="preserve">file </w:t>
+      </w:r>
+      <w:r>
+        <w:t>extension</w:t>
       </w:r>
       <w:r>
         <w:t xml:space="preserve"> </w:t>
       </w:r>
       <w:r>
-        <w:t>contain</w:t>
-      </w:r>
-      <w:r>
-        <w:t>s</w:t>
-      </w:r>
-      <w:r>
-        <w:t xml:space="preserve"> </w:t>
-      </w:r>
-      <w:r>
-        <w:t>path</w:t>
-      </w:r>
-      <w:r>
-        <w:t>s</w:t>
-      </w:r>
-      <w:r>
-        <w:t xml:space="preserve"> to puma source file</w:t>
-      </w:r>
-      <w:r>
-        <w:t>s</w:t>
-      </w:r>
-      <w:r>
-        <w:t>,</w:t>
-      </w:r>
-      <w:r>
-        <w:t xml:space="preserve"> C language file</w:t>
-      </w:r>
-      <w:r>
-        <w:t>s</w:t>
-      </w:r>
-      <w:r>
-        <w:t xml:space="preserve"> </w:t>
-      </w:r>
-      <w:r>
-        <w:t>or</w:t>
-      </w:r>
-      <w:r>
-        <w:t xml:space="preserve"> compiled </w:t>
-      </w:r>
-      <w:r>
-        <w:t>libraries</w:t>
-      </w:r>
-      <w:r>
-        <w:t>.</w:t>
-      </w:r>
-      <w:r>
-        <w:t xml:space="preserve">  Other file types </w:t>
-      </w:r>
-      <w:r>
-        <w:t>may</w:t>
-      </w:r>
-      <w:r>
-        <w:t xml:space="preserve"> be supported in the future.</w:t>
-      </w:r>
-      <w:r>
-        <w:t xml:space="preserve">  </w:t>
-      </w:r>
-      <w:r>
-        <w:t>The paths</w:t>
-      </w:r>
-      <w:r>
-        <w:t xml:space="preserve"> for the imported files</w:t>
-      </w:r>
-      <w:r>
-        <w:t xml:space="preserve"> have forward slash delimiters</w:t>
-      </w:r>
-      <w:r>
-        <w:t xml:space="preserve"> separating </w:t>
-      </w:r>
-      <w:r>
         <w:lastRenderedPageBreak/>
-        <w:t xml:space="preserve">the directory names followed by a file name and </w:t>
-      </w:r>
-      <w:r>
-        <w:t xml:space="preserve">file </w:t>
-      </w:r>
-      <w:r>
-        <w:t>extension</w:t>
-      </w:r>
-      <w:r>
-        <w:t xml:space="preserve"> separated by a period</w:t>
+        <w:t>separated by a period</w:t>
       </w:r>
       <w:r>
         <w:t>.</w:t>
@@ -7837,7 +7831,7 @@
       </w:pPr>
       <w:proofErr w:type="spellStart"/>
       <w:r>
-        <w:t>Import</w:t>
+        <w:t>Use</w:t>
       </w:r>
       <w:r>
         <w:t>Section</w:t>
@@ -7856,7 +7850,7 @@
         </w:numPr>
       </w:pPr>
       <w:r>
-        <w:t>import</w:t>
+        <w:t>use</w:t>
       </w:r>
       <w:r>
         <w:t xml:space="preserve"> EOL</w:t>
@@ -7866,7 +7860,7 @@
       </w:r>
       <w:proofErr w:type="spellStart"/>
       <w:r>
-        <w:t>Import</w:t>
+        <w:t>Use</w:t>
       </w:r>
       <w:r>
         <w:t>Statemen</w:t>
@@ -7880,7 +7874,7 @@
     <w:p>
       <w:proofErr w:type="spellStart"/>
       <w:r>
-        <w:t>Import</w:t>
+        <w:t>Use</w:t>
       </w:r>
       <w:r>
         <w:t>StatementBlock</w:t>
@@ -7900,7 +7894,7 @@
       </w:pPr>
       <w:proofErr w:type="spellStart"/>
       <w:r>
-        <w:t>Import</w:t>
+        <w:t>Use</w:t>
       </w:r>
       <w:r>
         <w:t>Statement</w:t>
@@ -7911,7 +7905,7 @@
       </w:r>
       <w:proofErr w:type="spellStart"/>
       <w:r>
-        <w:t>Import</w:t>
+        <w:t>Use</w:t>
       </w:r>
       <w:r>
         <w:t>StatementBlock</w:t>
@@ -7939,7 +7933,7 @@
     <w:p>
       <w:proofErr w:type="spellStart"/>
       <w:r>
-        <w:t>Import</w:t>
+        <w:t>Use</w:t>
       </w:r>
       <w:r>
         <w:t>Statement</w:t>
@@ -7959,7 +7953,7 @@
       </w:pPr>
       <w:proofErr w:type="spellStart"/>
       <w:r>
-        <w:t>Import</w:t>
+        <w:t>Use</w:t>
       </w:r>
       <w:r>
         <w:t>FilePath</w:t>
@@ -7973,7 +7967,7 @@
     <w:p>
       <w:proofErr w:type="spellStart"/>
       <w:r>
-        <w:t>Import</w:t>
+        <w:t>Use</w:t>
       </w:r>
       <w:r>
         <w:t>FilePath</w:t>
@@ -7993,7 +7987,7 @@
       </w:pPr>
       <w:proofErr w:type="spellStart"/>
       <w:r>
-        <w:t>Import</w:t>
+        <w:t>Use</w:t>
       </w:r>
       <w:r>
         <w:t>FullFilePath</w:t>
@@ -8018,7 +8012,7 @@
       </w:pPr>
       <w:proofErr w:type="spellStart"/>
       <w:r>
-        <w:t>Import</w:t>
+        <w:t>Use</w:t>
       </w:r>
       <w:r>
         <w:t>FullFilePath</w:t>
@@ -8058,7 +8052,7 @@
     <w:p>
       <w:proofErr w:type="spellStart"/>
       <w:r>
-        <w:t>Import</w:t>
+        <w:t>Use</w:t>
       </w:r>
       <w:r>
         <w:t>FullFilePath</w:t>
@@ -8331,7 +8325,7 @@
       <w:pPr>
         <w:pStyle w:val="Heading2"/>
       </w:pPr>
-      <w:bookmarkStart w:id="22" w:name="_Toc170328643"/>
+      <w:bookmarkStart w:id="22" w:name="_Toc170502244"/>
       <w:r>
         <w:rPr>
           <w:rStyle w:val="IntenseEmphasis"/>
@@ -9441,7 +9435,7 @@
       <w:pPr>
         <w:pStyle w:val="Heading2"/>
       </w:pPr>
-      <w:bookmarkStart w:id="23" w:name="_Toc170328644"/>
+      <w:bookmarkStart w:id="23" w:name="_Toc170502245"/>
       <w:proofErr w:type="spellStart"/>
       <w:r>
         <w:t>EnumsSection</w:t>
@@ -9870,7 +9864,7 @@
       <w:pPr>
         <w:pStyle w:val="Heading2"/>
       </w:pPr>
-      <w:bookmarkStart w:id="24" w:name="_Toc170328645"/>
+      <w:bookmarkStart w:id="24" w:name="_Toc170502246"/>
       <w:r>
         <w:t>Properties Section</w:t>
       </w:r>
@@ -10571,7 +10565,7 @@
           <w:iCs w:val="0"/>
         </w:rPr>
       </w:pPr>
-      <w:bookmarkStart w:id="26" w:name="_Toc170328646"/>
+      <w:bookmarkStart w:id="26" w:name="_Toc170502247"/>
       <w:r>
         <w:rPr>
           <w:rStyle w:val="Emphasis"/>
@@ -10695,7 +10689,7 @@
           <w:iCs w:val="0"/>
         </w:rPr>
       </w:pPr>
-      <w:bookmarkStart w:id="27" w:name="_Toc170328647"/>
+      <w:bookmarkStart w:id="27" w:name="_Toc170502248"/>
       <w:r>
         <w:rPr>
           <w:rStyle w:val="Emphasis"/>
@@ -11081,15 +11075,7 @@
           <w:i w:val="0"/>
           <w:iCs w:val="0"/>
         </w:rPr>
-        <w:t xml:space="preserve"> keywords are used with object type variables</w:t>
-      </w:r>
-      <w:r>
-        <w:rPr>
-          <w:rStyle w:val="Emphasis"/>
-          <w:i w:val="0"/>
-          <w:iCs w:val="0"/>
-        </w:rPr>
-        <w:t>.</w:t>
+        <w:t xml:space="preserve"> keywords are used with object type variables.</w:t>
       </w:r>
     </w:p>
     <w:p>
@@ -11143,7 +11129,7 @@
           <w:iCs w:val="0"/>
         </w:rPr>
       </w:pPr>
-      <w:bookmarkStart w:id="28" w:name="_Toc170328648"/>
+      <w:bookmarkStart w:id="28" w:name="_Toc170502249"/>
       <w:r>
         <w:rPr>
           <w:rStyle w:val="Emphasis"/>
@@ -11569,23 +11555,7 @@
           <w:i w:val="0"/>
           <w:iCs w:val="0"/>
         </w:rPr>
-        <w:t xml:space="preserve">Note: The above rule </w:t>
-      </w:r>
-      <w:r>
-        <w:rPr>
-          <w:rStyle w:val="Emphasis"/>
-          <w:i w:val="0"/>
-          <w:iCs w:val="0"/>
-        </w:rPr>
-        <w:t>applies</w:t>
-      </w:r>
-      <w:r>
-        <w:rPr>
-          <w:rStyle w:val="Emphasis"/>
-          <w:i w:val="0"/>
-          <w:iCs w:val="0"/>
-        </w:rPr>
-        <w:t xml:space="preserve"> to variables and properties.</w:t>
+        <w:t>Note: The above rule applies to variables and properties.</w:t>
       </w:r>
     </w:p>
     <w:p>
@@ -11766,7 +11736,7 @@
           <w:iCs w:val="0"/>
         </w:rPr>
       </w:pPr>
-      <w:bookmarkStart w:id="29" w:name="_Toc170328649"/>
+      <w:bookmarkStart w:id="29" w:name="_Toc170502250"/>
       <w:r>
         <w:rPr>
           <w:rStyle w:val="Emphasis"/>
@@ -12126,7 +12096,7 @@
           <w:iCs w:val="0"/>
         </w:rPr>
       </w:pPr>
-      <w:bookmarkStart w:id="30" w:name="_Toc170328650"/>
+      <w:bookmarkStart w:id="30" w:name="_Toc170502251"/>
       <w:r>
         <w:rPr>
           <w:rStyle w:val="Emphasis"/>
@@ -12249,7 +12219,7 @@
       <w:pPr>
         <w:pStyle w:val="Heading2"/>
       </w:pPr>
-      <w:bookmarkStart w:id="31" w:name="_Toc170328651"/>
+      <w:bookmarkStart w:id="31" w:name="_Toc170502252"/>
       <w:r>
         <w:rPr>
           <w:rStyle w:val="Emphasis"/>
@@ -12902,7 +12872,7 @@
       <w:pPr>
         <w:pStyle w:val="Heading2"/>
       </w:pPr>
-      <w:bookmarkStart w:id="32" w:name="_Toc170328652"/>
+      <w:bookmarkStart w:id="32" w:name="_Toc170502253"/>
       <w:r>
         <w:t>Statement Block</w:t>
       </w:r>
@@ -15387,7 +15357,7 @@
       <w:pPr>
         <w:pStyle w:val="Heading2"/>
       </w:pPr>
-      <w:bookmarkStart w:id="33" w:name="_Toc170328653"/>
+      <w:bookmarkStart w:id="33" w:name="_Toc170502254"/>
       <w:r>
         <w:t xml:space="preserve">Object </w:t>
       </w:r>
@@ -16209,7 +16179,7 @@
       <w:pPr>
         <w:pStyle w:val="Heading2"/>
       </w:pPr>
-      <w:bookmarkStart w:id="34" w:name="_Toc170328654"/>
+      <w:bookmarkStart w:id="34" w:name="_Toc170502255"/>
       <w:r>
         <w:t>Function Calls</w:t>
       </w:r>
@@ -16327,7 +16297,7 @@
       <w:pPr>
         <w:pStyle w:val="Heading2"/>
       </w:pPr>
-      <w:bookmarkStart w:id="35" w:name="_Toc170328655"/>
+      <w:bookmarkStart w:id="35" w:name="_Toc170502256"/>
       <w:r>
         <w:t>Compound Statements</w:t>
       </w:r>
@@ -16343,7 +16313,7 @@
       <w:pPr>
         <w:pStyle w:val="Heading3"/>
       </w:pPr>
-      <w:bookmarkStart w:id="36" w:name="_Toc170328656"/>
+      <w:bookmarkStart w:id="36" w:name="_Toc170502257"/>
       <w:r>
         <w:t>Branch</w:t>
       </w:r>
@@ -17075,7 +17045,7 @@
       <w:pPr>
         <w:pStyle w:val="Heading3"/>
       </w:pPr>
-      <w:bookmarkStart w:id="38" w:name="_Toc170328657"/>
+      <w:bookmarkStart w:id="38" w:name="_Toc170502258"/>
       <w:r>
         <w:t>Loop</w:t>
       </w:r>
@@ -17449,7 +17419,7 @@
       <w:pPr>
         <w:pStyle w:val="Heading3"/>
       </w:pPr>
-      <w:bookmarkStart w:id="39" w:name="_Toc170328658"/>
+      <w:bookmarkStart w:id="39" w:name="_Toc170502259"/>
       <w:r>
         <w:t>Error Handle</w:t>
       </w:r>
@@ -17670,7 +17640,7 @@
       <w:pPr>
         <w:pStyle w:val="Heading2"/>
       </w:pPr>
-      <w:bookmarkStart w:id="40" w:name="_Toc170328659"/>
+      <w:bookmarkStart w:id="40" w:name="_Toc170502260"/>
       <w:r>
         <w:lastRenderedPageBreak/>
         <w:t>Propert</w:t>
@@ -17774,7 +17744,7 @@
       <w:pPr>
         <w:pStyle w:val="Heading2"/>
       </w:pPr>
-      <w:bookmarkStart w:id="41" w:name="_Toc170328660"/>
+      <w:bookmarkStart w:id="41" w:name="_Toc170502261"/>
       <w:r>
         <w:t>Identifier</w:t>
       </w:r>
@@ -17917,7 +17887,7 @@
       <w:pPr>
         <w:pStyle w:val="Heading1"/>
       </w:pPr>
-      <w:bookmarkStart w:id="42" w:name="_Toc170328661"/>
+      <w:bookmarkStart w:id="42" w:name="_Toc170502262"/>
       <w:r>
         <w:t>Basic Types</w:t>
       </w:r>
@@ -17972,7 +17942,7 @@
       <w:pPr>
         <w:pStyle w:val="Heading2"/>
       </w:pPr>
-      <w:bookmarkStart w:id="43" w:name="_Toc170328662"/>
+      <w:bookmarkStart w:id="43" w:name="_Toc170502263"/>
       <w:r>
         <w:t>Literals</w:t>
       </w:r>
@@ -17988,7 +17958,7 @@
       <w:pPr>
         <w:pStyle w:val="Heading2"/>
       </w:pPr>
-      <w:bookmarkStart w:id="44" w:name="_Toc170328663"/>
+      <w:bookmarkStart w:id="44" w:name="_Toc170502264"/>
       <w:r>
         <w:t>Integer</w:t>
       </w:r>
@@ -18424,7 +18394,7 @@
       <w:pPr>
         <w:pStyle w:val="Heading2"/>
       </w:pPr>
-      <w:bookmarkStart w:id="45" w:name="_Toc170328664"/>
+      <w:bookmarkStart w:id="45" w:name="_Toc170502265"/>
       <w:r>
         <w:t>Real</w:t>
       </w:r>
@@ -18684,7 +18654,7 @@
       <w:pPr>
         <w:pStyle w:val="Heading2"/>
       </w:pPr>
-      <w:bookmarkStart w:id="46" w:name="_Toc170328665"/>
+      <w:bookmarkStart w:id="46" w:name="_Toc170502266"/>
       <w:r>
         <w:t>Bool</w:t>
       </w:r>
@@ -18812,7 +18782,7 @@
       <w:pPr>
         <w:pStyle w:val="Heading2"/>
       </w:pPr>
-      <w:bookmarkStart w:id="47" w:name="_Toc170328666"/>
+      <w:bookmarkStart w:id="47" w:name="_Toc170502267"/>
       <w:r>
         <w:t>Char</w:t>
       </w:r>
@@ -18993,7 +18963,7 @@
       <w:pPr>
         <w:pStyle w:val="Heading2"/>
       </w:pPr>
-      <w:bookmarkStart w:id="48" w:name="_Toc170328667"/>
+      <w:bookmarkStart w:id="48" w:name="_Toc170502268"/>
       <w:r>
         <w:lastRenderedPageBreak/>
         <w:t>String</w:t>
@@ -19319,7 +19289,7 @@
       <w:pPr>
         <w:pStyle w:val="Heading2"/>
       </w:pPr>
-      <w:bookmarkStart w:id="50" w:name="_Toc170328668"/>
+      <w:bookmarkStart w:id="50" w:name="_Toc170502269"/>
       <w:r>
         <w:t>Basic Base Types</w:t>
       </w:r>
@@ -19348,7 +19318,7 @@
       <w:pPr>
         <w:pStyle w:val="Heading2"/>
       </w:pPr>
-      <w:bookmarkStart w:id="51" w:name="_Toc170328669"/>
+      <w:bookmarkStart w:id="51" w:name="_Toc170502270"/>
       <w:r>
         <w:t>Containers</w:t>
       </w:r>
@@ -19544,7 +19514,7 @@
       <w:pPr>
         <w:pStyle w:val="Heading2"/>
       </w:pPr>
-      <w:bookmarkStart w:id="52" w:name="_Toc170328670"/>
+      <w:bookmarkStart w:id="52" w:name="_Toc170502271"/>
       <w:r>
         <w:t>Sequence Initializers</w:t>
       </w:r>
@@ -19637,7 +19607,7 @@
       <w:pPr>
         <w:pStyle w:val="Heading1"/>
       </w:pPr>
-      <w:bookmarkStart w:id="53" w:name="_Toc170328671"/>
+      <w:bookmarkStart w:id="53" w:name="_Toc170502272"/>
       <w:r>
         <w:t>Implicit Casting</w:t>
       </w:r>
@@ -23759,7 +23729,7 @@
       <w:pPr>
         <w:pStyle w:val="Heading1"/>
       </w:pPr>
-      <w:bookmarkStart w:id="54" w:name="_Toc170328672"/>
+      <w:bookmarkStart w:id="54" w:name="_Toc170502273"/>
       <w:r>
         <w:t>Memory Management</w:t>
       </w:r>
@@ -23834,7 +23804,7 @@
       <w:pPr>
         <w:pStyle w:val="Heading1"/>
       </w:pPr>
-      <w:bookmarkStart w:id="55" w:name="_Toc170328673"/>
+      <w:bookmarkStart w:id="55" w:name="_Toc170502274"/>
       <w:r>
         <w:t>Display</w:t>
       </w:r>
@@ -23912,7 +23882,7 @@
       <w:pPr>
         <w:pStyle w:val="Heading1"/>
       </w:pPr>
-      <w:bookmarkStart w:id="56" w:name="_Toc170328674"/>
+      <w:bookmarkStart w:id="56" w:name="_Toc170502275"/>
       <w:r>
         <w:t>Libraries</w:t>
       </w:r>
@@ -24009,7 +23979,7 @@
       <w:pPr>
         <w:pStyle w:val="Heading1"/>
       </w:pPr>
-      <w:bookmarkStart w:id="57" w:name="_Toc170328675"/>
+      <w:bookmarkStart w:id="57" w:name="_Toc170502276"/>
       <w:r>
         <w:t xml:space="preserve">Coding </w:t>
       </w:r>
@@ -24150,7 +24120,7 @@
       <w:pPr>
         <w:pStyle w:val="Heading1"/>
       </w:pPr>
-      <w:bookmarkStart w:id="58" w:name="_Toc170328676"/>
+      <w:bookmarkStart w:id="58" w:name="_Toc170502277"/>
       <w:r>
         <w:t>Example Code</w:t>
       </w:r>
@@ -24288,7 +24258,7 @@
     </w:p>
     <w:p>
       <w:r>
-        <w:t>import</w:t>
+        <w:t>use</w:t>
       </w:r>
       <w:r>
         <w:t xml:space="preserve"> </w:t>
@@ -24307,7 +24277,7 @@
     </w:p>
     <w:p>
       <w:r>
-        <w:t>import</w:t>
+        <w:t>use</w:t>
       </w:r>
       <w:r>
         <w:t xml:space="preserve"> </w:t>
@@ -24450,7 +24420,7 @@
     </w:p>
     <w:p>
       <w:r>
-        <w:t>import</w:t>
+        <w:t>use</w:t>
       </w:r>
       <w:r>
         <w:t xml:space="preserve"> </w:t>
@@ -24636,7 +24606,7 @@
     </w:p>
     <w:p>
       <w:r>
-        <w:t>import</w:t>
+        <w:t>use</w:t>
       </w:r>
       <w:r>
         <w:t xml:space="preserve"> </w:t>
@@ -24784,7 +24754,7 @@
     </w:p>
     <w:p>
       <w:r>
-        <w:t>import</w:t>
+        <w:t>use</w:t>
       </w:r>
       <w:r>
         <w:t xml:space="preserve"> </w:t>
@@ -24797,7 +24767,7 @@
     </w:p>
     <w:p>
       <w:r>
-        <w:t>import</w:t>
+        <w:t>use</w:t>
       </w:r>
       <w:r>
         <w:t xml:space="preserve"> </w:t>
@@ -25033,7 +25003,7 @@
       <w:pPr>
         <w:pStyle w:val="Heading1"/>
       </w:pPr>
-      <w:bookmarkStart w:id="59" w:name="_Toc170328677"/>
+      <w:bookmarkStart w:id="59" w:name="_Toc170502278"/>
       <w:r>
         <w:t xml:space="preserve">Explanation of </w:t>
       </w:r>

</xml_diff>

<commit_message>
Update Puma Programming Language Specification.docx
</commit_message>
<xml_diff>
--- a/doc/Puma Programming Language Specification.docx
+++ b/doc/Puma Programming Language Specification.docx
@@ -178,7 +178,7 @@
           <w:sz w:val="32"/>
           <w:szCs w:val="32"/>
         </w:rPr>
-        <w:t>July</w:t>
+        <w:t>September</w:t>
       </w:r>
       <w:r>
         <w:rPr>
@@ -541,7 +541,7 @@
               <w:pStyle w:val="TableText"/>
             </w:pPr>
             <w:r>
-              <w:t>7</w:t>
+              <w:t>9</w:t>
             </w:r>
             <w:r>
               <w:t>/</w:t>
@@ -906,7 +906,7 @@
           <w:r>
             <w:fldChar w:fldCharType="separate"/>
           </w:r>
-          <w:hyperlink w:anchor="_Toc172490554" w:history="1">
+          <w:hyperlink w:anchor="_Toc174219528" w:history="1">
             <w:r>
               <w:rPr>
                 <w:rStyle w:val="Hyperlink"/>
@@ -933,7 +933,7 @@
                 <w:noProof/>
                 <w:webHidden/>
               </w:rPr>
-              <w:instrText xml:space="preserve"> PAGEREF _Toc172490554 \h </w:instrText>
+              <w:instrText xml:space="preserve"> PAGEREF _Toc174219528 \h </w:instrText>
             </w:r>
             <w:r>
               <w:rPr>
@@ -974,7 +974,7 @@
               <w14:ligatures w14:val="standardContextual"/>
             </w:rPr>
           </w:pPr>
-          <w:hyperlink w:anchor="_Toc172490555" w:history="1">
+          <w:hyperlink w:anchor="_Toc174219529" w:history="1">
             <w:r>
               <w:rPr>
                 <w:rStyle w:val="Hyperlink"/>
@@ -1001,7 +1001,7 @@
                 <w:noProof/>
                 <w:webHidden/>
               </w:rPr>
-              <w:instrText xml:space="preserve"> PAGEREF _Toc172490555 \h </w:instrText>
+              <w:instrText xml:space="preserve"> PAGEREF _Toc174219529 \h </w:instrText>
             </w:r>
             <w:r>
               <w:rPr>
@@ -1042,7 +1042,7 @@
               <w14:ligatures w14:val="standardContextual"/>
             </w:rPr>
           </w:pPr>
-          <w:hyperlink w:anchor="_Toc172490556" w:history="1">
+          <w:hyperlink w:anchor="_Toc174219530" w:history="1">
             <w:r>
               <w:rPr>
                 <w:rStyle w:val="Hyperlink"/>
@@ -1069,7 +1069,7 @@
                 <w:noProof/>
                 <w:webHidden/>
               </w:rPr>
-              <w:instrText xml:space="preserve"> PAGEREF _Toc172490556 \h </w:instrText>
+              <w:instrText xml:space="preserve"> PAGEREF _Toc174219530 \h </w:instrText>
             </w:r>
             <w:r>
               <w:rPr>
@@ -1110,7 +1110,7 @@
               <w14:ligatures w14:val="standardContextual"/>
             </w:rPr>
           </w:pPr>
-          <w:hyperlink w:anchor="_Toc172490557" w:history="1">
+          <w:hyperlink w:anchor="_Toc174219531" w:history="1">
             <w:r>
               <w:rPr>
                 <w:rStyle w:val="Hyperlink"/>
@@ -1137,7 +1137,7 @@
                 <w:noProof/>
                 <w:webHidden/>
               </w:rPr>
-              <w:instrText xml:space="preserve"> PAGEREF _Toc172490557 \h </w:instrText>
+              <w:instrText xml:space="preserve"> PAGEREF _Toc174219531 \h </w:instrText>
             </w:r>
             <w:r>
               <w:rPr>
@@ -1178,7 +1178,7 @@
               <w14:ligatures w14:val="standardContextual"/>
             </w:rPr>
           </w:pPr>
-          <w:hyperlink w:anchor="_Toc172490558" w:history="1">
+          <w:hyperlink w:anchor="_Toc174219532" w:history="1">
             <w:r>
               <w:rPr>
                 <w:rStyle w:val="Hyperlink"/>
@@ -1205,7 +1205,7 @@
                 <w:noProof/>
                 <w:webHidden/>
               </w:rPr>
-              <w:instrText xml:space="preserve"> PAGEREF _Toc172490558 \h </w:instrText>
+              <w:instrText xml:space="preserve"> PAGEREF _Toc174219532 \h </w:instrText>
             </w:r>
             <w:r>
               <w:rPr>
@@ -1246,7 +1246,7 @@
               <w14:ligatures w14:val="standardContextual"/>
             </w:rPr>
           </w:pPr>
-          <w:hyperlink w:anchor="_Toc172490559" w:history="1">
+          <w:hyperlink w:anchor="_Toc174219533" w:history="1">
             <w:r>
               <w:rPr>
                 <w:rStyle w:val="Hyperlink"/>
@@ -1273,7 +1273,7 @@
                 <w:noProof/>
                 <w:webHidden/>
               </w:rPr>
-              <w:instrText xml:space="preserve"> PAGEREF _Toc172490559 \h </w:instrText>
+              <w:instrText xml:space="preserve"> PAGEREF _Toc174219533 \h </w:instrText>
             </w:r>
             <w:r>
               <w:rPr>
@@ -1317,7 +1317,7 @@
               <w14:ligatures w14:val="standardContextual"/>
             </w:rPr>
           </w:pPr>
-          <w:hyperlink w:anchor="_Toc172490560" w:history="1">
+          <w:hyperlink w:anchor="_Toc174219534" w:history="1">
             <w:r>
               <w:rPr>
                 <w:rStyle w:val="Hyperlink"/>
@@ -1344,7 +1344,7 @@
                 <w:noProof/>
                 <w:webHidden/>
               </w:rPr>
-              <w:instrText xml:space="preserve"> PAGEREF _Toc172490560 \h </w:instrText>
+              <w:instrText xml:space="preserve"> PAGEREF _Toc174219534 \h </w:instrText>
             </w:r>
             <w:r>
               <w:rPr>
@@ -1388,7 +1388,7 @@
               <w14:ligatures w14:val="standardContextual"/>
             </w:rPr>
           </w:pPr>
-          <w:hyperlink w:anchor="_Toc172490561" w:history="1">
+          <w:hyperlink w:anchor="_Toc174219535" w:history="1">
             <w:r>
               <w:rPr>
                 <w:rStyle w:val="Hyperlink"/>
@@ -1415,7 +1415,7 @@
                 <w:noProof/>
                 <w:webHidden/>
               </w:rPr>
-              <w:instrText xml:space="preserve"> PAGEREF _Toc172490561 \h </w:instrText>
+              <w:instrText xml:space="preserve"> PAGEREF _Toc174219535 \h </w:instrText>
             </w:r>
             <w:r>
               <w:rPr>
@@ -1456,7 +1456,7 @@
               <w14:ligatures w14:val="standardContextual"/>
             </w:rPr>
           </w:pPr>
-          <w:hyperlink w:anchor="_Toc172490562" w:history="1">
+          <w:hyperlink w:anchor="_Toc174219536" w:history="1">
             <w:r>
               <w:rPr>
                 <w:rStyle w:val="Hyperlink"/>
@@ -1483,7 +1483,7 @@
                 <w:noProof/>
                 <w:webHidden/>
               </w:rPr>
-              <w:instrText xml:space="preserve"> PAGEREF _Toc172490562 \h </w:instrText>
+              <w:instrText xml:space="preserve"> PAGEREF _Toc174219536 \h </w:instrText>
             </w:r>
             <w:r>
               <w:rPr>
@@ -1524,7 +1524,7 @@
               <w14:ligatures w14:val="standardContextual"/>
             </w:rPr>
           </w:pPr>
-          <w:hyperlink w:anchor="_Toc172490563" w:history="1">
+          <w:hyperlink w:anchor="_Toc174219537" w:history="1">
             <w:r>
               <w:rPr>
                 <w:rStyle w:val="Hyperlink"/>
@@ -1551,7 +1551,7 @@
                 <w:noProof/>
                 <w:webHidden/>
               </w:rPr>
-              <w:instrText xml:space="preserve"> PAGEREF _Toc172490563 \h </w:instrText>
+              <w:instrText xml:space="preserve"> PAGEREF _Toc174219537 \h </w:instrText>
             </w:r>
             <w:r>
               <w:rPr>
@@ -1592,7 +1592,7 @@
               <w14:ligatures w14:val="standardContextual"/>
             </w:rPr>
           </w:pPr>
-          <w:hyperlink w:anchor="_Toc172490564" w:history="1">
+          <w:hyperlink w:anchor="_Toc174219538" w:history="1">
             <w:r>
               <w:rPr>
                 <w:rStyle w:val="Hyperlink"/>
@@ -1619,7 +1619,7 @@
                 <w:noProof/>
                 <w:webHidden/>
               </w:rPr>
-              <w:instrText xml:space="preserve"> PAGEREF _Toc172490564 \h </w:instrText>
+              <w:instrText xml:space="preserve"> PAGEREF _Toc174219538 \h </w:instrText>
             </w:r>
             <w:r>
               <w:rPr>
@@ -1660,7 +1660,7 @@
               <w14:ligatures w14:val="standardContextual"/>
             </w:rPr>
           </w:pPr>
-          <w:hyperlink w:anchor="_Toc172490565" w:history="1">
+          <w:hyperlink w:anchor="_Toc174219539" w:history="1">
             <w:r>
               <w:rPr>
                 <w:rStyle w:val="Hyperlink"/>
@@ -1687,7 +1687,7 @@
                 <w:noProof/>
                 <w:webHidden/>
               </w:rPr>
-              <w:instrText xml:space="preserve"> PAGEREF _Toc172490565 \h </w:instrText>
+              <w:instrText xml:space="preserve"> PAGEREF _Toc174219539 \h </w:instrText>
             </w:r>
             <w:r>
               <w:rPr>
@@ -1728,7 +1728,7 @@
               <w14:ligatures w14:val="standardContextual"/>
             </w:rPr>
           </w:pPr>
-          <w:hyperlink w:anchor="_Toc172490566" w:history="1">
+          <w:hyperlink w:anchor="_Toc174219540" w:history="1">
             <w:r>
               <w:rPr>
                 <w:rStyle w:val="Hyperlink"/>
@@ -1755,7 +1755,7 @@
                 <w:noProof/>
                 <w:webHidden/>
               </w:rPr>
-              <w:instrText xml:space="preserve"> PAGEREF _Toc172490566 \h </w:instrText>
+              <w:instrText xml:space="preserve"> PAGEREF _Toc174219540 \h </w:instrText>
             </w:r>
             <w:r>
               <w:rPr>
@@ -1799,7 +1799,7 @@
               <w14:ligatures w14:val="standardContextual"/>
             </w:rPr>
           </w:pPr>
-          <w:hyperlink w:anchor="_Toc172490567" w:history="1">
+          <w:hyperlink w:anchor="_Toc174219541" w:history="1">
             <w:r>
               <w:rPr>
                 <w:rStyle w:val="Hyperlink"/>
@@ -1826,7 +1826,7 @@
                 <w:noProof/>
                 <w:webHidden/>
               </w:rPr>
-              <w:instrText xml:space="preserve"> PAGEREF _Toc172490567 \h </w:instrText>
+              <w:instrText xml:space="preserve"> PAGEREF _Toc174219541 \h </w:instrText>
             </w:r>
             <w:r>
               <w:rPr>
@@ -1870,7 +1870,7 @@
               <w14:ligatures w14:val="standardContextual"/>
             </w:rPr>
           </w:pPr>
-          <w:hyperlink w:anchor="_Toc172490568" w:history="1">
+          <w:hyperlink w:anchor="_Toc174219542" w:history="1">
             <w:r>
               <w:rPr>
                 <w:rStyle w:val="Hyperlink"/>
@@ -1897,7 +1897,7 @@
                 <w:noProof/>
                 <w:webHidden/>
               </w:rPr>
-              <w:instrText xml:space="preserve"> PAGEREF _Toc172490568 \h </w:instrText>
+              <w:instrText xml:space="preserve"> PAGEREF _Toc174219542 \h </w:instrText>
             </w:r>
             <w:r>
               <w:rPr>
@@ -1941,7 +1941,7 @@
               <w14:ligatures w14:val="standardContextual"/>
             </w:rPr>
           </w:pPr>
-          <w:hyperlink w:anchor="_Toc172490569" w:history="1">
+          <w:hyperlink w:anchor="_Toc174219543" w:history="1">
             <w:r>
               <w:rPr>
                 <w:rStyle w:val="Hyperlink"/>
@@ -1968,7 +1968,7 @@
                 <w:noProof/>
                 <w:webHidden/>
               </w:rPr>
-              <w:instrText xml:space="preserve"> PAGEREF _Toc172490569 \h </w:instrText>
+              <w:instrText xml:space="preserve"> PAGEREF _Toc174219543 \h </w:instrText>
             </w:r>
             <w:r>
               <w:rPr>
@@ -2012,7 +2012,7 @@
               <w14:ligatures w14:val="standardContextual"/>
             </w:rPr>
           </w:pPr>
-          <w:hyperlink w:anchor="_Toc172490570" w:history="1">
+          <w:hyperlink w:anchor="_Toc174219544" w:history="1">
             <w:r>
               <w:rPr>
                 <w:rStyle w:val="Hyperlink"/>
@@ -2039,7 +2039,7 @@
                 <w:noProof/>
                 <w:webHidden/>
               </w:rPr>
-              <w:instrText xml:space="preserve"> PAGEREF _Toc172490570 \h </w:instrText>
+              <w:instrText xml:space="preserve"> PAGEREF _Toc174219544 \h </w:instrText>
             </w:r>
             <w:r>
               <w:rPr>
@@ -2083,7 +2083,7 @@
               <w14:ligatures w14:val="standardContextual"/>
             </w:rPr>
           </w:pPr>
-          <w:hyperlink w:anchor="_Toc172490571" w:history="1">
+          <w:hyperlink w:anchor="_Toc174219545" w:history="1">
             <w:r>
               <w:rPr>
                 <w:rStyle w:val="Hyperlink"/>
@@ -2110,7 +2110,7 @@
                 <w:noProof/>
                 <w:webHidden/>
               </w:rPr>
-              <w:instrText xml:space="preserve"> PAGEREF _Toc172490571 \h </w:instrText>
+              <w:instrText xml:space="preserve"> PAGEREF _Toc174219545 \h </w:instrText>
             </w:r>
             <w:r>
               <w:rPr>
@@ -2154,7 +2154,7 @@
               <w14:ligatures w14:val="standardContextual"/>
             </w:rPr>
           </w:pPr>
-          <w:hyperlink w:anchor="_Toc172490572" w:history="1">
+          <w:hyperlink w:anchor="_Toc174219546" w:history="1">
             <w:r>
               <w:rPr>
                 <w:rStyle w:val="Hyperlink"/>
@@ -2181,7 +2181,7 @@
                 <w:noProof/>
                 <w:webHidden/>
               </w:rPr>
-              <w:instrText xml:space="preserve"> PAGEREF _Toc172490572 \h </w:instrText>
+              <w:instrText xml:space="preserve"> PAGEREF _Toc174219546 \h </w:instrText>
             </w:r>
             <w:r>
               <w:rPr>
@@ -2225,7 +2225,7 @@
               <w14:ligatures w14:val="standardContextual"/>
             </w:rPr>
           </w:pPr>
-          <w:hyperlink w:anchor="_Toc172490573" w:history="1">
+          <w:hyperlink w:anchor="_Toc174219547" w:history="1">
             <w:r>
               <w:rPr>
                 <w:rStyle w:val="Hyperlink"/>
@@ -2252,7 +2252,7 @@
                 <w:noProof/>
                 <w:webHidden/>
               </w:rPr>
-              <w:instrText xml:space="preserve"> PAGEREF _Toc172490573 \h </w:instrText>
+              <w:instrText xml:space="preserve"> PAGEREF _Toc174219547 \h </w:instrText>
             </w:r>
             <w:r>
               <w:rPr>
@@ -2296,7 +2296,7 @@
               <w14:ligatures w14:val="standardContextual"/>
             </w:rPr>
           </w:pPr>
-          <w:hyperlink w:anchor="_Toc172490574" w:history="1">
+          <w:hyperlink w:anchor="_Toc174219548" w:history="1">
             <w:r>
               <w:rPr>
                 <w:rStyle w:val="Hyperlink"/>
@@ -2323,7 +2323,7 @@
                 <w:noProof/>
                 <w:webHidden/>
               </w:rPr>
-              <w:instrText xml:space="preserve"> PAGEREF _Toc172490574 \h </w:instrText>
+              <w:instrText xml:space="preserve"> PAGEREF _Toc174219548 \h </w:instrText>
             </w:r>
             <w:r>
               <w:rPr>
@@ -2367,7 +2367,7 @@
               <w14:ligatures w14:val="standardContextual"/>
             </w:rPr>
           </w:pPr>
-          <w:hyperlink w:anchor="_Toc172490575" w:history="1">
+          <w:hyperlink w:anchor="_Toc174219549" w:history="1">
             <w:r>
               <w:rPr>
                 <w:rStyle w:val="Hyperlink"/>
@@ -2394,7 +2394,7 @@
                 <w:noProof/>
                 <w:webHidden/>
               </w:rPr>
-              <w:instrText xml:space="preserve"> PAGEREF _Toc172490575 \h </w:instrText>
+              <w:instrText xml:space="preserve"> PAGEREF _Toc174219549 \h </w:instrText>
             </w:r>
             <w:r>
               <w:rPr>
@@ -2438,7 +2438,7 @@
               <w14:ligatures w14:val="standardContextual"/>
             </w:rPr>
           </w:pPr>
-          <w:hyperlink w:anchor="_Toc172490576" w:history="1">
+          <w:hyperlink w:anchor="_Toc174219550" w:history="1">
             <w:r>
               <w:rPr>
                 <w:rStyle w:val="Hyperlink"/>
@@ -2465,7 +2465,7 @@
                 <w:noProof/>
                 <w:webHidden/>
               </w:rPr>
-              <w:instrText xml:space="preserve"> PAGEREF _Toc172490576 \h </w:instrText>
+              <w:instrText xml:space="preserve"> PAGEREF _Toc174219550 \h </w:instrText>
             </w:r>
             <w:r>
               <w:rPr>
@@ -2509,7 +2509,7 @@
               <w14:ligatures w14:val="standardContextual"/>
             </w:rPr>
           </w:pPr>
-          <w:hyperlink w:anchor="_Toc172490577" w:history="1">
+          <w:hyperlink w:anchor="_Toc174219551" w:history="1">
             <w:r>
               <w:rPr>
                 <w:rStyle w:val="Hyperlink"/>
@@ -2536,7 +2536,7 @@
                 <w:noProof/>
                 <w:webHidden/>
               </w:rPr>
-              <w:instrText xml:space="preserve"> PAGEREF _Toc172490577 \h </w:instrText>
+              <w:instrText xml:space="preserve"> PAGEREF _Toc174219551 \h </w:instrText>
             </w:r>
             <w:r>
               <w:rPr>
@@ -2580,7 +2580,7 @@
               <w14:ligatures w14:val="standardContextual"/>
             </w:rPr>
           </w:pPr>
-          <w:hyperlink w:anchor="_Toc172490578" w:history="1">
+          <w:hyperlink w:anchor="_Toc174219552" w:history="1">
             <w:r>
               <w:rPr>
                 <w:rStyle w:val="Hyperlink"/>
@@ -2607,7 +2607,7 @@
                 <w:noProof/>
                 <w:webHidden/>
               </w:rPr>
-              <w:instrText xml:space="preserve"> PAGEREF _Toc172490578 \h </w:instrText>
+              <w:instrText xml:space="preserve"> PAGEREF _Toc174219552 \h </w:instrText>
             </w:r>
             <w:r>
               <w:rPr>
@@ -2651,7 +2651,7 @@
               <w14:ligatures w14:val="standardContextual"/>
             </w:rPr>
           </w:pPr>
-          <w:hyperlink w:anchor="_Toc172490579" w:history="1">
+          <w:hyperlink w:anchor="_Toc174219553" w:history="1">
             <w:r>
               <w:rPr>
                 <w:rStyle w:val="Hyperlink"/>
@@ -2678,7 +2678,7 @@
                 <w:noProof/>
                 <w:webHidden/>
               </w:rPr>
-              <w:instrText xml:space="preserve"> PAGEREF _Toc172490579 \h </w:instrText>
+              <w:instrText xml:space="preserve"> PAGEREF _Toc174219553 \h </w:instrText>
             </w:r>
             <w:r>
               <w:rPr>
@@ -2722,7 +2722,7 @@
               <w14:ligatures w14:val="standardContextual"/>
             </w:rPr>
           </w:pPr>
-          <w:hyperlink w:anchor="_Toc172490580" w:history="1">
+          <w:hyperlink w:anchor="_Toc174219554" w:history="1">
             <w:r>
               <w:rPr>
                 <w:rStyle w:val="Hyperlink"/>
@@ -2749,7 +2749,7 @@
                 <w:noProof/>
                 <w:webHidden/>
               </w:rPr>
-              <w:instrText xml:space="preserve"> PAGEREF _Toc172490580 \h </w:instrText>
+              <w:instrText xml:space="preserve"> PAGEREF _Toc174219554 \h </w:instrText>
             </w:r>
             <w:r>
               <w:rPr>
@@ -2793,7 +2793,7 @@
               <w14:ligatures w14:val="standardContextual"/>
             </w:rPr>
           </w:pPr>
-          <w:hyperlink w:anchor="_Toc172490581" w:history="1">
+          <w:hyperlink w:anchor="_Toc174219555" w:history="1">
             <w:r>
               <w:rPr>
                 <w:rStyle w:val="Hyperlink"/>
@@ -2820,7 +2820,7 @@
                 <w:noProof/>
                 <w:webHidden/>
               </w:rPr>
-              <w:instrText xml:space="preserve"> PAGEREF _Toc172490581 \h </w:instrText>
+              <w:instrText xml:space="preserve"> PAGEREF _Toc174219555 \h </w:instrText>
             </w:r>
             <w:r>
               <w:rPr>
@@ -2864,7 +2864,7 @@
               <w14:ligatures w14:val="standardContextual"/>
             </w:rPr>
           </w:pPr>
-          <w:hyperlink w:anchor="_Toc172490582" w:history="1">
+          <w:hyperlink w:anchor="_Toc174219556" w:history="1">
             <w:r>
               <w:rPr>
                 <w:rStyle w:val="Hyperlink"/>
@@ -2891,7 +2891,7 @@
                 <w:noProof/>
                 <w:webHidden/>
               </w:rPr>
-              <w:instrText xml:space="preserve"> PAGEREF _Toc172490582 \h </w:instrText>
+              <w:instrText xml:space="preserve"> PAGEREF _Toc174219556 \h </w:instrText>
             </w:r>
             <w:r>
               <w:rPr>
@@ -2935,7 +2935,7 @@
               <w14:ligatures w14:val="standardContextual"/>
             </w:rPr>
           </w:pPr>
-          <w:hyperlink w:anchor="_Toc172490583" w:history="1">
+          <w:hyperlink w:anchor="_Toc174219557" w:history="1">
             <w:r>
               <w:rPr>
                 <w:rStyle w:val="Hyperlink"/>
@@ -2962,7 +2962,7 @@
                 <w:noProof/>
                 <w:webHidden/>
               </w:rPr>
-              <w:instrText xml:space="preserve"> PAGEREF _Toc172490583 \h </w:instrText>
+              <w:instrText xml:space="preserve"> PAGEREF _Toc174219557 \h </w:instrText>
             </w:r>
             <w:r>
               <w:rPr>
@@ -3006,7 +3006,7 @@
               <w14:ligatures w14:val="standardContextual"/>
             </w:rPr>
           </w:pPr>
-          <w:hyperlink w:anchor="_Toc172490584" w:history="1">
+          <w:hyperlink w:anchor="_Toc174219558" w:history="1">
             <w:r>
               <w:rPr>
                 <w:rStyle w:val="Hyperlink"/>
@@ -3033,7 +3033,7 @@
                 <w:noProof/>
                 <w:webHidden/>
               </w:rPr>
-              <w:instrText xml:space="preserve"> PAGEREF _Toc172490584 \h </w:instrText>
+              <w:instrText xml:space="preserve"> PAGEREF _Toc174219558 \h </w:instrText>
             </w:r>
             <w:r>
               <w:rPr>
@@ -3077,7 +3077,7 @@
               <w14:ligatures w14:val="standardContextual"/>
             </w:rPr>
           </w:pPr>
-          <w:hyperlink w:anchor="_Toc172490585" w:history="1">
+          <w:hyperlink w:anchor="_Toc174219559" w:history="1">
             <w:r>
               <w:rPr>
                 <w:rStyle w:val="Hyperlink"/>
@@ -3104,7 +3104,7 @@
                 <w:noProof/>
                 <w:webHidden/>
               </w:rPr>
-              <w:instrText xml:space="preserve"> PAGEREF _Toc172490585 \h </w:instrText>
+              <w:instrText xml:space="preserve"> PAGEREF _Toc174219559 \h </w:instrText>
             </w:r>
             <w:r>
               <w:rPr>
@@ -3145,7 +3145,7 @@
               <w14:ligatures w14:val="standardContextual"/>
             </w:rPr>
           </w:pPr>
-          <w:hyperlink w:anchor="_Toc172490586" w:history="1">
+          <w:hyperlink w:anchor="_Toc174219560" w:history="1">
             <w:r>
               <w:rPr>
                 <w:rStyle w:val="Hyperlink"/>
@@ -3172,7 +3172,7 @@
                 <w:noProof/>
                 <w:webHidden/>
               </w:rPr>
-              <w:instrText xml:space="preserve"> PAGEREF _Toc172490586 \h </w:instrText>
+              <w:instrText xml:space="preserve"> PAGEREF _Toc174219560 \h </w:instrText>
             </w:r>
             <w:r>
               <w:rPr>
@@ -3216,7 +3216,7 @@
               <w14:ligatures w14:val="standardContextual"/>
             </w:rPr>
           </w:pPr>
-          <w:hyperlink w:anchor="_Toc172490587" w:history="1">
+          <w:hyperlink w:anchor="_Toc174219561" w:history="1">
             <w:r>
               <w:rPr>
                 <w:rStyle w:val="Hyperlink"/>
@@ -3243,7 +3243,7 @@
                 <w:noProof/>
                 <w:webHidden/>
               </w:rPr>
-              <w:instrText xml:space="preserve"> PAGEREF _Toc172490587 \h </w:instrText>
+              <w:instrText xml:space="preserve"> PAGEREF _Toc174219561 \h </w:instrText>
             </w:r>
             <w:r>
               <w:rPr>
@@ -3287,7 +3287,7 @@
               <w14:ligatures w14:val="standardContextual"/>
             </w:rPr>
           </w:pPr>
-          <w:hyperlink w:anchor="_Toc172490588" w:history="1">
+          <w:hyperlink w:anchor="_Toc174219562" w:history="1">
             <w:r>
               <w:rPr>
                 <w:rStyle w:val="Hyperlink"/>
@@ -3314,7 +3314,7 @@
                 <w:noProof/>
                 <w:webHidden/>
               </w:rPr>
-              <w:instrText xml:space="preserve"> PAGEREF _Toc172490588 \h </w:instrText>
+              <w:instrText xml:space="preserve"> PAGEREF _Toc174219562 \h </w:instrText>
             </w:r>
             <w:r>
               <w:rPr>
@@ -3358,7 +3358,7 @@
               <w14:ligatures w14:val="standardContextual"/>
             </w:rPr>
           </w:pPr>
-          <w:hyperlink w:anchor="_Toc172490589" w:history="1">
+          <w:hyperlink w:anchor="_Toc174219563" w:history="1">
             <w:r>
               <w:rPr>
                 <w:rStyle w:val="Hyperlink"/>
@@ -3385,7 +3385,7 @@
                 <w:noProof/>
                 <w:webHidden/>
               </w:rPr>
-              <w:instrText xml:space="preserve"> PAGEREF _Toc172490589 \h </w:instrText>
+              <w:instrText xml:space="preserve"> PAGEREF _Toc174219563 \h </w:instrText>
             </w:r>
             <w:r>
               <w:rPr>
@@ -3429,7 +3429,7 @@
               <w14:ligatures w14:val="standardContextual"/>
             </w:rPr>
           </w:pPr>
-          <w:hyperlink w:anchor="_Toc172490590" w:history="1">
+          <w:hyperlink w:anchor="_Toc174219564" w:history="1">
             <w:r>
               <w:rPr>
                 <w:rStyle w:val="Hyperlink"/>
@@ -3456,7 +3456,7 @@
                 <w:noProof/>
                 <w:webHidden/>
               </w:rPr>
-              <w:instrText xml:space="preserve"> PAGEREF _Toc172490590 \h </w:instrText>
+              <w:instrText xml:space="preserve"> PAGEREF _Toc174219564 \h </w:instrText>
             </w:r>
             <w:r>
               <w:rPr>
@@ -3500,7 +3500,7 @@
               <w14:ligatures w14:val="standardContextual"/>
             </w:rPr>
           </w:pPr>
-          <w:hyperlink w:anchor="_Toc172490591" w:history="1">
+          <w:hyperlink w:anchor="_Toc174219565" w:history="1">
             <w:r>
               <w:rPr>
                 <w:rStyle w:val="Hyperlink"/>
@@ -3527,7 +3527,7 @@
                 <w:noProof/>
                 <w:webHidden/>
               </w:rPr>
-              <w:instrText xml:space="preserve"> PAGEREF _Toc172490591 \h </w:instrText>
+              <w:instrText xml:space="preserve"> PAGEREF _Toc174219565 \h </w:instrText>
             </w:r>
             <w:r>
               <w:rPr>
@@ -3571,7 +3571,7 @@
               <w14:ligatures w14:val="standardContextual"/>
             </w:rPr>
           </w:pPr>
-          <w:hyperlink w:anchor="_Toc172490592" w:history="1">
+          <w:hyperlink w:anchor="_Toc174219566" w:history="1">
             <w:r>
               <w:rPr>
                 <w:rStyle w:val="Hyperlink"/>
@@ -3598,7 +3598,7 @@
                 <w:noProof/>
                 <w:webHidden/>
               </w:rPr>
-              <w:instrText xml:space="preserve"> PAGEREF _Toc172490592 \h </w:instrText>
+              <w:instrText xml:space="preserve"> PAGEREF _Toc174219566 \h </w:instrText>
             </w:r>
             <w:r>
               <w:rPr>
@@ -3642,7 +3642,7 @@
               <w14:ligatures w14:val="standardContextual"/>
             </w:rPr>
           </w:pPr>
-          <w:hyperlink w:anchor="_Toc172490593" w:history="1">
+          <w:hyperlink w:anchor="_Toc174219567" w:history="1">
             <w:r>
               <w:rPr>
                 <w:rStyle w:val="Hyperlink"/>
@@ -3669,7 +3669,7 @@
                 <w:noProof/>
                 <w:webHidden/>
               </w:rPr>
-              <w:instrText xml:space="preserve"> PAGEREF _Toc172490593 \h </w:instrText>
+              <w:instrText xml:space="preserve"> PAGEREF _Toc174219567 \h </w:instrText>
             </w:r>
             <w:r>
               <w:rPr>
@@ -3713,7 +3713,7 @@
               <w14:ligatures w14:val="standardContextual"/>
             </w:rPr>
           </w:pPr>
-          <w:hyperlink w:anchor="_Toc172490594" w:history="1">
+          <w:hyperlink w:anchor="_Toc174219568" w:history="1">
             <w:r>
               <w:rPr>
                 <w:rStyle w:val="Hyperlink"/>
@@ -3740,7 +3740,7 @@
                 <w:noProof/>
                 <w:webHidden/>
               </w:rPr>
-              <w:instrText xml:space="preserve"> PAGEREF _Toc172490594 \h </w:instrText>
+              <w:instrText xml:space="preserve"> PAGEREF _Toc174219568 \h </w:instrText>
             </w:r>
             <w:r>
               <w:rPr>
@@ -3784,7 +3784,7 @@
               <w14:ligatures w14:val="standardContextual"/>
             </w:rPr>
           </w:pPr>
-          <w:hyperlink w:anchor="_Toc172490595" w:history="1">
+          <w:hyperlink w:anchor="_Toc174219569" w:history="1">
             <w:r>
               <w:rPr>
                 <w:rStyle w:val="Hyperlink"/>
@@ -3811,7 +3811,7 @@
                 <w:noProof/>
                 <w:webHidden/>
               </w:rPr>
-              <w:instrText xml:space="preserve"> PAGEREF _Toc172490595 \h </w:instrText>
+              <w:instrText xml:space="preserve"> PAGEREF _Toc174219569 \h </w:instrText>
             </w:r>
             <w:r>
               <w:rPr>
@@ -3852,7 +3852,7 @@
               <w14:ligatures w14:val="standardContextual"/>
             </w:rPr>
           </w:pPr>
-          <w:hyperlink w:anchor="_Toc172490596" w:history="1">
+          <w:hyperlink w:anchor="_Toc174219570" w:history="1">
             <w:r>
               <w:rPr>
                 <w:rStyle w:val="Hyperlink"/>
@@ -3879,7 +3879,7 @@
                 <w:noProof/>
                 <w:webHidden/>
               </w:rPr>
-              <w:instrText xml:space="preserve"> PAGEREF _Toc172490596 \h </w:instrText>
+              <w:instrText xml:space="preserve"> PAGEREF _Toc174219570 \h </w:instrText>
             </w:r>
             <w:r>
               <w:rPr>
@@ -3920,7 +3920,7 @@
               <w14:ligatures w14:val="standardContextual"/>
             </w:rPr>
           </w:pPr>
-          <w:hyperlink w:anchor="_Toc172490597" w:history="1">
+          <w:hyperlink w:anchor="_Toc174219571" w:history="1">
             <w:r>
               <w:rPr>
                 <w:rStyle w:val="Hyperlink"/>
@@ -3947,7 +3947,7 @@
                 <w:noProof/>
                 <w:webHidden/>
               </w:rPr>
-              <w:instrText xml:space="preserve"> PAGEREF _Toc172490597 \h </w:instrText>
+              <w:instrText xml:space="preserve"> PAGEREF _Toc174219571 \h </w:instrText>
             </w:r>
             <w:r>
               <w:rPr>
@@ -3988,7 +3988,7 @@
               <w14:ligatures w14:val="standardContextual"/>
             </w:rPr>
           </w:pPr>
-          <w:hyperlink w:anchor="_Toc172490598" w:history="1">
+          <w:hyperlink w:anchor="_Toc174219572" w:history="1">
             <w:r>
               <w:rPr>
                 <w:rStyle w:val="Hyperlink"/>
@@ -4015,7 +4015,7 @@
                 <w:noProof/>
                 <w:webHidden/>
               </w:rPr>
-              <w:instrText xml:space="preserve"> PAGEREF _Toc172490598 \h </w:instrText>
+              <w:instrText xml:space="preserve"> PAGEREF _Toc174219572 \h </w:instrText>
             </w:r>
             <w:r>
               <w:rPr>
@@ -4056,7 +4056,7 @@
               <w14:ligatures w14:val="standardContextual"/>
             </w:rPr>
           </w:pPr>
-          <w:hyperlink w:anchor="_Toc172490599" w:history="1">
+          <w:hyperlink w:anchor="_Toc174219573" w:history="1">
             <w:r>
               <w:rPr>
                 <w:rStyle w:val="Hyperlink"/>
@@ -4083,7 +4083,7 @@
                 <w:noProof/>
                 <w:webHidden/>
               </w:rPr>
-              <w:instrText xml:space="preserve"> PAGEREF _Toc172490599 \h </w:instrText>
+              <w:instrText xml:space="preserve"> PAGEREF _Toc174219573 \h </w:instrText>
             </w:r>
             <w:r>
               <w:rPr>
@@ -4124,13 +4124,13 @@
               <w14:ligatures w14:val="standardContextual"/>
             </w:rPr>
           </w:pPr>
-          <w:hyperlink w:anchor="_Toc172490600" w:history="1">
+          <w:hyperlink w:anchor="_Toc174219574" w:history="1">
             <w:r>
               <w:rPr>
                 <w:rStyle w:val="Hyperlink"/>
                 <w:noProof/>
               </w:rPr>
-              <w:t>Coding Style Convention</w:t>
+              <w:t>Coding Conventions</w:t>
             </w:r>
             <w:r>
               <w:rPr>
@@ -4151,7 +4151,7 @@
                 <w:noProof/>
                 <w:webHidden/>
               </w:rPr>
-              <w:instrText xml:space="preserve"> PAGEREF _Toc172490600 \h </w:instrText>
+              <w:instrText xml:space="preserve"> PAGEREF _Toc174219574 \h </w:instrText>
             </w:r>
             <w:r>
               <w:rPr>
@@ -4192,7 +4192,7 @@
               <w14:ligatures w14:val="standardContextual"/>
             </w:rPr>
           </w:pPr>
-          <w:hyperlink w:anchor="_Toc172490601" w:history="1">
+          <w:hyperlink w:anchor="_Toc174219575" w:history="1">
             <w:r>
               <w:rPr>
                 <w:rStyle w:val="Hyperlink"/>
@@ -4219,7 +4219,7 @@
                 <w:noProof/>
                 <w:webHidden/>
               </w:rPr>
-              <w:instrText xml:space="preserve"> PAGEREF _Toc172490601 \h </w:instrText>
+              <w:instrText xml:space="preserve"> PAGEREF _Toc174219575 \h </w:instrText>
             </w:r>
             <w:r>
               <w:rPr>
@@ -4280,7 +4280,7 @@
       <w:pPr>
         <w:pStyle w:val="Heading1"/>
       </w:pPr>
-      <w:bookmarkStart w:id="5" w:name="_Toc172490554"/>
+      <w:bookmarkStart w:id="5" w:name="_Toc174219528"/>
       <w:r>
         <w:lastRenderedPageBreak/>
         <w:t>Abstract</w:t>
@@ -4506,7 +4506,7 @@
         <w:pStyle w:val="Heading1"/>
       </w:pPr>
       <w:hyperlink r:id="rId8" w:history="1">
-        <w:bookmarkStart w:id="6" w:name="_Toc172490555"/>
+        <w:bookmarkStart w:id="6" w:name="_Toc174219529"/>
         <w:r>
           <w:t>P</w:t>
         </w:r>
@@ -4648,7 +4648,7 @@
       <w:pPr>
         <w:pStyle w:val="Heading1"/>
       </w:pPr>
-      <w:bookmarkStart w:id="7" w:name="_Toc172490556"/>
+      <w:bookmarkStart w:id="7" w:name="_Toc174219530"/>
       <w:r>
         <w:t>Goals</w:t>
       </w:r>
@@ -4728,7 +4728,7 @@
       <w:pPr>
         <w:pStyle w:val="Heading1"/>
       </w:pPr>
-      <w:bookmarkStart w:id="8" w:name="_Toc172490557"/>
+      <w:bookmarkStart w:id="8" w:name="_Toc174219531"/>
       <w:r>
         <w:t>Explanation of Language Design</w:t>
       </w:r>
@@ -4750,7 +4750,7 @@
       <w:pPr>
         <w:pStyle w:val="Heading1"/>
       </w:pPr>
-      <w:bookmarkStart w:id="9" w:name="_Toc172490558"/>
+      <w:bookmarkStart w:id="9" w:name="_Toc174219532"/>
       <w:r>
         <w:lastRenderedPageBreak/>
         <w:t>Rules</w:t>
@@ -5137,7 +5137,7 @@
       <w:pPr>
         <w:pStyle w:val="Heading1"/>
       </w:pPr>
-      <w:bookmarkStart w:id="10" w:name="_Toc172490559"/>
+      <w:bookmarkStart w:id="10" w:name="_Toc174219533"/>
       <w:r>
         <w:t>Features</w:t>
       </w:r>
@@ -5147,7 +5147,7 @@
       <w:pPr>
         <w:pStyle w:val="Heading2"/>
       </w:pPr>
-      <w:bookmarkStart w:id="11" w:name="_Toc172490560"/>
+      <w:bookmarkStart w:id="11" w:name="_Toc174219534"/>
       <w:r>
         <w:t>Supported</w:t>
       </w:r>
@@ -5305,7 +5305,7 @@
       <w:pPr>
         <w:pStyle w:val="Heading2"/>
       </w:pPr>
-      <w:bookmarkStart w:id="12" w:name="_Toc172490561"/>
+      <w:bookmarkStart w:id="12" w:name="_Toc174219535"/>
       <w:r>
         <w:t>N</w:t>
       </w:r>
@@ -5545,7 +5545,7 @@
         <w:pStyle w:val="Heading1"/>
       </w:pPr>
       <w:bookmarkStart w:id="13" w:name="_Toc127728742"/>
-      <w:bookmarkStart w:id="14" w:name="_Toc172490562"/>
+      <w:bookmarkStart w:id="14" w:name="_Toc174219536"/>
       <w:r>
         <w:t>Glossary of Terms</w:t>
       </w:r>
@@ -6097,7 +6097,7 @@
         <w:pStyle w:val="Heading1"/>
       </w:pPr>
       <w:bookmarkStart w:id="15" w:name="_Toc127728751"/>
-      <w:bookmarkStart w:id="16" w:name="_Toc172490563"/>
+      <w:bookmarkStart w:id="16" w:name="_Toc174219537"/>
       <w:r>
         <w:t>Language Syntax</w:t>
       </w:r>
@@ -6219,7 +6219,7 @@
       <w:pPr>
         <w:pStyle w:val="Heading1"/>
       </w:pPr>
-      <w:bookmarkStart w:id="17" w:name="_Toc172490564"/>
+      <w:bookmarkStart w:id="17" w:name="_Toc174219538"/>
       <w:r>
         <w:t>Reserve Words</w:t>
       </w:r>
@@ -7177,7 +7177,7 @@
       <w:pPr>
         <w:pStyle w:val="Heading1"/>
       </w:pPr>
-      <w:bookmarkStart w:id="18" w:name="_Toc172490565"/>
+      <w:bookmarkStart w:id="18" w:name="_Toc174219539"/>
       <w:r>
         <w:t>Grammar Notation</w:t>
       </w:r>
@@ -7248,7 +7248,7 @@
       <w:pPr>
         <w:pStyle w:val="Heading1"/>
       </w:pPr>
-      <w:bookmarkStart w:id="20" w:name="_Toc172490566"/>
+      <w:bookmarkStart w:id="20" w:name="_Toc174219540"/>
       <w:r>
         <w:t>Source File</w:t>
       </w:r>
@@ -7542,26 +7542,24 @@
         <w:ind w:left="360"/>
       </w:pPr>
       <w:r>
-        <w:t>Initialize</w:t>
-      </w:r>
-      <w:r>
-        <w:t>Start</w:t>
-      </w:r>
-      <w:r>
-        <w:t>Section</w:t>
+        <w:t>InitializeStartCreateSection</w:t>
       </w:r>
       <w:r>
         <w:t xml:space="preserve"> </w:t>
       </w:r>
+      <w:proofErr w:type="gramStart"/>
       <w:r>
         <w:t>opt</w:t>
       </w:r>
       <w:r>
         <w:t xml:space="preserve">  </w:t>
       </w:r>
+      <w:proofErr w:type="spellStart"/>
       <w:r>
         <w:t>FinalizeSection</w:t>
       </w:r>
+      <w:proofErr w:type="spellEnd"/>
+      <w:proofErr w:type="gramEnd"/>
       <w:r>
         <w:t xml:space="preserve"> opt</w:t>
       </w:r>
@@ -7589,7 +7587,7 @@
       <w:pPr>
         <w:pStyle w:val="Heading2"/>
       </w:pPr>
-      <w:bookmarkStart w:id="21" w:name="_Toc172490567"/>
+      <w:bookmarkStart w:id="21" w:name="_Toc174219541"/>
       <w:r>
         <w:rPr>
           <w:rStyle w:val="Heading1Char"/>
@@ -7822,7 +7820,7 @@
       <w:pPr>
         <w:pStyle w:val="Heading2"/>
       </w:pPr>
-      <w:bookmarkStart w:id="22" w:name="_Toc172490568"/>
+      <w:bookmarkStart w:id="22" w:name="_Toc174219542"/>
       <w:r>
         <w:t>Use</w:t>
       </w:r>
@@ -8320,7 +8318,7 @@
       <w:pPr>
         <w:pStyle w:val="Heading2"/>
       </w:pPr>
-      <w:bookmarkStart w:id="23" w:name="_Toc172490569"/>
+      <w:bookmarkStart w:id="23" w:name="_Toc174219543"/>
       <w:r>
         <w:rPr>
           <w:rStyle w:val="IntenseEmphasis"/>
@@ -9044,10 +9042,19 @@
         </w:numPr>
       </w:pPr>
       <w:r>
-        <w:t>Pred</w:t>
-      </w:r>
-      <w:r>
-        <w:t>efinedType</w:t>
+        <w:t>a p</w:t>
+      </w:r>
+      <w:r>
+        <w:t>red</w:t>
+      </w:r>
+      <w:r>
+        <w:t>efined</w:t>
+      </w:r>
+      <w:r>
+        <w:t xml:space="preserve"> t</w:t>
+      </w:r>
+      <w:r>
+        <w:t>ype</w:t>
       </w:r>
     </w:p>
     <w:p/>
@@ -9068,7 +9075,16 @@
         </w:numPr>
       </w:pPr>
       <w:r>
-        <w:t>PredefinedTrait, TraitList</w:t>
+        <w:t>a p</w:t>
+      </w:r>
+      <w:r>
+        <w:t>redefined</w:t>
+      </w:r>
+      <w:r>
+        <w:t xml:space="preserve"> t</w:t>
+      </w:r>
+      <w:r>
+        <w:t>rait, TraitList</w:t>
       </w:r>
     </w:p>
     <w:p>
@@ -9080,7 +9096,16 @@
         </w:numPr>
       </w:pPr>
       <w:r>
-        <w:t>PredefinedTrait</w:t>
+        <w:t>a p</w:t>
+      </w:r>
+      <w:r>
+        <w:t>redefined</w:t>
+      </w:r>
+      <w:r>
+        <w:t xml:space="preserve"> t</w:t>
+      </w:r>
+      <w:r>
+        <w:t>rait</w:t>
       </w:r>
     </w:p>
     <w:p/>
@@ -9370,7 +9395,7 @@
       <w:pPr>
         <w:pStyle w:val="Heading2"/>
       </w:pPr>
-      <w:bookmarkStart w:id="24" w:name="_Toc172490570"/>
+      <w:bookmarkStart w:id="24" w:name="_Toc174219544"/>
       <w:r>
         <w:t>Enums</w:t>
       </w:r>
@@ -9742,7 +9767,7 @@
       <w:pPr>
         <w:pStyle w:val="Heading2"/>
       </w:pPr>
-      <w:bookmarkStart w:id="25" w:name="_Toc172490571"/>
+      <w:bookmarkStart w:id="25" w:name="_Toc174219545"/>
       <w:r>
         <w:t>Properties Section</w:t>
       </w:r>
@@ -10302,7 +10327,7 @@
           <w:iCs w:val="0"/>
         </w:rPr>
       </w:pPr>
-      <w:bookmarkStart w:id="27" w:name="_Toc172490572"/>
+      <w:bookmarkStart w:id="27" w:name="_Toc174219546"/>
       <w:r>
         <w:rPr>
           <w:rStyle w:val="Emphasis"/>
@@ -10421,7 +10446,7 @@
           <w:iCs w:val="0"/>
         </w:rPr>
       </w:pPr>
-      <w:bookmarkStart w:id="28" w:name="_Toc172490573"/>
+      <w:bookmarkStart w:id="28" w:name="_Toc174219547"/>
       <w:r>
         <w:rPr>
           <w:rStyle w:val="Emphasis"/>
@@ -10489,13 +10514,37 @@
         <w:t>readonly</w:t>
       </w:r>
       <w:r>
-        <w:t xml:space="preserve"> keyword declares the object as immutable by the variable</w:t>
-      </w:r>
-      <w:r>
-        <w:t xml:space="preserve"> that references</w:t>
-      </w:r>
-      <w:r>
-        <w:t xml:space="preserve"> it</w:t>
+        <w:t xml:space="preserve"> keyword declares</w:t>
+      </w:r>
+      <w:r>
+        <w:t xml:space="preserve"> </w:t>
+      </w:r>
+      <w:r>
+        <w:t>an</w:t>
+      </w:r>
+      <w:r>
+        <w:t xml:space="preserve"> object that</w:t>
+      </w:r>
+      <w:r>
+        <w:t xml:space="preserve"> </w:t>
+      </w:r>
+      <w:r>
+        <w:t>a</w:t>
+      </w:r>
+      <w:r>
+        <w:t xml:space="preserve"> variable</w:t>
+      </w:r>
+      <w:r>
+        <w:t xml:space="preserve"> references</w:t>
+      </w:r>
+      <w:r>
+        <w:t xml:space="preserve"> </w:t>
+      </w:r>
+      <w:r>
+        <w:t>to be immutable</w:t>
+      </w:r>
+      <w:r>
+        <w:t xml:space="preserve"> by the variable</w:t>
       </w:r>
       <w:r>
         <w:t>.</w:t>
@@ -10504,25 +10553,13 @@
         <w:t xml:space="preserve">  </w:t>
       </w:r>
       <w:r>
-        <w:t>This means that the</w:t>
-      </w:r>
-      <w:r>
-        <w:t xml:space="preserve"> readonly variables cannot modify the objects </w:t>
-      </w:r>
-      <w:r>
-        <w:t>it</w:t>
-      </w:r>
-      <w:r>
-        <w:t xml:space="preserve"> reference</w:t>
-      </w:r>
-      <w:r>
-        <w:t>s</w:t>
-      </w:r>
-      <w:r>
-        <w:t>.</w:t>
-      </w:r>
-      <w:r>
-        <w:t xml:space="preserve">  However, the variable can be reassigned to another object.</w:t>
+        <w:t>However, the variable</w:t>
+      </w:r>
+      <w:r>
+        <w:t xml:space="preserve"> itself</w:t>
+      </w:r>
+      <w:r>
+        <w:t xml:space="preserve"> can be reassigned to another object.</w:t>
       </w:r>
       <w:r>
         <w:t xml:space="preserve">  </w:t>
@@ -10541,7 +10578,7 @@
           <w:i w:val="0"/>
           <w:iCs w:val="0"/>
         </w:rPr>
-        <w:t xml:space="preserve"> object </w:t>
+        <w:t xml:space="preserve"> object to</w:t>
       </w:r>
       <w:r>
         <w:rPr>
@@ -10549,7 +10586,7 @@
           <w:i w:val="0"/>
           <w:iCs w:val="0"/>
         </w:rPr>
-        <w:t xml:space="preserve">to another variable, the </w:t>
+        <w:t xml:space="preserve"> another variable, the </w:t>
       </w:r>
       <w:r>
         <w:rPr>
@@ -10566,6 +10603,14 @@
           <w:iCs w:val="0"/>
         </w:rPr>
         <w:t xml:space="preserve"> readonly</w:t>
+      </w:r>
+      <w:r>
+        <w:rPr>
+          <w:rStyle w:val="Emphasis"/>
+          <w:i w:val="0"/>
+          <w:iCs w:val="0"/>
+        </w:rPr>
+        <w:t xml:space="preserve"> to the newly assigned variable</w:t>
       </w:r>
       <w:r>
         <w:rPr>
@@ -10632,7 +10677,7 @@
           <w:i w:val="0"/>
           <w:iCs w:val="0"/>
         </w:rPr>
-        <w:t xml:space="preserve"> the mutability</w:t>
+        <w:t xml:space="preserve"> the </w:t>
       </w:r>
       <w:r>
         <w:rPr>
@@ -10640,7 +10685,7 @@
           <w:i w:val="0"/>
           <w:iCs w:val="0"/>
         </w:rPr>
-        <w:t xml:space="preserve"> of the object</w:t>
+        <w:t>object</w:t>
       </w:r>
       <w:r>
         <w:rPr>
@@ -10648,7 +10693,7 @@
           <w:i w:val="0"/>
           <w:iCs w:val="0"/>
         </w:rPr>
-        <w:t xml:space="preserve"> from </w:t>
+        <w:t xml:space="preserve"> </w:t>
       </w:r>
       <w:r>
         <w:rPr>
@@ -10656,7 +10701,23 @@
           <w:i w:val="0"/>
           <w:iCs w:val="0"/>
         </w:rPr>
-        <w:t>immutable to mutable when assign</w:t>
+        <w:t xml:space="preserve">to </w:t>
+      </w:r>
+      <w:r>
+        <w:rPr>
+          <w:rStyle w:val="Emphasis"/>
+          <w:i w:val="0"/>
+          <w:iCs w:val="0"/>
+        </w:rPr>
+        <w:t>mutable</w:t>
+      </w:r>
+      <w:r>
+        <w:rPr>
+          <w:rStyle w:val="Emphasis"/>
+          <w:i w:val="0"/>
+          <w:iCs w:val="0"/>
+        </w:rPr>
+        <w:t xml:space="preserve"> when assign</w:t>
       </w:r>
       <w:r>
         <w:rPr>
@@ -10861,7 +10922,7 @@
           <w:iCs w:val="0"/>
         </w:rPr>
       </w:pPr>
-      <w:bookmarkStart w:id="29" w:name="_Toc172490574"/>
+      <w:bookmarkStart w:id="29" w:name="_Toc174219548"/>
       <w:r>
         <w:rPr>
           <w:rStyle w:val="Emphasis"/>
@@ -11148,17 +11209,7 @@
           <w:i w:val="0"/>
           <w:iCs w:val="0"/>
         </w:rPr>
-        <w:t>read</w:t>
-      </w:r>
-      <w:r>
-        <w:rPr>
-          <w:rStyle w:val="Emphasis"/>
-          <w:b/>
-          <w:bCs/>
-          <w:i w:val="0"/>
-          <w:iCs w:val="0"/>
-        </w:rPr>
-        <w:t>only</w:t>
+        <w:t>constant</w:t>
       </w:r>
       <w:r>
         <w:rPr>
@@ -11465,7 +11516,7 @@
           <w:iCs w:val="0"/>
         </w:rPr>
       </w:pPr>
-      <w:bookmarkStart w:id="30" w:name="_Toc172490575"/>
+      <w:bookmarkStart w:id="30" w:name="_Toc174219549"/>
       <w:r>
         <w:rPr>
           <w:rStyle w:val="Emphasis"/>
@@ -11496,13 +11547,36 @@
           <w:i w:val="0"/>
           <w:iCs w:val="0"/>
         </w:rPr>
+        <w:t>/Create</w:t>
+      </w:r>
+      <w:r>
+        <w:rPr>
+          <w:rStyle w:val="Emphasis"/>
+          <w:i w:val="0"/>
+          <w:iCs w:val="0"/>
+        </w:rPr>
         <w:t xml:space="preserve"> Sections</w:t>
       </w:r>
       <w:bookmarkEnd w:id="30"/>
     </w:p>
     <w:p>
       <w:r>
-        <w:t xml:space="preserve">The initialize and start </w:t>
+        <w:t xml:space="preserve">The </w:t>
+      </w:r>
+      <w:r>
+        <w:t>I</w:t>
+      </w:r>
+      <w:r>
+        <w:t xml:space="preserve">nitialize and </w:t>
+      </w:r>
+      <w:r>
+        <w:t>S</w:t>
+      </w:r>
+      <w:r>
+        <w:t>tart</w:t>
+      </w:r>
+      <w:r>
+        <w:t xml:space="preserve"> </w:t>
       </w:r>
       <w:r>
         <w:t>sections</w:t>
@@ -11514,7 +11588,31 @@
         <w:t xml:space="preserve"> and resources</w:t>
       </w:r>
       <w:r>
-        <w:t xml:space="preserve"> at run-time.  The initialize </w:t>
+        <w:t xml:space="preserve"> at run-time.</w:t>
+      </w:r>
+      <w:r>
+        <w:t xml:space="preserve">  The </w:t>
+      </w:r>
+      <w:r>
+        <w:t>C</w:t>
+      </w:r>
+      <w:r>
+        <w:t xml:space="preserve">reate section is </w:t>
+      </w:r>
+      <w:r>
+        <w:t>an</w:t>
+      </w:r>
+      <w:r>
+        <w:t xml:space="preserve"> object factory.</w:t>
+      </w:r>
+      <w:r>
+        <w:t xml:space="preserve">  The </w:t>
+      </w:r>
+      <w:r>
+        <w:t>I</w:t>
+      </w:r>
+      <w:r>
+        <w:t xml:space="preserve">nitialize </w:t>
       </w:r>
       <w:r>
         <w:t>section</w:t>
@@ -11526,7 +11624,19 @@
         <w:t xml:space="preserve">procedural </w:t>
       </w:r>
       <w:r>
-        <w:t xml:space="preserve">file is executed before the start function.  Only one file within an application can have a start </w:t>
+        <w:t xml:space="preserve">file is executed before the </w:t>
+      </w:r>
+      <w:r>
+        <w:t>S</w:t>
+      </w:r>
+      <w:r>
+        <w:t xml:space="preserve">tart function.  Only one file within an application can have a </w:t>
+      </w:r>
+      <w:r>
+        <w:t>S</w:t>
+      </w:r>
+      <w:r>
+        <w:t xml:space="preserve">tart </w:t>
       </w:r>
       <w:r>
         <w:t>section</w:t>
@@ -11538,7 +11648,13 @@
     <w:p>
       <w:r>
         <w:lastRenderedPageBreak/>
-        <w:t xml:space="preserve">The initialize </w:t>
+        <w:t xml:space="preserve">The </w:t>
+      </w:r>
+      <w:r>
+        <w:t>I</w:t>
+      </w:r>
+      <w:r>
+        <w:t xml:space="preserve">nitialize </w:t>
       </w:r>
       <w:r>
         <w:t>section</w:t>
@@ -11609,54 +11725,45 @@
         <w:t xml:space="preserve">of the </w:t>
       </w:r>
       <w:r>
-        <w:t xml:space="preserve">procedural </w:t>
-      </w:r>
-      <w:r>
-        <w:t>files and contains the startup routine</w:t>
+        <w:t>module</w:t>
       </w:r>
       <w:r>
         <w:t xml:space="preserve"> </w:t>
       </w:r>
       <w:r>
-        <w:t xml:space="preserve">and </w:t>
-      </w:r>
-      <w:r>
-        <w:t>main routine</w:t>
+        <w:t xml:space="preserve">files and contains the startup routine.  The </w:t>
+      </w:r>
+      <w:r>
+        <w:t>Start</w:t>
       </w:r>
       <w:r>
         <w:t xml:space="preserve"> </w:t>
       </w:r>
       <w:r>
-        <w:t>combined</w:t>
-      </w:r>
-      <w:r>
-        <w:t xml:space="preserve">.  The </w:t>
-      </w:r>
-      <w:r>
-        <w:t>Start</w:t>
+        <w:t xml:space="preserve">section </w:t>
+      </w:r>
+      <w:r>
+        <w:t>shall</w:t>
       </w:r>
       <w:r>
         <w:t xml:space="preserve"> </w:t>
       </w:r>
       <w:r>
-        <w:t xml:space="preserve">section </w:t>
-      </w:r>
-      <w:r>
-        <w:t xml:space="preserve">can only appear once in an application and only in a </w:t>
-      </w:r>
-      <w:r>
-        <w:t>procedural</w:t>
-      </w:r>
-      <w:r>
-        <w:t xml:space="preserve"> (</w:t>
+        <w:t xml:space="preserve">appear once and </w:t>
+      </w:r>
+      <w:r>
+        <w:t xml:space="preserve">only once in an application and only </w:t>
+      </w:r>
+      <w:r>
+        <w:t>with</w:t>
+      </w:r>
+      <w:r>
+        <w:t xml:space="preserve">in a </w:t>
       </w:r>
       <w:r>
         <w:t>module</w:t>
       </w:r>
       <w:r>
-        <w:t>)</w:t>
-      </w:r>
-      <w:r>
         <w:t xml:space="preserve"> file.  Therefore, every application </w:t>
       </w:r>
       <w:r>
@@ -11666,7 +11773,7 @@
         <w:t xml:space="preserve"> have at least one </w:t>
       </w:r>
       <w:r>
-        <w:t>procedural</w:t>
+        <w:t>module</w:t>
       </w:r>
       <w:r>
         <w:t xml:space="preserve"> source file.</w:t>
@@ -11682,6 +11789,35 @@
       </w:r>
       <w:r>
         <w:t xml:space="preserve"> access.</w:t>
+      </w:r>
+    </w:p>
+    <w:p>
+      <w:r>
+        <w:t xml:space="preserve">The Create section </w:t>
+      </w:r>
+      <w:r>
+        <w:t xml:space="preserve">is an </w:t>
+      </w:r>
+      <w:r>
+        <w:t xml:space="preserve">object factory.  It </w:t>
+      </w:r>
+      <w:r>
+        <w:t xml:space="preserve">instantiates </w:t>
+      </w:r>
+      <w:r>
+        <w:t xml:space="preserve">an </w:t>
+      </w:r>
+      <w:r>
+        <w:t>object, usually a derived type</w:t>
+      </w:r>
+      <w:r>
+        <w:t xml:space="preserve"> of the current type</w:t>
+      </w:r>
+      <w:r>
+        <w:t>.</w:t>
+      </w:r>
+      <w:r>
+        <w:t xml:space="preserve">  </w:t>
       </w:r>
     </w:p>
     <w:p/>
@@ -11713,13 +11849,7 @@
     </w:p>
     <w:p>
       <w:r>
-        <w:t>Initialize</w:t>
-      </w:r>
-      <w:r>
-        <w:t>Start</w:t>
-      </w:r>
-      <w:r>
-        <w:t>Section</w:t>
+        <w:t>InitializeStartCreateSection</w:t>
       </w:r>
       <w:r>
         <w:t>:</w:t>
@@ -11777,6 +11907,33 @@
       </w:r>
       <w:r>
         <w:t>EOL StatementBlock</w:t>
+      </w:r>
+    </w:p>
+    <w:p>
+      <w:pPr>
+        <w:pStyle w:val="ListParagraph"/>
+        <w:numPr>
+          <w:ilvl w:val="0"/>
+          <w:numId w:val="5"/>
+        </w:numPr>
+      </w:pPr>
+      <w:r>
+        <w:t>create</w:t>
+      </w:r>
+      <w:r>
+        <w:t xml:space="preserve"> ( ParameterList ) EOL StatementBlock</w:t>
+      </w:r>
+    </w:p>
+    <w:p>
+      <w:pPr>
+        <w:pStyle w:val="ListParagraph"/>
+        <w:numPr>
+          <w:ilvl w:val="0"/>
+          <w:numId w:val="5"/>
+        </w:numPr>
+      </w:pPr>
+      <w:r>
+        <w:t>create EOL StatementBlock</w:t>
       </w:r>
     </w:p>
     <w:p/>
@@ -11789,7 +11946,7 @@
           <w:iCs w:val="0"/>
         </w:rPr>
       </w:pPr>
-      <w:bookmarkStart w:id="31" w:name="_Toc172490576"/>
+      <w:bookmarkStart w:id="31" w:name="_Toc174219550"/>
       <w:r>
         <w:rPr>
           <w:rStyle w:val="Emphasis"/>
@@ -11901,7 +12058,7 @@
       <w:pPr>
         <w:pStyle w:val="Heading2"/>
       </w:pPr>
-      <w:bookmarkStart w:id="32" w:name="_Toc172490577"/>
+      <w:bookmarkStart w:id="32" w:name="_Toc174219551"/>
       <w:r>
         <w:rPr>
           <w:rStyle w:val="Emphasis"/>
@@ -11937,7 +12094,11 @@
         <w:t xml:space="preserve"> at the beginning of </w:t>
       </w:r>
       <w:r>
-        <w:t>a different line with the name of the function followed by parenthesis</w:t>
+        <w:t xml:space="preserve">a different line with the name of the function followed by </w:t>
+      </w:r>
+      <w:r>
+        <w:lastRenderedPageBreak/>
+        <w:t>parenthesis</w:t>
       </w:r>
       <w:r>
         <w:t xml:space="preserve"> followed by an optional type</w:t>
@@ -12321,7 +12482,7 @@
       <w:pPr>
         <w:pStyle w:val="Heading2"/>
       </w:pPr>
-      <w:bookmarkStart w:id="33" w:name="_Toc172490578"/>
+      <w:bookmarkStart w:id="33" w:name="_Toc174219552"/>
       <w:r>
         <w:t>Statement Block</w:t>
       </w:r>
@@ -12623,6 +12784,7 @@
     <w:p/>
     <w:p>
       <w:r>
+        <w:lastRenderedPageBreak/>
         <w:t>VariableName:</w:t>
       </w:r>
     </w:p>
@@ -12641,7 +12803,6 @@
     <w:p/>
     <w:p>
       <w:r>
-        <w:lastRenderedPageBreak/>
         <w:t>Multi</w:t>
       </w:r>
       <w:r>
@@ -12900,6 +13061,7 @@
         </w:numPr>
       </w:pPr>
       <w:r>
+        <w:lastRenderedPageBreak/>
         <w:t>( RelationalExpression EqualityOperator RelationalExpression )</w:t>
       </w:r>
     </w:p>
@@ -12930,7 +13092,6 @@
     <w:p/>
     <w:p>
       <w:r>
-        <w:lastRenderedPageBreak/>
         <w:t>RelationalExpression:</w:t>
       </w:r>
     </w:p>
@@ -13111,9 +13272,6 @@
         <w:t>BitwiseA</w:t>
       </w:r>
       <w:r>
-        <w:rPr>
-          <w:u w:val="single"/>
-        </w:rPr>
         <w:t>nd</w:t>
       </w:r>
       <w:r>
@@ -13255,6 +13413,7 @@
         </w:numPr>
       </w:pPr>
       <w:r>
+        <w:lastRenderedPageBreak/>
         <w:t xml:space="preserve">( MultiplicativeExpression AdditiveOperator AdditiveExpression ) </w:t>
       </w:r>
       <w:r>
@@ -13312,7 +13471,13 @@
         </w:numPr>
       </w:pPr>
       <w:r>
-        <w:t xml:space="preserve">( CastingExpression MultiplicativeOperator MultiplicativeExpression ) </w:t>
+        <w:t xml:space="preserve">( </w:t>
+      </w:r>
+      <w:r>
+        <w:t>UnaryExpression</w:t>
+      </w:r>
+      <w:r>
+        <w:t xml:space="preserve"> MultiplicativeOperator MultiplicativeExpression ) </w:t>
       </w:r>
       <w:r>
         <w:t>Type</w:t>
@@ -13327,7 +13492,13 @@
         </w:numPr>
       </w:pPr>
       <w:r>
-        <w:t>( CastingExpression MultiplicativeOperator MultiplicativeExpression )</w:t>
+        <w:t xml:space="preserve">( </w:t>
+      </w:r>
+      <w:r>
+        <w:t>UnaryExpression</w:t>
+      </w:r>
+      <w:r>
+        <w:t xml:space="preserve"> MultiplicativeOperator MultiplicativeExpression )</w:t>
       </w:r>
     </w:p>
     <w:p>
@@ -13339,7 +13510,10 @@
         </w:numPr>
       </w:pPr>
       <w:r>
-        <w:t>CastingExpression MultiplicativeOperator MultiplicativeExpression</w:t>
+        <w:t>UnaryExpression</w:t>
+      </w:r>
+      <w:r>
+        <w:t xml:space="preserve"> MultiplicativeOperator MultiplicativeExpression</w:t>
       </w:r>
     </w:p>
     <w:p>
@@ -14462,8 +14636,9 @@
       <w:pPr>
         <w:pStyle w:val="Heading2"/>
       </w:pPr>
-      <w:bookmarkStart w:id="34" w:name="_Toc172490579"/>
-      <w:r>
+      <w:bookmarkStart w:id="34" w:name="_Toc174219553"/>
+      <w:r>
+        <w:lastRenderedPageBreak/>
         <w:t>Function Calls</w:t>
       </w:r>
       <w:bookmarkEnd w:id="34"/>
@@ -14529,7 +14704,7 @@
       <w:pPr>
         <w:pStyle w:val="Heading2"/>
       </w:pPr>
-      <w:bookmarkStart w:id="35" w:name="_Toc172490580"/>
+      <w:bookmarkStart w:id="35" w:name="_Toc174219554"/>
       <w:r>
         <w:t>Compound Statements</w:t>
       </w:r>
@@ -14545,7 +14720,7 @@
       <w:pPr>
         <w:pStyle w:val="Heading3"/>
       </w:pPr>
-      <w:bookmarkStart w:id="36" w:name="_Toc172490581"/>
+      <w:bookmarkStart w:id="36" w:name="_Toc174219555"/>
       <w:r>
         <w:t>Branch</w:t>
       </w:r>
@@ -14831,6 +15006,7 @@
         </w:numPr>
       </w:pPr>
       <w:r>
+        <w:lastRenderedPageBreak/>
         <w:t>else Statement    # single statement</w:t>
       </w:r>
     </w:p>
@@ -15136,7 +15312,7 @@
       <w:pPr>
         <w:pStyle w:val="Heading3"/>
       </w:pPr>
-      <w:bookmarkStart w:id="38" w:name="_Toc172490582"/>
+      <w:bookmarkStart w:id="38" w:name="_Toc174219556"/>
       <w:r>
         <w:t>Loop</w:t>
       </w:r>
@@ -15202,6 +15378,277 @@
       </w:r>
       <w:r>
         <w:t xml:space="preserve"> out of the loop.</w:t>
+      </w:r>
+    </w:p>
+    <w:p/>
+    <w:p>
+      <w:pPr>
+        <w:rPr>
+          <w:rFonts w:asciiTheme="majorHAnsi" w:hAnsiTheme="majorHAnsi" w:cstheme="majorHAnsi"/>
+          <w:sz w:val="24"/>
+          <w:szCs w:val="24"/>
+        </w:rPr>
+      </w:pPr>
+      <w:r>
+        <w:rPr>
+          <w:rStyle w:val="Emphasis"/>
+          <w:rFonts w:asciiTheme="majorHAnsi" w:hAnsiTheme="majorHAnsi" w:cstheme="majorHAnsi"/>
+          <w:sz w:val="24"/>
+          <w:szCs w:val="24"/>
+        </w:rPr>
+        <w:lastRenderedPageBreak/>
+        <w:t>Grammar</w:t>
+      </w:r>
+      <w:r>
+        <w:rPr>
+          <w:rFonts w:asciiTheme="majorHAnsi" w:hAnsiTheme="majorHAnsi" w:cstheme="majorHAnsi"/>
+          <w:sz w:val="24"/>
+          <w:szCs w:val="24"/>
+        </w:rPr>
+        <w:t xml:space="preserve"> Production</w:t>
+      </w:r>
+    </w:p>
+    <w:p>
+      <w:r>
+        <w:t>WhileStatement:</w:t>
+      </w:r>
+    </w:p>
+    <w:p>
+      <w:pPr>
+        <w:pStyle w:val="ListParagraph"/>
+        <w:numPr>
+          <w:ilvl w:val="0"/>
+          <w:numId w:val="14"/>
+        </w:numPr>
+      </w:pPr>
+      <w:r>
+        <w:t>while BoolianExpression Statement</w:t>
+      </w:r>
+    </w:p>
+    <w:p>
+      <w:pPr>
+        <w:pStyle w:val="ListParagraph"/>
+        <w:numPr>
+          <w:ilvl w:val="0"/>
+          <w:numId w:val="14"/>
+        </w:numPr>
+      </w:pPr>
+      <w:r>
+        <w:t xml:space="preserve">while </w:t>
+      </w:r>
+      <w:r>
+        <w:t xml:space="preserve">BoolianExpression </w:t>
+      </w:r>
+      <w:r>
+        <w:t xml:space="preserve">EOL </w:t>
+      </w:r>
+      <w:r>
+        <w:t>StatementBlock</w:t>
+      </w:r>
+    </w:p>
+    <w:p/>
+    <w:p>
+      <w:r>
+        <w:t>ForStatement:</w:t>
+      </w:r>
+    </w:p>
+    <w:p>
+      <w:pPr>
+        <w:pStyle w:val="ListParagraph"/>
+        <w:numPr>
+          <w:ilvl w:val="0"/>
+          <w:numId w:val="12"/>
+        </w:numPr>
+      </w:pPr>
+      <w:r>
+        <w:t>for VariableName in ContainerType Statement</w:t>
+      </w:r>
+    </w:p>
+    <w:p>
+      <w:pPr>
+        <w:pStyle w:val="ListParagraph"/>
+        <w:numPr>
+          <w:ilvl w:val="0"/>
+          <w:numId w:val="12"/>
+        </w:numPr>
+      </w:pPr>
+      <w:r>
+        <w:t xml:space="preserve">for </w:t>
+      </w:r>
+      <w:r>
+        <w:t>V</w:t>
+      </w:r>
+      <w:r>
+        <w:t xml:space="preserve">ariableName in </w:t>
+      </w:r>
+      <w:r>
+        <w:t>C</w:t>
+      </w:r>
+      <w:r>
+        <w:t>ontainerType</w:t>
+      </w:r>
+      <w:r>
+        <w:t xml:space="preserve"> </w:t>
+      </w:r>
+      <w:r>
+        <w:t xml:space="preserve">EOL </w:t>
+      </w:r>
+      <w:r>
+        <w:t>StatementBlock</w:t>
+      </w:r>
+    </w:p>
+    <w:p/>
+    <w:p>
+      <w:r>
+        <w:t>Repeat</w:t>
+      </w:r>
+      <w:r>
+        <w:t>Statement:</w:t>
+      </w:r>
+    </w:p>
+    <w:p>
+      <w:pPr>
+        <w:pStyle w:val="ListParagraph"/>
+        <w:numPr>
+          <w:ilvl w:val="0"/>
+          <w:numId w:val="13"/>
+        </w:numPr>
+      </w:pPr>
+      <w:r>
+        <w:t>repeat</w:t>
+      </w:r>
+      <w:r>
+        <w:t xml:space="preserve"> Statement</w:t>
+      </w:r>
+    </w:p>
+    <w:p>
+      <w:pPr>
+        <w:pStyle w:val="ListParagraph"/>
+        <w:numPr>
+          <w:ilvl w:val="0"/>
+          <w:numId w:val="13"/>
+        </w:numPr>
+      </w:pPr>
+      <w:r>
+        <w:t>repeat</w:t>
+      </w:r>
+      <w:r>
+        <w:t xml:space="preserve"> EOL</w:t>
+      </w:r>
+      <w:r>
+        <w:t xml:space="preserve"> </w:t>
+      </w:r>
+      <w:r>
+        <w:t>StatementBlock</w:t>
+      </w:r>
+    </w:p>
+    <w:p/>
+    <w:p>
+      <w:r>
+        <w:t>B</w:t>
+      </w:r>
+      <w:r>
+        <w:t>reakStatement:</w:t>
+      </w:r>
+    </w:p>
+    <w:p>
+      <w:pPr>
+        <w:pStyle w:val="ListParagraph"/>
+        <w:numPr>
+          <w:ilvl w:val="0"/>
+          <w:numId w:val="13"/>
+        </w:numPr>
+      </w:pPr>
+      <w:r>
+        <w:t>break UnsignedInteger</w:t>
+      </w:r>
+    </w:p>
+    <w:p>
+      <w:pPr>
+        <w:pStyle w:val="ListParagraph"/>
+        <w:numPr>
+          <w:ilvl w:val="0"/>
+          <w:numId w:val="13"/>
+        </w:numPr>
+      </w:pPr>
+      <w:r>
+        <w:t>break</w:t>
+      </w:r>
+    </w:p>
+    <w:p/>
+    <w:p>
+      <w:r>
+        <w:t>ContinueStatement:</w:t>
+      </w:r>
+    </w:p>
+    <w:p>
+      <w:pPr>
+        <w:pStyle w:val="ListParagraph"/>
+        <w:numPr>
+          <w:ilvl w:val="0"/>
+          <w:numId w:val="13"/>
+        </w:numPr>
+      </w:pPr>
+      <w:r>
+        <w:t>Continue UnsignedInteger</w:t>
+      </w:r>
+    </w:p>
+    <w:p>
+      <w:pPr>
+        <w:pStyle w:val="ListParagraph"/>
+        <w:numPr>
+          <w:ilvl w:val="0"/>
+          <w:numId w:val="13"/>
+        </w:numPr>
+      </w:pPr>
+      <w:r>
+        <w:t>Continue</w:t>
+      </w:r>
+    </w:p>
+    <w:p/>
+    <w:p>
+      <w:pPr>
+        <w:pStyle w:val="Heading3"/>
+      </w:pPr>
+      <w:bookmarkStart w:id="39" w:name="_Toc174219557"/>
+      <w:r>
+        <w:t>Error Handle</w:t>
+      </w:r>
+      <w:bookmarkEnd w:id="39"/>
+    </w:p>
+    <w:p>
+      <w:r>
+        <w:t xml:space="preserve">The </w:t>
+      </w:r>
+      <w:r>
+        <w:t xml:space="preserve">error and handle statements </w:t>
+      </w:r>
+      <w:r>
+        <w:t xml:space="preserve">give an option to jump down to another section of code when there is an error that </w:t>
+      </w:r>
+      <w:r>
+        <w:t>cannot</w:t>
+      </w:r>
+      <w:r>
+        <w:t xml:space="preserve"> be handled </w:t>
+      </w:r>
+      <w:r>
+        <w:t xml:space="preserve">gracefully with </w:t>
+      </w:r>
+      <w:r>
+        <w:t>other</w:t>
+      </w:r>
+      <w:r>
+        <w:t xml:space="preserve"> statements</w:t>
+      </w:r>
+      <w:r>
+        <w:t xml:space="preserve">.  </w:t>
+      </w:r>
+      <w:r>
+        <w:t xml:space="preserve">They resemble the throw and catch statements of other languages except </w:t>
+      </w:r>
+      <w:r>
+        <w:t xml:space="preserve">no exception is throw.  </w:t>
       </w:r>
     </w:p>
     <w:p/>
@@ -15233,277 +15680,6 @@
     </w:p>
     <w:p>
       <w:r>
-        <w:t>WhileStatement:</w:t>
-      </w:r>
-    </w:p>
-    <w:p>
-      <w:pPr>
-        <w:pStyle w:val="ListParagraph"/>
-        <w:numPr>
-          <w:ilvl w:val="0"/>
-          <w:numId w:val="14"/>
-        </w:numPr>
-      </w:pPr>
-      <w:r>
-        <w:t>while BoolianExpression Statement</w:t>
-      </w:r>
-    </w:p>
-    <w:p>
-      <w:pPr>
-        <w:pStyle w:val="ListParagraph"/>
-        <w:numPr>
-          <w:ilvl w:val="0"/>
-          <w:numId w:val="14"/>
-        </w:numPr>
-      </w:pPr>
-      <w:r>
-        <w:t xml:space="preserve">while </w:t>
-      </w:r>
-      <w:r>
-        <w:t xml:space="preserve">BoolianExpression </w:t>
-      </w:r>
-      <w:r>
-        <w:t xml:space="preserve">EOL </w:t>
-      </w:r>
-      <w:r>
-        <w:t>StatementBlock</w:t>
-      </w:r>
-    </w:p>
-    <w:p/>
-    <w:p>
-      <w:r>
-        <w:lastRenderedPageBreak/>
-        <w:t>ForStatement:</w:t>
-      </w:r>
-    </w:p>
-    <w:p>
-      <w:pPr>
-        <w:pStyle w:val="ListParagraph"/>
-        <w:numPr>
-          <w:ilvl w:val="0"/>
-          <w:numId w:val="12"/>
-        </w:numPr>
-      </w:pPr>
-      <w:r>
-        <w:t>for VariableName in ContainerType Statement</w:t>
-      </w:r>
-    </w:p>
-    <w:p>
-      <w:pPr>
-        <w:pStyle w:val="ListParagraph"/>
-        <w:numPr>
-          <w:ilvl w:val="0"/>
-          <w:numId w:val="12"/>
-        </w:numPr>
-      </w:pPr>
-      <w:r>
-        <w:t xml:space="preserve">for </w:t>
-      </w:r>
-      <w:r>
-        <w:t>V</w:t>
-      </w:r>
-      <w:r>
-        <w:t xml:space="preserve">ariableName in </w:t>
-      </w:r>
-      <w:r>
-        <w:t>C</w:t>
-      </w:r>
-      <w:r>
-        <w:t>ontainerType</w:t>
-      </w:r>
-      <w:r>
-        <w:t xml:space="preserve"> </w:t>
-      </w:r>
-      <w:r>
-        <w:t xml:space="preserve">EOL </w:t>
-      </w:r>
-      <w:r>
-        <w:t>StatementBlock</w:t>
-      </w:r>
-    </w:p>
-    <w:p/>
-    <w:p>
-      <w:r>
-        <w:t>Repeat</w:t>
-      </w:r>
-      <w:r>
-        <w:t>Statement:</w:t>
-      </w:r>
-    </w:p>
-    <w:p>
-      <w:pPr>
-        <w:pStyle w:val="ListParagraph"/>
-        <w:numPr>
-          <w:ilvl w:val="0"/>
-          <w:numId w:val="13"/>
-        </w:numPr>
-      </w:pPr>
-      <w:r>
-        <w:t>repeat</w:t>
-      </w:r>
-      <w:r>
-        <w:t xml:space="preserve"> Statement</w:t>
-      </w:r>
-    </w:p>
-    <w:p>
-      <w:pPr>
-        <w:pStyle w:val="ListParagraph"/>
-        <w:numPr>
-          <w:ilvl w:val="0"/>
-          <w:numId w:val="13"/>
-        </w:numPr>
-      </w:pPr>
-      <w:r>
-        <w:t>repeat</w:t>
-      </w:r>
-      <w:r>
-        <w:t xml:space="preserve"> EOL</w:t>
-      </w:r>
-      <w:r>
-        <w:t xml:space="preserve"> </w:t>
-      </w:r>
-      <w:r>
-        <w:t>StatementBlock</w:t>
-      </w:r>
-    </w:p>
-    <w:p/>
-    <w:p>
-      <w:r>
-        <w:t>B</w:t>
-      </w:r>
-      <w:r>
-        <w:t>reakStatement:</w:t>
-      </w:r>
-    </w:p>
-    <w:p>
-      <w:pPr>
-        <w:pStyle w:val="ListParagraph"/>
-        <w:numPr>
-          <w:ilvl w:val="0"/>
-          <w:numId w:val="13"/>
-        </w:numPr>
-      </w:pPr>
-      <w:r>
-        <w:t>break UnsignedInteger</w:t>
-      </w:r>
-    </w:p>
-    <w:p>
-      <w:pPr>
-        <w:pStyle w:val="ListParagraph"/>
-        <w:numPr>
-          <w:ilvl w:val="0"/>
-          <w:numId w:val="13"/>
-        </w:numPr>
-      </w:pPr>
-      <w:r>
-        <w:t>break</w:t>
-      </w:r>
-    </w:p>
-    <w:p/>
-    <w:p>
-      <w:r>
-        <w:t>ContinueStatement:</w:t>
-      </w:r>
-    </w:p>
-    <w:p>
-      <w:pPr>
-        <w:pStyle w:val="ListParagraph"/>
-        <w:numPr>
-          <w:ilvl w:val="0"/>
-          <w:numId w:val="13"/>
-        </w:numPr>
-      </w:pPr>
-      <w:r>
-        <w:t>Continue UnsignedInteger</w:t>
-      </w:r>
-    </w:p>
-    <w:p>
-      <w:pPr>
-        <w:pStyle w:val="ListParagraph"/>
-        <w:numPr>
-          <w:ilvl w:val="0"/>
-          <w:numId w:val="13"/>
-        </w:numPr>
-      </w:pPr>
-      <w:r>
-        <w:t>Continue</w:t>
-      </w:r>
-    </w:p>
-    <w:p/>
-    <w:p>
-      <w:pPr>
-        <w:pStyle w:val="Heading3"/>
-      </w:pPr>
-      <w:bookmarkStart w:id="39" w:name="_Toc172490583"/>
-      <w:r>
-        <w:t>Error Handle</w:t>
-      </w:r>
-      <w:bookmarkEnd w:id="39"/>
-    </w:p>
-    <w:p>
-      <w:r>
-        <w:t xml:space="preserve">The </w:t>
-      </w:r>
-      <w:r>
-        <w:t xml:space="preserve">error and handle statements </w:t>
-      </w:r>
-      <w:r>
-        <w:t xml:space="preserve">give an option to jump down to another section of code when there is an error that </w:t>
-      </w:r>
-      <w:r>
-        <w:t>cannot</w:t>
-      </w:r>
-      <w:r>
-        <w:t xml:space="preserve"> be handled </w:t>
-      </w:r>
-      <w:r>
-        <w:t xml:space="preserve">gracefully with </w:t>
-      </w:r>
-      <w:r>
-        <w:t>other</w:t>
-      </w:r>
-      <w:r>
-        <w:t xml:space="preserve"> statements</w:t>
-      </w:r>
-      <w:r>
-        <w:t xml:space="preserve">.  </w:t>
-      </w:r>
-      <w:r>
-        <w:t xml:space="preserve">They resemble the throw and catch statements of other languages except </w:t>
-      </w:r>
-      <w:r>
-        <w:t xml:space="preserve">no exception is throw.  </w:t>
-      </w:r>
-    </w:p>
-    <w:p/>
-    <w:p>
-      <w:pPr>
-        <w:rPr>
-          <w:rFonts w:asciiTheme="majorHAnsi" w:hAnsiTheme="majorHAnsi" w:cstheme="majorHAnsi"/>
-          <w:sz w:val="24"/>
-          <w:szCs w:val="24"/>
-        </w:rPr>
-      </w:pPr>
-      <w:r>
-        <w:rPr>
-          <w:rStyle w:val="Emphasis"/>
-          <w:rFonts w:asciiTheme="majorHAnsi" w:hAnsiTheme="majorHAnsi" w:cstheme="majorHAnsi"/>
-          <w:sz w:val="24"/>
-          <w:szCs w:val="24"/>
-        </w:rPr>
-        <w:t>Grammar</w:t>
-      </w:r>
-      <w:r>
-        <w:rPr>
-          <w:rFonts w:asciiTheme="majorHAnsi" w:hAnsiTheme="majorHAnsi" w:cstheme="majorHAnsi"/>
-          <w:sz w:val="24"/>
-          <w:szCs w:val="24"/>
-        </w:rPr>
-        <w:t xml:space="preserve"> Production</w:t>
-      </w:r>
-    </w:p>
-    <w:p>
-      <w:r>
         <w:t>ErrorStatement:</w:t>
       </w:r>
     </w:p>
@@ -15537,6 +15713,7 @@
         </w:numPr>
       </w:pPr>
       <w:r>
+        <w:lastRenderedPageBreak/>
         <w:t>Strin</w:t>
       </w:r>
       <w:r>
@@ -15611,7 +15788,7 @@
       <w:pPr>
         <w:pStyle w:val="Heading2"/>
       </w:pPr>
-      <w:bookmarkStart w:id="40" w:name="_Toc172490584"/>
+      <w:bookmarkStart w:id="40" w:name="_Toc174219558"/>
       <w:r>
         <w:t>Propert</w:t>
       </w:r>
@@ -15714,7 +15891,7 @@
       <w:pPr>
         <w:pStyle w:val="Heading2"/>
       </w:pPr>
-      <w:bookmarkStart w:id="41" w:name="_Toc172490585"/>
+      <w:bookmarkStart w:id="41" w:name="_Toc174219559"/>
       <w:r>
         <w:t>Identifier</w:t>
       </w:r>
@@ -15832,7 +16009,7 @@
       <w:pPr>
         <w:pStyle w:val="Heading1"/>
       </w:pPr>
-      <w:bookmarkStart w:id="42" w:name="_Toc172490586"/>
+      <w:bookmarkStart w:id="42" w:name="_Toc174219560"/>
       <w:r>
         <w:t>Basic Types</w:t>
       </w:r>
@@ -15846,6 +16023,9 @@
         <w:t>ing-point</w:t>
       </w:r>
       <w:r>
+        <w:t>, fixed-point</w:t>
+      </w:r>
+      <w:r>
         <w:t>, characters, strings</w:t>
       </w:r>
       <w:r>
@@ -15887,7 +16067,7 @@
       <w:pPr>
         <w:pStyle w:val="Heading2"/>
       </w:pPr>
-      <w:bookmarkStart w:id="43" w:name="_Toc172490587"/>
+      <w:bookmarkStart w:id="43" w:name="_Toc174219561"/>
       <w:r>
         <w:t>Literals</w:t>
       </w:r>
@@ -15903,8 +16083,9 @@
       <w:pPr>
         <w:pStyle w:val="Heading2"/>
       </w:pPr>
-      <w:bookmarkStart w:id="44" w:name="_Toc172490588"/>
-      <w:r>
+      <w:bookmarkStart w:id="44" w:name="_Toc174219562"/>
+      <w:r>
+        <w:lastRenderedPageBreak/>
         <w:t>Integer</w:t>
       </w:r>
       <w:bookmarkEnd w:id="44"/>
@@ -15947,7 +16128,6 @@
     <w:p/>
     <w:p>
       <w:r>
-        <w:lastRenderedPageBreak/>
         <w:t>Table of Basic</w:t>
       </w:r>
       <w:r>
@@ -16339,7 +16519,7 @@
       <w:pPr>
         <w:pStyle w:val="Heading2"/>
       </w:pPr>
-      <w:bookmarkStart w:id="45" w:name="_Toc172490589"/>
+      <w:bookmarkStart w:id="45" w:name="_Toc174219563"/>
       <w:r>
         <w:t>Real</w:t>
       </w:r>
@@ -16599,7 +16779,7 @@
       <w:pPr>
         <w:pStyle w:val="Heading2"/>
       </w:pPr>
-      <w:bookmarkStart w:id="46" w:name="_Toc172490590"/>
+      <w:bookmarkStart w:id="46" w:name="_Toc174219564"/>
       <w:r>
         <w:t>Bool</w:t>
       </w:r>
@@ -16727,7 +16907,7 @@
       <w:pPr>
         <w:pStyle w:val="Heading2"/>
       </w:pPr>
-      <w:bookmarkStart w:id="47" w:name="_Toc172490591"/>
+      <w:bookmarkStart w:id="47" w:name="_Toc174219565"/>
       <w:r>
         <w:t>Char</w:t>
       </w:r>
@@ -16738,13 +16918,54 @@
     </w:p>
     <w:p>
       <w:r>
-        <w:t>An individual Unicode character is supported.  This character is a 32-bit code point of the Unicode standard and can represent any single Unicode character</w:t>
+        <w:t xml:space="preserve">An individual Unicode character is supported.  </w:t>
+      </w:r>
+      <w:r>
+        <w:t>C</w:t>
+      </w:r>
+      <w:r>
+        <w:t>haracter</w:t>
+      </w:r>
+      <w:r>
+        <w:t>s</w:t>
+      </w:r>
+      <w:r>
+        <w:t xml:space="preserve"> </w:t>
+      </w:r>
+      <w:r>
+        <w:t xml:space="preserve">are </w:t>
+      </w:r>
+      <w:r>
+        <w:t>32-bit code point</w:t>
+      </w:r>
+      <w:r>
+        <w:t>s</w:t>
+      </w:r>
+      <w:r>
+        <w:t xml:space="preserve"> of the Unicode standard and can represent any single Unicode character</w:t>
       </w:r>
       <w:r>
         <w:t xml:space="preserve"> as well as non-character code points</w:t>
       </w:r>
       <w:r>
-        <w:t>.  It meets the UTF-32 standard.</w:t>
+        <w:t xml:space="preserve">.  </w:t>
+      </w:r>
+    </w:p>
+    <w:p>
+      <w:r>
+        <w:t xml:space="preserve">Note: </w:t>
+      </w:r>
+      <w:r>
+        <w:t xml:space="preserve">Invalid code points are not </w:t>
+      </w:r>
+      <w:r>
+        <w:t xml:space="preserve">checked or </w:t>
+      </w:r>
+      <w:r>
+        <w:t>enforced</w:t>
+      </w:r>
+      <w:r>
+        <w:t>.</w:t>
       </w:r>
     </w:p>
     <w:p/>
@@ -16865,37 +17086,22 @@
               <w:t xml:space="preserve">, </w:t>
             </w:r>
             <w:r>
-              <w:t>‘</w:t>
-            </w:r>
-            <w:r>
-              <w:t>\u0000</w:t>
-            </w:r>
-            <w:r>
-              <w:t>’</w:t>
-            </w:r>
-            <w:r>
-              <w:t xml:space="preserve">, </w:t>
-            </w:r>
-            <w:r>
-              <w:t>‘</w:t>
-            </w:r>
-            <w:r>
-              <w:t>\u10FFFF</w:t>
-            </w:r>
-            <w:r>
-              <w:t>’</w:t>
-            </w:r>
-            <w:r>
-              <w:t xml:space="preserve">, </w:t>
-            </w:r>
-            <w:r>
-              <w:t>‘</w:t>
-            </w:r>
-            <w:r>
-              <w:t>\u10ffff</w:t>
-            </w:r>
-            <w:r>
-              <w:t>’</w:t>
+              <w:t>0000</w:t>
+            </w:r>
+            <w:r>
+              <w:t xml:space="preserve"> uni</w:t>
+            </w:r>
+            <w:r>
+              <w:t>, 10FFFF</w:t>
+            </w:r>
+            <w:r>
+              <w:t xml:space="preserve"> uni</w:t>
+            </w:r>
+            <w:r>
+              <w:t>, 10ffff</w:t>
+            </w:r>
+            <w:r>
+              <w:t xml:space="preserve"> uni</w:t>
             </w:r>
           </w:p>
         </w:tc>
@@ -16906,7 +17112,7 @@
       <w:pPr>
         <w:pStyle w:val="Heading2"/>
       </w:pPr>
-      <w:bookmarkStart w:id="48" w:name="_Toc172490592"/>
+      <w:bookmarkStart w:id="48" w:name="_Toc174219566"/>
       <w:r>
         <w:t>String</w:t>
       </w:r>
@@ -16920,16 +17126,34 @@
         <w:t>Unicode strings optimized</w:t>
       </w:r>
       <w:r>
-        <w:t xml:space="preserve"> for both speed and size.  To optimize the Unicode string, Puma strings represent Unicode character strings in one of three forms; a one-byte array, a two-byte array </w:t>
+        <w:t xml:space="preserve"> for both speed and size.  To optimize the Unicode string, Puma strings represent Unicode character strings in one of three forms; a one-byte array</w:t>
+      </w:r>
+      <w:r>
+        <w:t xml:space="preserve"> (Latin-1)</w:t>
+      </w:r>
+      <w:r>
+        <w:t>, a two-byte array</w:t>
+      </w:r>
+      <w:r>
+        <w:t xml:space="preserve"> (BMP)</w:t>
+      </w:r>
+      <w:r>
+        <w:t xml:space="preserve"> </w:t>
       </w:r>
       <w:r>
         <w:t>or a</w:t>
       </w:r>
       <w:r>
-        <w:t xml:space="preserve"> four-byte array.  The exact size is determined when the string is loaded into the string object.</w:t>
-      </w:r>
-      <w:r>
-        <w:t xml:space="preserve">  </w:t>
+        <w:t xml:space="preserve"> four-byte array</w:t>
+      </w:r>
+      <w:r>
+        <w:t xml:space="preserve"> (UTF-32)</w:t>
+      </w:r>
+      <w:r>
+        <w:t>.  The exact size is determined when the string is loaded into the string object.</w:t>
+      </w:r>
+      <w:r>
+        <w:t xml:space="preserve">  The three string formats are derived types.  Polymorphism is used to make them ack like the same object type.</w:t>
       </w:r>
     </w:p>
     <w:p>
@@ -16942,8 +17166,31 @@
       <w:r>
         <w:t xml:space="preserve">If a string needs to be modified by the code, a new string object is created.  </w:t>
       </w:r>
-      <w:r>
-        <w:t>The string type can be converted to and from UTF8, UTF16, UTF32, ASCII and other less common character set strings</w:t>
+    </w:p>
+    <w:p>
+      <w:r>
+        <w:t xml:space="preserve">The string type can be converted to and from </w:t>
+      </w:r>
+      <w:r>
+        <w:t xml:space="preserve">ASCII, </w:t>
+      </w:r>
+      <w:r>
+        <w:t>UTF-8</w:t>
+      </w:r>
+      <w:r>
+        <w:t xml:space="preserve">, </w:t>
+      </w:r>
+      <w:r>
+        <w:t>UTF-16</w:t>
+      </w:r>
+      <w:r>
+        <w:t xml:space="preserve"> and</w:t>
+      </w:r>
+      <w:r>
+        <w:t xml:space="preserve"> </w:t>
+      </w:r>
+      <w:r>
+        <w:t>UTF-32</w:t>
       </w:r>
       <w:r>
         <w:t xml:space="preserve"> through function</w:t>
@@ -16954,6 +17201,36 @@
       <w:r>
         <w:t xml:space="preserve">.  </w:t>
       </w:r>
+      <w:r>
+        <w:t xml:space="preserve">The default for UTF-8 is no </w:t>
+      </w:r>
+      <w:r>
+        <w:t>byte order marker</w:t>
+      </w:r>
+      <w:r>
+        <w:t xml:space="preserve"> as per the recommendations of the standard committee.  The default</w:t>
+      </w:r>
+      <w:r>
+        <w:t>s</w:t>
+      </w:r>
+      <w:r>
+        <w:t xml:space="preserve"> for UTF-16 and UTF-32 </w:t>
+      </w:r>
+      <w:r>
+        <w:t>are</w:t>
+      </w:r>
+      <w:r>
+        <w:t xml:space="preserve"> big-endian with </w:t>
+      </w:r>
+      <w:r>
+        <w:t>byte order marker</w:t>
+      </w:r>
+      <w:r>
+        <w:t>s</w:t>
+      </w:r>
+      <w:r>
+        <w:t xml:space="preserve">.  </w:t>
+      </w:r>
     </w:p>
     <w:p>
       <w:r>
@@ -16980,6 +17257,11 @@
       <w:bookmarkEnd w:id="49"/>
       <w:r>
         <w:t>are the same as the C language.</w:t>
+      </w:r>
+    </w:p>
+    <w:p>
+      <w:r>
+        <w:t>Note: Invalid code points are not checked or enforced.</w:t>
       </w:r>
     </w:p>
     <w:p/>
@@ -17091,6 +17373,7 @@
           <w:i w:val="0"/>
           <w:iCs w:val="0"/>
         </w:rPr>
+        <w:lastRenderedPageBreak/>
         <w:t>From UTF-8</w:t>
       </w:r>
     </w:p>
@@ -17167,11 +17450,7 @@
         <w:t xml:space="preserve">256 and </w:t>
       </w:r>
       <w:r>
-        <w:t xml:space="preserve">none of the characters are surrogate </w:t>
-      </w:r>
-      <w:r>
-        <w:lastRenderedPageBreak/>
-        <w:t>pairs, then the string is stored as a two-byte string.  If any of the characters are surrogate pairs, then the string is stored as a four-byte string.</w:t>
+        <w:t>none of the characters are surrogate pairs, then the string is stored as a two-byte string.  If any of the characters are surrogate pairs, then the string is stored as a four-byte string.</w:t>
       </w:r>
     </w:p>
     <w:p/>
@@ -17218,13 +17497,22 @@
         <w:t>two-byte string</w:t>
       </w:r>
       <w:r>
-        <w:t xml:space="preserve">, then the entire string is converted the </w:t>
+        <w:t xml:space="preserve">, then the entire string is converted </w:t>
+      </w:r>
+      <w:r>
+        <w:t>to</w:t>
+      </w:r>
+      <w:r>
+        <w:t xml:space="preserve"> </w:t>
       </w:r>
       <w:r>
         <w:t>a one-byte or two-byte string</w:t>
       </w:r>
       <w:r>
-        <w:t>, else it is copied unchanged to a four-byte string.</w:t>
+        <w:t>, else it is copied unchanged to a four-byte string</w:t>
+      </w:r>
+      <w:r>
+        <w:t>.</w:t>
       </w:r>
     </w:p>
     <w:p/>
@@ -17232,7 +17520,7 @@
       <w:pPr>
         <w:pStyle w:val="Heading2"/>
       </w:pPr>
-      <w:bookmarkStart w:id="50" w:name="_Toc172490593"/>
+      <w:bookmarkStart w:id="50" w:name="_Toc174219567"/>
       <w:r>
         <w:t>Basic Base Types</w:t>
       </w:r>
@@ -17261,7 +17549,7 @@
       <w:pPr>
         <w:pStyle w:val="Heading2"/>
       </w:pPr>
-      <w:bookmarkStart w:id="51" w:name="_Toc172490594"/>
+      <w:bookmarkStart w:id="51" w:name="_Toc174219568"/>
       <w:r>
         <w:t>Containers</w:t>
       </w:r>
@@ -17452,8 +17740,9 @@
       <w:pPr>
         <w:pStyle w:val="Heading2"/>
       </w:pPr>
-      <w:bookmarkStart w:id="52" w:name="_Toc172490595"/>
-      <w:r>
+      <w:bookmarkStart w:id="52" w:name="_Toc174219569"/>
+      <w:r>
+        <w:lastRenderedPageBreak/>
         <w:t>Sequence Initializers</w:t>
       </w:r>
       <w:bookmarkEnd w:id="52"/>
@@ -17529,10 +17818,15 @@
       <w:pPr>
         <w:pStyle w:val="Heading1"/>
       </w:pPr>
-      <w:bookmarkStart w:id="53" w:name="_Toc172490596"/>
-      <w:r>
-        <w:lastRenderedPageBreak/>
-        <w:t>Implicit Casting</w:t>
+      <w:bookmarkStart w:id="53" w:name="_Toc174219570"/>
+      <w:r>
+        <w:t>Implicit</w:t>
+      </w:r>
+      <w:r>
+        <w:t>/Explicit</w:t>
+      </w:r>
+      <w:r>
+        <w:t xml:space="preserve"> Casting</w:t>
       </w:r>
       <w:bookmarkEnd w:id="53"/>
     </w:p>
@@ -17601,10 +17895,10 @@
         <w:t>integers</w:t>
       </w:r>
       <w:r>
-        <w:t xml:space="preserve"> can also</w:t>
-      </w:r>
-      <w:r>
-        <w:t xml:space="preserve"> implicitly casted to float</w:t>
+        <w:t xml:space="preserve"> can </w:t>
+      </w:r>
+      <w:r>
+        <w:t>implicitly casted to float</w:t>
       </w:r>
       <w:r>
         <w:t>ing point</w:t>
@@ -17681,13 +17975,25 @@
         <w:t>its</w:t>
       </w:r>
       <w:r>
-        <w:t xml:space="preserve"> base type.  </w:t>
+        <w:t xml:space="preserve"> base type</w:t>
+      </w:r>
+      <w:r>
+        <w:t xml:space="preserve"> (down-casting)</w:t>
+      </w:r>
+      <w:r>
+        <w:t xml:space="preserve">.  </w:t>
       </w:r>
       <w:r>
         <w:t>Explicit</w:t>
       </w:r>
       <w:r>
-        <w:t xml:space="preserve"> casting between a base type and its derived types are </w:t>
+        <w:t xml:space="preserve"> casting between a base type and its derived types</w:t>
+      </w:r>
+      <w:r>
+        <w:t xml:space="preserve"> (up-casting)</w:t>
+      </w:r>
+      <w:r>
+        <w:t xml:space="preserve"> are </w:t>
       </w:r>
       <w:r>
         <w:t xml:space="preserve">not supported in the Puma </w:t>
@@ -21652,7 +21958,7 @@
       <w:pPr>
         <w:pStyle w:val="Heading1"/>
       </w:pPr>
-      <w:bookmarkStart w:id="54" w:name="_Toc172490597"/>
+      <w:bookmarkStart w:id="54" w:name="_Toc174219571"/>
       <w:r>
         <w:t>Memory Management</w:t>
       </w:r>
@@ -21672,7 +21978,7 @@
         <w:t xml:space="preserve"> particular</w:t>
       </w:r>
       <w:r>
-        <w:t xml:space="preserve"> object type.  Borrower</w:t>
+        <w:t xml:space="preserve"> object.  Borrower</w:t>
       </w:r>
       <w:r>
         <w:t>s</w:t>
@@ -21684,368 +21990,441 @@
         <w:t xml:space="preserve">variables or parameters </w:t>
       </w:r>
       <w:r>
-        <w:t>in one or more inner scope</w:t>
+        <w:t>in inner scope from the owner.  When an owner goes out of scope, the object is deallocated; also, when an owner is reassigned, the original object is deallocated before the new object is assigned.  When a borrower goes out of scope or is reassigned, no deallocation is needed because the object is still being referenced by an out</w:t>
+      </w:r>
+      <w:r>
+        <w:t>er</w:t>
+      </w:r>
+      <w:r>
+        <w:t xml:space="preserve"> scope owner.  </w:t>
+      </w:r>
+    </w:p>
+    <w:p>
+      <w:r>
+        <w:lastRenderedPageBreak/>
+        <w:t>Co</w:t>
+      </w:r>
+      <w:r>
+        <w:t xml:space="preserve">-owners are two or more </w:t>
+      </w:r>
+      <w:r>
+        <w:t>outer scope variables</w:t>
+      </w:r>
+      <w:r>
+        <w:t xml:space="preserve"> that </w:t>
+      </w:r>
+      <w:r>
+        <w:t>reside in the same scope</w:t>
+      </w:r>
+      <w:r>
+        <w:t xml:space="preserve"> </w:t>
+      </w:r>
+      <w:r>
+        <w:t xml:space="preserve">and </w:t>
+      </w:r>
+      <w:r>
+        <w:t>reference the same object</w:t>
+      </w:r>
+      <w:r>
+        <w:t xml:space="preserve">.  </w:t>
+      </w:r>
+      <w:r>
+        <w:t xml:space="preserve">When </w:t>
+      </w:r>
+      <w:r>
+        <w:t>co</w:t>
+      </w:r>
+      <w:r>
+        <w:t xml:space="preserve">-owners go out of scope, </w:t>
+      </w:r>
+      <w:r>
+        <w:t>they are compared to</w:t>
+      </w:r>
+      <w:r>
+        <w:t xml:space="preserve"> each other to</w:t>
+      </w:r>
+      <w:r>
+        <w:t xml:space="preserve"> see if they still reference the same object.  If </w:t>
+      </w:r>
+      <w:r>
+        <w:t xml:space="preserve">they reference the same object, </w:t>
+      </w:r>
+      <w:r>
+        <w:t>the object</w:t>
+      </w:r>
+      <w:r>
+        <w:t xml:space="preserve"> is deallocated</w:t>
+      </w:r>
+      <w:r>
+        <w:t xml:space="preserve"> only once</w:t>
+      </w:r>
+      <w:r>
+        <w:t xml:space="preserve">.  If they </w:t>
+      </w:r>
+      <w:r>
+        <w:t>reference two</w:t>
+      </w:r>
+      <w:r>
+        <w:t xml:space="preserve"> or more</w:t>
+      </w:r>
+      <w:r>
+        <w:t xml:space="preserve"> difference objects, </w:t>
+      </w:r>
+      <w:r>
+        <w:t xml:space="preserve">all </w:t>
+      </w:r>
+      <w:r>
+        <w:t>objects are</w:t>
+      </w:r>
+      <w:r>
+        <w:t xml:space="preserve"> </w:t>
+      </w:r>
+      <w:r>
+        <w:t>deallocated.</w:t>
+      </w:r>
+    </w:p>
+    <w:p/>
+    <w:p>
+      <w:pPr>
+        <w:pStyle w:val="Heading1"/>
+      </w:pPr>
+      <w:bookmarkStart w:id="55" w:name="_Toc174219572"/>
+      <w:r>
+        <w:t>Display</w:t>
+      </w:r>
+      <w:bookmarkEnd w:id="55"/>
+    </w:p>
+    <w:p>
+      <w:r>
+        <w:t>Puma support</w:t>
       </w:r>
       <w:r>
         <w:t>s</w:t>
       </w:r>
       <w:r>
-        <w:t xml:space="preserve"> from the owner.  When an owner goes out of scope, the object is deallocated; also, when an owner is reassigned, the original object is deallocated before the new object is assigned.  When a borrower goes out of scope or is reassigned, no deallocation is needed because the object is still being referenced by an out</w:t>
-      </w:r>
-      <w:r>
-        <w:t>er</w:t>
-      </w:r>
-      <w:r>
-        <w:t xml:space="preserve"> scope owner.  </w:t>
-      </w:r>
-    </w:p>
-    <w:p>
-      <w:r>
-        <w:t xml:space="preserve">Multi-owners are two or more </w:t>
-      </w:r>
-      <w:r>
-        <w:t>outer scope variables that reference the same object.</w:t>
+        <w:t xml:space="preserve"> generating HTML displays by calling Puma</w:t>
+      </w:r>
+      <w:r>
+        <w:t xml:space="preserve"> library</w:t>
+      </w:r>
+      <w:r>
+        <w:t xml:space="preserve"> functions.  The software developer </w:t>
+      </w:r>
+      <w:r>
+        <w:t>doesn’t</w:t>
+      </w:r>
+      <w:r>
+        <w:t xml:space="preserve"> need to know HTML, just Puma</w:t>
+      </w:r>
+      <w:r>
+        <w:t xml:space="preserve"> and </w:t>
+      </w:r>
+      <w:r>
+        <w:t>its</w:t>
+      </w:r>
+      <w:r>
+        <w:t xml:space="preserve"> librar</w:t>
+      </w:r>
+      <w:r>
+        <w:t>ies</w:t>
+      </w:r>
+      <w:r>
+        <w:t xml:space="preserve">.  After generating the HTML display, the Puma code will show the display </w:t>
+      </w:r>
+      <w:r>
+        <w:t>in</w:t>
+      </w:r>
+      <w:r>
+        <w:t xml:space="preserve"> a thin client.  This </w:t>
+      </w:r>
+      <w:r>
+        <w:t>feature</w:t>
+      </w:r>
+      <w:r>
+        <w:t xml:space="preserve"> also </w:t>
+      </w:r>
+      <w:r>
+        <w:t>supports</w:t>
+      </w:r>
+      <w:r>
+        <w:t xml:space="preserve"> generat</w:t>
+      </w:r>
+      <w:r>
+        <w:t>ing</w:t>
+      </w:r>
+      <w:r>
+        <w:t xml:space="preserve"> web pages.  </w:t>
+      </w:r>
+    </w:p>
+    <w:p>
+      <w:r>
+        <w:t>The methods that update the displays will generate signals that will run methods on the same thread as the displays.</w:t>
+      </w:r>
+    </w:p>
+    <w:p/>
+    <w:p>
+      <w:pPr>
+        <w:pStyle w:val="Heading1"/>
+      </w:pPr>
+      <w:bookmarkStart w:id="56" w:name="_Toc174219573"/>
+      <w:r>
+        <w:t>Libraries</w:t>
+      </w:r>
+      <w:bookmarkEnd w:id="56"/>
+    </w:p>
+    <w:p>
+      <w:r>
+        <w:t>Puma import</w:t>
+      </w:r>
+      <w:r>
+        <w:t>s</w:t>
+      </w:r>
+      <w:r>
+        <w:t xml:space="preserve"> libraries that perform common task like reading and writing files, opening and closing port</w:t>
+      </w:r>
+      <w:r>
+        <w:t>s and more</w:t>
+      </w:r>
+      <w:r>
+        <w:t>.  Common file formats supported</w:t>
+      </w:r>
+      <w:r>
+        <w:t xml:space="preserve"> are,</w:t>
+      </w:r>
+      <w:r>
+        <w:t xml:space="preserve"> UTF-8, XML, INI, JSON</w:t>
+      </w:r>
+      <w:r>
+        <w:t xml:space="preserve"> </w:t>
+      </w:r>
+      <w:r>
+        <w:t>as well as common databases like</w:t>
+      </w:r>
+      <w:r>
+        <w:t xml:space="preserve"> </w:t>
+      </w:r>
+      <w:r>
+        <w:t xml:space="preserve">MySQL, </w:t>
+      </w:r>
+      <w:r>
+        <w:t>NoSQL, MongoDB</w:t>
+      </w:r>
+      <w:r>
+        <w:t xml:space="preserve">.  Common ports that </w:t>
+      </w:r>
+      <w:r>
+        <w:t>are</w:t>
+      </w:r>
+      <w:r>
+        <w:t xml:space="preserve"> supported are</w:t>
+      </w:r>
+      <w:r>
+        <w:t>, Ethernet</w:t>
+      </w:r>
+      <w:r>
+        <w:t xml:space="preserve">, </w:t>
+      </w:r>
+      <w:r>
+        <w:t>UART</w:t>
+      </w:r>
+      <w:r>
+        <w:t>, USB</w:t>
+      </w:r>
+      <w:r>
+        <w:t xml:space="preserve">.  </w:t>
+      </w:r>
+    </w:p>
+    <w:p>
+      <w:r>
+        <w:t xml:space="preserve">The Puma compiler </w:t>
+      </w:r>
+      <w:r>
+        <w:t xml:space="preserve">is </w:t>
+      </w:r>
+      <w:r>
+        <w:t xml:space="preserve">able to </w:t>
+      </w:r>
+      <w:r>
+        <w:t>generate</w:t>
+      </w:r>
+      <w:r>
+        <w:t xml:space="preserve"> libraries from Puma code.  Prewritten libraries</w:t>
+      </w:r>
+      <w:r>
+        <w:t xml:space="preserve"> can be</w:t>
+      </w:r>
+      <w:r>
+        <w:t xml:space="preserve"> import</w:t>
+      </w:r>
+      <w:r>
+        <w:t>ed</w:t>
+      </w:r>
+      <w:r>
+        <w:t xml:space="preserve"> into a project during compiler time.  </w:t>
+      </w:r>
+    </w:p>
+    <w:p/>
+    <w:p>
+      <w:pPr>
+        <w:pStyle w:val="Heading1"/>
+      </w:pPr>
+      <w:bookmarkStart w:id="57" w:name="_Toc174219574"/>
+      <w:r>
+        <w:t xml:space="preserve">Coding </w:t>
+      </w:r>
+      <w:r>
+        <w:t>Conven</w:t>
+      </w:r>
+      <w:r>
+        <w:t>tion</w:t>
+      </w:r>
+      <w:r>
+        <w:t>s</w:t>
+      </w:r>
+      <w:bookmarkEnd w:id="57"/>
+    </w:p>
+    <w:p>
+      <w:r>
+        <w:t>There are two cod</w:t>
+      </w:r>
+      <w:r>
+        <w:t>ing</w:t>
+      </w:r>
+      <w:r>
+        <w:t xml:space="preserve"> </w:t>
+      </w:r>
+      <w:r>
+        <w:t>conventions</w:t>
+      </w:r>
+      <w:r>
+        <w:t xml:space="preserve"> that are supported, camel case and snake case.  </w:t>
+      </w:r>
+    </w:p>
+    <w:p>
+      <w:r>
+        <w:t>For camel case, l</w:t>
+      </w:r>
+      <w:r>
+        <w:t xml:space="preserve">ocal variables and </w:t>
+      </w:r>
+      <w:r>
+        <w:t>parameters are lower camel case (lowerCamelCase)</w:t>
+      </w:r>
+      <w:r>
+        <w:t xml:space="preserve">.  </w:t>
+      </w:r>
+      <w:r>
+        <w:t>Enums, p</w:t>
+      </w:r>
+      <w:r>
+        <w:t>roperties, f</w:t>
+      </w:r>
+      <w:r>
+        <w:t>unctions</w:t>
+      </w:r>
+      <w:r>
+        <w:t>, type</w:t>
+      </w:r>
+      <w:r>
+        <w:t>s</w:t>
+      </w:r>
+      <w:r>
+        <w:t xml:space="preserve"> and trait</w:t>
+      </w:r>
+      <w:r>
+        <w:t>s</w:t>
+      </w:r>
+      <w:r>
+        <w:t xml:space="preserve"> names are upper camel case (UpperCamelCase).</w:t>
+      </w:r>
+      <w:r>
+        <w:t xml:space="preserve">  Constants are upper case</w:t>
+      </w:r>
+      <w:r>
+        <w:t xml:space="preserve"> with underscores.</w:t>
       </w:r>
       <w:r>
         <w:t xml:space="preserve">  </w:t>
       </w:r>
       <w:r>
-        <w:t xml:space="preserve">When multi-owners go out of scope, </w:t>
-      </w:r>
-      <w:r>
-        <w:t xml:space="preserve">they are compared to see if they still reference the same object.  If </w:t>
-      </w:r>
-      <w:r>
-        <w:t xml:space="preserve">they reference the same object, it is deallocated.  If they </w:t>
-      </w:r>
-      <w:r>
-        <w:t>reference two difference objects, both objects are deallocated.</w:t>
+        <w:t>Leading underscores are not supported.</w:t>
+      </w:r>
+    </w:p>
+    <w:p>
+      <w:r>
+        <w:t xml:space="preserve">For snake case, </w:t>
+      </w:r>
+      <w:r>
+        <w:t>identifier</w:t>
+      </w:r>
+      <w:r>
+        <w:t>s</w:t>
+      </w:r>
+      <w:r>
+        <w:t xml:space="preserve"> are lower case</w:t>
+      </w:r>
+      <w:r>
+        <w:t xml:space="preserve"> </w:t>
+      </w:r>
+      <w:r>
+        <w:t>and</w:t>
+      </w:r>
+      <w:r>
+        <w:t xml:space="preserve"> underscore</w:t>
+      </w:r>
+      <w:r>
+        <w:t>s</w:t>
+      </w:r>
+      <w:r>
+        <w:t xml:space="preserve"> (lower_snake_case)</w:t>
+      </w:r>
+      <w:r>
+        <w:t xml:space="preserve">.  </w:t>
+      </w:r>
+      <w:r>
+        <w:t xml:space="preserve">Constants are upper case with underscores.  </w:t>
+      </w:r>
+      <w:r>
+        <w:t>Leading underscores are not supported.</w:t>
+      </w:r>
+    </w:p>
+    <w:p>
+      <w:r>
+        <w:t xml:space="preserve">Keywords are </w:t>
+      </w:r>
+      <w:r>
+        <w:t xml:space="preserve">always </w:t>
+      </w:r>
+      <w:r>
+        <w:t>lower case</w:t>
+      </w:r>
+      <w:r>
+        <w:t>.</w:t>
+      </w:r>
+      <w:r>
+        <w:br/>
+      </w:r>
+    </w:p>
+    <w:p>
+      <w:pPr>
+        <w:pStyle w:val="Heading1"/>
+      </w:pPr>
+      <w:bookmarkStart w:id="58" w:name="_Toc174219575"/>
+      <w:r>
+        <w:t>Example Code</w:t>
+      </w:r>
+      <w:bookmarkEnd w:id="58"/>
+    </w:p>
+    <w:p>
+      <w:r>
+        <w:t xml:space="preserve">This is a simple </w:t>
+      </w:r>
+      <w:r>
+        <w:t>example of how to write Puma code.</w:t>
       </w:r>
     </w:p>
     <w:p/>
     <w:p>
-      <w:pPr>
-        <w:pStyle w:val="Heading1"/>
-      </w:pPr>
-      <w:bookmarkStart w:id="55" w:name="_Toc172490598"/>
-      <w:r>
-        <w:t>Display</w:t>
-      </w:r>
-      <w:bookmarkEnd w:id="55"/>
-    </w:p>
-    <w:p>
-      <w:r>
-        <w:t>Puma support</w:t>
-      </w:r>
-      <w:r>
-        <w:t>s</w:t>
-      </w:r>
-      <w:r>
-        <w:t xml:space="preserve"> generating HTML displays by calling Puma</w:t>
-      </w:r>
-      <w:r>
-        <w:t xml:space="preserve"> library</w:t>
-      </w:r>
-      <w:r>
-        <w:t xml:space="preserve"> functions.  The software developer </w:t>
-      </w:r>
-      <w:r>
-        <w:t>doesn’t</w:t>
-      </w:r>
-      <w:r>
-        <w:t xml:space="preserve"> need to know HTML, just Puma</w:t>
-      </w:r>
-      <w:r>
-        <w:t xml:space="preserve"> and </w:t>
-      </w:r>
-      <w:r>
-        <w:t>its</w:t>
-      </w:r>
-      <w:r>
-        <w:t xml:space="preserve"> librar</w:t>
-      </w:r>
-      <w:r>
-        <w:t>ies</w:t>
-      </w:r>
-      <w:r>
-        <w:t xml:space="preserve">.  After generating the HTML display, the Puma code will show the display </w:t>
-      </w:r>
-      <w:r>
-        <w:t>in</w:t>
-      </w:r>
-      <w:r>
-        <w:t xml:space="preserve"> a thin client.  This </w:t>
-      </w:r>
-      <w:r>
-        <w:t>feature</w:t>
-      </w:r>
-      <w:r>
-        <w:t xml:space="preserve"> also </w:t>
-      </w:r>
-      <w:r>
-        <w:t>supports</w:t>
-      </w:r>
-      <w:r>
-        <w:t xml:space="preserve"> generat</w:t>
-      </w:r>
-      <w:r>
-        <w:t>ing</w:t>
-      </w:r>
-      <w:r>
-        <w:t xml:space="preserve"> web pages.  </w:t>
-      </w:r>
-    </w:p>
-    <w:p>
-      <w:r>
-        <w:t>The methods that update the displays will generate signals that will run methods on the same thread as the displays.</w:t>
-      </w:r>
-    </w:p>
-    <w:p/>
-    <w:p>
-      <w:pPr>
-        <w:pStyle w:val="Heading1"/>
-      </w:pPr>
-      <w:bookmarkStart w:id="56" w:name="_Toc172490599"/>
-      <w:r>
-        <w:t>Libraries</w:t>
-      </w:r>
-      <w:bookmarkEnd w:id="56"/>
-    </w:p>
-    <w:p>
-      <w:r>
-        <w:t>Puma import</w:t>
-      </w:r>
-      <w:r>
-        <w:t>s</w:t>
-      </w:r>
-      <w:r>
-        <w:t xml:space="preserve"> libraries that perform common task like reading and writing files, opening and closing port</w:t>
-      </w:r>
-      <w:r>
-        <w:t>s and more</w:t>
-      </w:r>
-      <w:r>
-        <w:t>.  Common file formats supported</w:t>
-      </w:r>
-      <w:r>
-        <w:t xml:space="preserve"> are,</w:t>
-      </w:r>
-      <w:r>
-        <w:t xml:space="preserve"> UTF-8, XML, INI, JSON</w:t>
-      </w:r>
-      <w:r>
-        <w:t xml:space="preserve"> </w:t>
-      </w:r>
-      <w:r>
-        <w:t xml:space="preserve">as well as common databases like SQL, MySQL, </w:t>
-      </w:r>
-      <w:r>
-        <w:t>NoSQL, MongoDB</w:t>
-      </w:r>
-      <w:r>
-        <w:t xml:space="preserve">.  Common ports that </w:t>
-      </w:r>
-      <w:r>
-        <w:t>are</w:t>
-      </w:r>
-      <w:r>
-        <w:t xml:space="preserve"> supported are</w:t>
-      </w:r>
-      <w:r>
-        <w:t>, Ethernet</w:t>
-      </w:r>
-      <w:r>
-        <w:t xml:space="preserve">, </w:t>
-      </w:r>
-      <w:r>
-        <w:t>UART</w:t>
-      </w:r>
-      <w:r>
-        <w:t>, USB</w:t>
-      </w:r>
-      <w:r>
-        <w:t xml:space="preserve">.  </w:t>
-      </w:r>
-    </w:p>
-    <w:p>
-      <w:r>
-        <w:t xml:space="preserve">The Puma compiler </w:t>
-      </w:r>
-      <w:r>
-        <w:t xml:space="preserve">is </w:t>
-      </w:r>
-      <w:r>
-        <w:t xml:space="preserve">able to </w:t>
-      </w:r>
-      <w:r>
-        <w:t>generate</w:t>
-      </w:r>
-      <w:r>
-        <w:t xml:space="preserve"> libraries from Puma code.  Prewritten libraries</w:t>
-      </w:r>
-      <w:r>
-        <w:t xml:space="preserve"> can be</w:t>
-      </w:r>
-      <w:r>
-        <w:t xml:space="preserve"> import</w:t>
-      </w:r>
-      <w:r>
-        <w:t>ed</w:t>
-      </w:r>
-      <w:r>
-        <w:t xml:space="preserve"> into a project during compiler time.  </w:t>
-      </w:r>
-    </w:p>
-    <w:p/>
-    <w:p>
-      <w:pPr>
-        <w:pStyle w:val="Heading1"/>
-      </w:pPr>
-      <w:bookmarkStart w:id="57" w:name="_Toc172490600"/>
-      <w:r>
-        <w:t xml:space="preserve">Coding </w:t>
-      </w:r>
-      <w:r>
-        <w:t>Style Conven</w:t>
-      </w:r>
-      <w:r>
-        <w:t>tion</w:t>
-      </w:r>
-      <w:bookmarkEnd w:id="57"/>
-    </w:p>
-    <w:p>
-      <w:r>
-        <w:t>There are two cod</w:t>
-      </w:r>
-      <w:r>
-        <w:t>ing</w:t>
-      </w:r>
-      <w:r>
-        <w:t xml:space="preserve"> styles that are supported, camel case and snake case.  </w:t>
-      </w:r>
-    </w:p>
-    <w:p>
-      <w:r>
-        <w:t>For camel case, l</w:t>
-      </w:r>
-      <w:r>
-        <w:t xml:space="preserve">ocal variables and </w:t>
-      </w:r>
-      <w:r>
-        <w:t>parameters are lower camel case (lowerCamelCase)</w:t>
-      </w:r>
-      <w:r>
-        <w:t xml:space="preserve">.  </w:t>
-      </w:r>
-      <w:r>
-        <w:t>Enums, p</w:t>
-      </w:r>
-      <w:r>
-        <w:t>roperties, f</w:t>
-      </w:r>
-      <w:r>
-        <w:t>unctions</w:t>
-      </w:r>
-      <w:r>
-        <w:t>, type</w:t>
-      </w:r>
-      <w:r>
-        <w:t>s</w:t>
-      </w:r>
-      <w:r>
-        <w:t xml:space="preserve"> and trait</w:t>
-      </w:r>
-      <w:r>
-        <w:t>s</w:t>
-      </w:r>
-      <w:r>
-        <w:t xml:space="preserve"> names are upper camel case (UpperCamelCase).</w:t>
-      </w:r>
-      <w:r>
-        <w:t xml:space="preserve">  Constants are upper case</w:t>
-      </w:r>
-      <w:r>
-        <w:t xml:space="preserve"> with underscores.</w:t>
-      </w:r>
-      <w:r>
-        <w:t xml:space="preserve">  </w:t>
-      </w:r>
-      <w:r>
-        <w:t>Leading underscores are not supported.</w:t>
-      </w:r>
-    </w:p>
-    <w:p>
-      <w:r>
-        <w:t xml:space="preserve">For snake case, </w:t>
-      </w:r>
-      <w:r>
-        <w:t>identifier</w:t>
-      </w:r>
-      <w:r>
-        <w:t>s</w:t>
-      </w:r>
-      <w:r>
-        <w:t xml:space="preserve"> are lower case</w:t>
-      </w:r>
-      <w:r>
-        <w:t xml:space="preserve"> </w:t>
-      </w:r>
-      <w:r>
-        <w:t>and</w:t>
-      </w:r>
-      <w:r>
-        <w:t xml:space="preserve"> underscore</w:t>
-      </w:r>
-      <w:r>
-        <w:t>s</w:t>
-      </w:r>
-      <w:r>
-        <w:t xml:space="preserve"> (lower_snake_case)</w:t>
-      </w:r>
-      <w:r>
-        <w:t xml:space="preserve">.  </w:t>
-      </w:r>
-      <w:r>
-        <w:t>Leading underscores are not supported.</w:t>
-      </w:r>
-    </w:p>
-    <w:p>
-      <w:r>
-        <w:t xml:space="preserve">Keywords are </w:t>
-      </w:r>
-      <w:r>
-        <w:t xml:space="preserve">always </w:t>
-      </w:r>
-      <w:r>
-        <w:t>lower case</w:t>
-      </w:r>
-      <w:r>
-        <w:t>.</w:t>
-      </w:r>
-      <w:r>
-        <w:br/>
-      </w:r>
-    </w:p>
-    <w:p>
-      <w:pPr>
-        <w:pStyle w:val="Heading1"/>
-      </w:pPr>
-      <w:bookmarkStart w:id="58" w:name="_Toc172490601"/>
-      <w:r>
-        <w:t>Example Code</w:t>
-      </w:r>
-      <w:bookmarkEnd w:id="58"/>
-    </w:p>
-    <w:p>
-      <w:r>
-        <w:t xml:space="preserve">This is a simple </w:t>
-      </w:r>
-      <w:r>
-        <w:t>example of how to write Puma code.</w:t>
-      </w:r>
-    </w:p>
-    <w:p/>
-    <w:p>
       <w:r>
         <w:t>// Top of Sound.puma file</w:t>
       </w:r>
@@ -22056,59 +22435,6 @@
       </w:r>
       <w:r>
         <w:t>rait Sound</w:t>
-      </w:r>
-    </w:p>
-    <w:p>
-      <w:r>
-        <w:t>functions</w:t>
-      </w:r>
-    </w:p>
-    <w:p>
-      <w:r>
-        <w:t xml:space="preserve">    </w:t>
-      </w:r>
-      <w:proofErr w:type="gramStart"/>
-      <w:r>
-        <w:t>Sound(</w:t>
-      </w:r>
-      <w:proofErr w:type="gramEnd"/>
-      <w:r>
-        <w:t>)</w:t>
-      </w:r>
-      <w:r>
-        <w:t xml:space="preserve"> </w:t>
-      </w:r>
-      <w:r>
-        <w:t>return</w:t>
-      </w:r>
-      <w:r>
-        <w:t xml:space="preserve"> str</w:t>
-      </w:r>
-    </w:p>
-    <w:p>
-      <w:r>
-        <w:t xml:space="preserve">        return “No sound”</w:t>
-      </w:r>
-    </w:p>
-    <w:p>
-      <w:r>
-        <w:t xml:space="preserve">    end</w:t>
-      </w:r>
-    </w:p>
-    <w:p>
-      <w:r>
-        <w:t>end</w:t>
-      </w:r>
-    </w:p>
-    <w:p/>
-    <w:p>
-      <w:r>
-        <w:t>// Top of Fur.puma file</w:t>
-      </w:r>
-    </w:p>
-    <w:p>
-      <w:r>
-        <w:t>trait Fur</w:t>
       </w:r>
     </w:p>
     <w:p>
@@ -22123,6 +22449,59 @@
       </w:r>
       <w:proofErr w:type="gramStart"/>
       <w:r>
+        <w:t>Sound(</w:t>
+      </w:r>
+      <w:proofErr w:type="gramEnd"/>
+      <w:r>
+        <w:t>)</w:t>
+      </w:r>
+      <w:r>
+        <w:t xml:space="preserve"> </w:t>
+      </w:r>
+      <w:r>
+        <w:t>return</w:t>
+      </w:r>
+      <w:r>
+        <w:t xml:space="preserve"> str</w:t>
+      </w:r>
+    </w:p>
+    <w:p>
+      <w:r>
+        <w:t xml:space="preserve">        return “No sound”</w:t>
+      </w:r>
+    </w:p>
+    <w:p>
+      <w:r>
+        <w:t xml:space="preserve">    end</w:t>
+      </w:r>
+    </w:p>
+    <w:p>
+      <w:r>
+        <w:t>end</w:t>
+      </w:r>
+    </w:p>
+    <w:p/>
+    <w:p>
+      <w:r>
+        <w:t>// Top of Fur.puma file</w:t>
+      </w:r>
+    </w:p>
+    <w:p>
+      <w:r>
+        <w:t>trait Fur</w:t>
+      </w:r>
+    </w:p>
+    <w:p>
+      <w:r>
+        <w:t>functions</w:t>
+      </w:r>
+    </w:p>
+    <w:p>
+      <w:r>
+        <w:t xml:space="preserve">    </w:t>
+      </w:r>
+      <w:proofErr w:type="gramStart"/>
+      <w:r>
         <w:t>Fur(</w:t>
       </w:r>
       <w:proofErr w:type="gramEnd"/>
@@ -22133,23 +22512,309 @@
         <w:t xml:space="preserve"> </w:t>
       </w:r>
       <w:r>
+        <w:t xml:space="preserve">return </w:t>
+      </w:r>
+      <w:r>
+        <w:t>str</w:t>
+      </w:r>
+    </w:p>
+    <w:p>
+      <w:r>
+        <w:t xml:space="preserve">        return “No fur”</w:t>
+      </w:r>
+    </w:p>
+    <w:p>
+      <w:r>
+        <w:t xml:space="preserve">    e</w:t>
+      </w:r>
+      <w:r>
+        <w:t>nd</w:t>
+      </w:r>
+    </w:p>
+    <w:p>
+      <w:r>
+        <w:t>end</w:t>
+      </w:r>
+    </w:p>
+    <w:p/>
+    <w:p>
+      <w:r>
+        <w:t>// Top of Pet.puma file</w:t>
+      </w:r>
+    </w:p>
+    <w:p>
+      <w:r>
+        <w:t>u</w:t>
+      </w:r>
+      <w:r>
+        <w:t>se</w:t>
+      </w:r>
+    </w:p>
+    <w:p>
+      <w:r>
+        <w:t xml:space="preserve">    </w:t>
+      </w:r>
+      <w:r>
+        <w:t>Soun</w:t>
+      </w:r>
+      <w:r>
+        <w:t>d</w:t>
+      </w:r>
+      <w:r>
+        <w:t>.puma</w:t>
+      </w:r>
+    </w:p>
+    <w:p>
+      <w:r>
+        <w:t xml:space="preserve">    </w:t>
+      </w:r>
+      <w:r>
+        <w:t>Fur</w:t>
+      </w:r>
+      <w:r>
+        <w:t>.puma</w:t>
+      </w:r>
+    </w:p>
+    <w:p>
+      <w:r>
+        <w:t>t</w:t>
+      </w:r>
+      <w:r>
+        <w:t>ype Pet is object has Sound, Fur</w:t>
+      </w:r>
+    </w:p>
+    <w:p>
+      <w:r>
+        <w:t>// Executes before initialize</w:t>
+      </w:r>
+    </w:p>
+    <w:p>
+      <w:r>
+        <w:t>p</w:t>
+      </w:r>
+      <w:r>
+        <w:t>roperties</w:t>
+      </w:r>
+    </w:p>
+    <w:p>
+      <w:r>
+        <w:t xml:space="preserve">    Name </w:t>
+      </w:r>
+      <w:r>
+        <w:t>=</w:t>
+      </w:r>
+      <w:r>
+        <w:t xml:space="preserve"> string</w:t>
+      </w:r>
+    </w:p>
+    <w:p>
+      <w:r>
+        <w:t xml:space="preserve">    </w:t>
+      </w:r>
+      <w:r>
+        <w:t>Count = 0 public</w:t>
+      </w:r>
+    </w:p>
+    <w:p>
+      <w:r>
+        <w:t xml:space="preserve">    Size = </w:t>
+      </w:r>
+      <w:r>
+        <w:t>“”</w:t>
+      </w:r>
+    </w:p>
+    <w:p/>
+    <w:p>
+      <w:r>
+        <w:t>i</w:t>
+      </w:r>
+      <w:r>
+        <w:t xml:space="preserve">nitialize ( </w:t>
+      </w:r>
+      <w:r>
+        <w:t>name = “Unknown”</w:t>
+      </w:r>
+      <w:r>
+        <w:t xml:space="preserve">, </w:t>
+      </w:r>
+      <w:r>
+        <w:t>size</w:t>
+      </w:r>
+      <w:r>
+        <w:t xml:space="preserve"> = “Unknown”</w:t>
+      </w:r>
+      <w:r>
+        <w:t xml:space="preserve"> )</w:t>
+      </w:r>
+    </w:p>
+    <w:p>
+      <w:r>
+        <w:t xml:space="preserve">    Name = name</w:t>
+      </w:r>
+    </w:p>
+    <w:p>
+      <w:r>
+        <w:t xml:space="preserve">    Count++</w:t>
+      </w:r>
+    </w:p>
+    <w:p>
+      <w:r>
+        <w:t xml:space="preserve">    </w:t>
+      </w:r>
+      <w:r>
+        <w:t xml:space="preserve">Size = </w:t>
+      </w:r>
+      <w:r>
+        <w:t>size</w:t>
+      </w:r>
+    </w:p>
+    <w:p>
+      <w:r>
+        <w:lastRenderedPageBreak/>
+        <w:t>e</w:t>
+      </w:r>
+      <w:r>
+        <w:t>nd</w:t>
+      </w:r>
+    </w:p>
+    <w:p/>
+    <w:p>
+      <w:r>
+        <w:t>// Top of Dog.puma file</w:t>
+      </w:r>
+    </w:p>
+    <w:p>
+      <w:r>
+        <w:t>use</w:t>
+      </w:r>
+      <w:r>
+        <w:t xml:space="preserve"> Pet.puma</w:t>
+      </w:r>
+    </w:p>
+    <w:p>
+      <w:r>
+        <w:t>t</w:t>
+      </w:r>
+      <w:r>
+        <w:t>ype Dog is Pet</w:t>
+      </w:r>
+    </w:p>
+    <w:p/>
+    <w:p>
+      <w:r>
+        <w:t>i</w:t>
+      </w:r>
+      <w:r>
+        <w:t>nitialize ( name is str )</w:t>
+      </w:r>
+    </w:p>
+    <w:p>
+      <w:r>
+        <w:t xml:space="preserve">    </w:t>
+      </w:r>
+      <w:r>
+        <w:t>b</w:t>
+      </w:r>
+      <w:r>
+        <w:t>ase( name )</w:t>
+      </w:r>
+    </w:p>
+    <w:p/>
+    <w:p>
+      <w:r>
+        <w:t>f</w:t>
+      </w:r>
+      <w:r>
+        <w:t>unctions</w:t>
+      </w:r>
+    </w:p>
+    <w:p>
+      <w:r>
+        <w:t xml:space="preserve">    </w:t>
+      </w:r>
+      <w:proofErr w:type="gramStart"/>
+      <w:r>
+        <w:t>S</w:t>
+      </w:r>
+      <w:r>
+        <w:t>ound(</w:t>
+      </w:r>
+      <w:proofErr w:type="gramEnd"/>
+      <w:r>
+        <w:t>)</w:t>
+      </w:r>
+      <w:r>
+        <w:t xml:space="preserve"> </w:t>
+      </w:r>
+      <w:r>
         <w:t>return</w:t>
       </w:r>
       <w:r>
+        <w:t xml:space="preserve"> str</w:t>
+      </w:r>
+    </w:p>
+    <w:p>
+      <w:r>
+        <w:t xml:space="preserve">        </w:t>
+      </w:r>
+      <w:r>
+        <w:t>r</w:t>
+      </w:r>
+      <w:r>
+        <w:t>eturn “bark bark”</w:t>
+      </w:r>
+    </w:p>
+    <w:p>
+      <w:r>
+        <w:t xml:space="preserve">    </w:t>
+      </w:r>
+      <w:r>
+        <w:t>e</w:t>
+      </w:r>
+      <w:r>
+        <w:t>nd</w:t>
+      </w:r>
+    </w:p>
+    <w:p/>
+    <w:p>
+      <w:r>
+        <w:t xml:space="preserve">    </w:t>
+      </w:r>
+      <w:proofErr w:type="gramStart"/>
+      <w:r>
+        <w:t>Fur(</w:t>
+      </w:r>
+      <w:proofErr w:type="gramEnd"/>
+      <w:r>
+        <w:t>)</w:t>
+      </w:r>
+      <w:r>
         <w:t xml:space="preserve"> </w:t>
       </w:r>
       <w:r>
-        <w:t>str</w:t>
-      </w:r>
-    </w:p>
-    <w:p>
-      <w:r>
-        <w:t xml:space="preserve">        return “No fur”</w:t>
-      </w:r>
-    </w:p>
-    <w:p>
-      <w:r>
-        <w:t xml:space="preserve">    e</w:t>
+        <w:t>return</w:t>
+      </w:r>
+      <w:r>
+        <w:t xml:space="preserve"> str</w:t>
+      </w:r>
+    </w:p>
+    <w:p>
+      <w:r>
+        <w:t xml:space="preserve">        </w:t>
+      </w:r>
+      <w:r>
+        <w:t>r</w:t>
+      </w:r>
+      <w:r>
+        <w:t>eturn “curly”</w:t>
+      </w:r>
+    </w:p>
+    <w:p>
+      <w:r>
+        <w:t xml:space="preserve">    </w:t>
+      </w:r>
+      <w:r>
+        <w:t>e</w:t>
       </w:r>
       <w:r>
         <w:t>nd</w:t>
@@ -22157,441 +22822,153 @@
     </w:p>
     <w:p>
       <w:r>
+        <w:t>e</w:t>
+      </w:r>
+      <w:r>
+        <w:t>nd</w:t>
+      </w:r>
+    </w:p>
+    <w:p/>
+    <w:p>
+      <w:r>
+        <w:t>// Top of Cat.puma file</w:t>
+      </w:r>
+    </w:p>
+    <w:p>
+      <w:r>
+        <w:t>use</w:t>
+      </w:r>
+      <w:r>
+        <w:t xml:space="preserve"> Pet.puma</w:t>
+      </w:r>
+    </w:p>
+    <w:p>
+      <w:r>
+        <w:t xml:space="preserve">type </w:t>
+      </w:r>
+      <w:r>
+        <w:t>Cat</w:t>
+      </w:r>
+      <w:r>
+        <w:t xml:space="preserve"> is Pet</w:t>
+      </w:r>
+    </w:p>
+    <w:p/>
+    <w:p>
+      <w:r>
+        <w:t xml:space="preserve">initialize </w:t>
+      </w:r>
+      <w:proofErr w:type="gramStart"/>
+      <w:r>
+        <w:t>( name</w:t>
+      </w:r>
+      <w:proofErr w:type="gramEnd"/>
+      <w:r>
+        <w:t xml:space="preserve"> string )</w:t>
+      </w:r>
+    </w:p>
+    <w:p>
+      <w:r>
+        <w:t xml:space="preserve">    base( name )</w:t>
+      </w:r>
+    </w:p>
+    <w:p/>
+    <w:p>
+      <w:r>
+        <w:t>functions</w:t>
+      </w:r>
+    </w:p>
+    <w:p>
+      <w:r>
+        <w:t xml:space="preserve">    </w:t>
+      </w:r>
+      <w:proofErr w:type="gramStart"/>
+      <w:r>
+        <w:t>Sound(</w:t>
+      </w:r>
+      <w:proofErr w:type="gramEnd"/>
+      <w:r>
+        <w:t>)</w:t>
+      </w:r>
+      <w:r>
+        <w:t xml:space="preserve"> </w:t>
+      </w:r>
+      <w:r>
+        <w:t>return</w:t>
+      </w:r>
+      <w:r>
+        <w:t xml:space="preserve"> str</w:t>
+      </w:r>
+    </w:p>
+    <w:p>
+      <w:r>
+        <w:t xml:space="preserve">        return “</w:t>
+      </w:r>
+      <w:r>
+        <w:t>meow</w:t>
+      </w:r>
+      <w:r>
+        <w:t>”</w:t>
+      </w:r>
+    </w:p>
+    <w:p>
+      <w:r>
+        <w:lastRenderedPageBreak/>
+        <w:t xml:space="preserve">    end</w:t>
+      </w:r>
+    </w:p>
+    <w:p/>
+    <w:p>
+      <w:r>
+        <w:t xml:space="preserve">    </w:t>
+      </w:r>
+      <w:proofErr w:type="gramStart"/>
+      <w:r>
+        <w:t>Fur(</w:t>
+      </w:r>
+      <w:proofErr w:type="gramEnd"/>
+      <w:r>
+        <w:t>)</w:t>
+      </w:r>
+      <w:r>
+        <w:t xml:space="preserve"> </w:t>
+      </w:r>
+      <w:r>
+        <w:t>return</w:t>
+      </w:r>
+      <w:r>
+        <w:t xml:space="preserve"> str</w:t>
+      </w:r>
+    </w:p>
+    <w:p>
+      <w:r>
+        <w:t xml:space="preserve">        return “</w:t>
+      </w:r>
+      <w:r>
+        <w:t>soft</w:t>
+      </w:r>
+      <w:r>
+        <w:t>”</w:t>
+      </w:r>
+    </w:p>
+    <w:p>
+      <w:r>
+        <w:t xml:space="preserve">    end</w:t>
+      </w:r>
+    </w:p>
+    <w:p>
+      <w:r>
         <w:t>end</w:t>
       </w:r>
     </w:p>
     <w:p/>
     <w:p>
       <w:r>
-        <w:t>// Top of Pet.puma file</w:t>
-      </w:r>
-    </w:p>
-    <w:p>
-      <w:r>
-        <w:t>u</w:t>
-      </w:r>
-      <w:r>
-        <w:t>se</w:t>
-      </w:r>
-    </w:p>
-    <w:p>
-      <w:r>
-        <w:t xml:space="preserve">    </w:t>
-      </w:r>
-      <w:r>
-        <w:t>Soun</w:t>
-      </w:r>
-      <w:r>
-        <w:t>d</w:t>
-      </w:r>
-      <w:r>
-        <w:t>.puma</w:t>
-      </w:r>
-    </w:p>
-    <w:p>
-      <w:r>
-        <w:t xml:space="preserve">    </w:t>
-      </w:r>
-      <w:r>
-        <w:t>Fur</w:t>
-      </w:r>
-      <w:r>
-        <w:t>.puma</w:t>
-      </w:r>
-    </w:p>
-    <w:p>
-      <w:r>
-        <w:t>t</w:t>
-      </w:r>
-      <w:r>
-        <w:t>ype Pet is object has Sound, Fur</w:t>
-      </w:r>
-    </w:p>
-    <w:p>
-      <w:r>
-        <w:t>// Executes before initialize</w:t>
-      </w:r>
-    </w:p>
-    <w:p>
-      <w:r>
-        <w:t>p</w:t>
-      </w:r>
-      <w:r>
-        <w:t>roperties</w:t>
-      </w:r>
-    </w:p>
-    <w:p>
-      <w:r>
-        <w:t xml:space="preserve">    Name </w:t>
-      </w:r>
-      <w:r>
-        <w:t>=</w:t>
-      </w:r>
-      <w:r>
-        <w:t xml:space="preserve"> string</w:t>
-      </w:r>
-    </w:p>
-    <w:p>
-      <w:r>
-        <w:t xml:space="preserve">    </w:t>
-      </w:r>
-      <w:r>
-        <w:t>Count = 0 public</w:t>
-      </w:r>
-    </w:p>
-    <w:p>
-      <w:r>
-        <w:t xml:space="preserve">    Size = </w:t>
-      </w:r>
-      <w:r>
-        <w:t>“”</w:t>
-      </w:r>
-    </w:p>
-    <w:p/>
-    <w:p>
-      <w:r>
-        <w:t>i</w:t>
-      </w:r>
-      <w:r>
-        <w:t xml:space="preserve">nitialize ( </w:t>
-      </w:r>
-      <w:r>
-        <w:t>name = “Unknown”</w:t>
-      </w:r>
-      <w:r>
-        <w:t xml:space="preserve">, </w:t>
-      </w:r>
-      <w:r>
-        <w:t>size</w:t>
-      </w:r>
-      <w:r>
-        <w:t xml:space="preserve"> = “Unknown”</w:t>
-      </w:r>
-      <w:r>
-        <w:t xml:space="preserve"> )</w:t>
-      </w:r>
-    </w:p>
-    <w:p>
-      <w:r>
-        <w:t xml:space="preserve">    Name = name</w:t>
-      </w:r>
-    </w:p>
-    <w:p>
-      <w:r>
-        <w:t xml:space="preserve">    Count++</w:t>
-      </w:r>
-    </w:p>
-    <w:p>
-      <w:r>
-        <w:t xml:space="preserve">    </w:t>
-      </w:r>
-      <w:r>
-        <w:t xml:space="preserve">Size = </w:t>
-      </w:r>
-      <w:r>
-        <w:t>size</w:t>
-      </w:r>
-    </w:p>
-    <w:p>
-      <w:r>
-        <w:t>e</w:t>
-      </w:r>
-      <w:r>
-        <w:t>nd</w:t>
-      </w:r>
-    </w:p>
-    <w:p/>
-    <w:p>
-      <w:r>
-        <w:t>// Top of Dog.puma file</w:t>
-      </w:r>
-    </w:p>
-    <w:p>
-      <w:r>
-        <w:t>use</w:t>
-      </w:r>
-      <w:r>
-        <w:t xml:space="preserve"> Pet.puma</w:t>
-      </w:r>
-    </w:p>
-    <w:p>
-      <w:r>
-        <w:t>t</w:t>
-      </w:r>
-      <w:r>
-        <w:t>ype Dog is Pet</w:t>
-      </w:r>
-    </w:p>
-    <w:p/>
-    <w:p>
-      <w:r>
-        <w:t>i</w:t>
-      </w:r>
-      <w:r>
-        <w:t>nitialize ( name is str )</w:t>
-      </w:r>
-    </w:p>
-    <w:p>
-      <w:r>
-        <w:t xml:space="preserve">    </w:t>
-      </w:r>
-      <w:r>
-        <w:t>b</w:t>
-      </w:r>
-      <w:r>
-        <w:t>ase( name )</w:t>
-      </w:r>
-    </w:p>
-    <w:p/>
-    <w:p>
-      <w:r>
-        <w:t>f</w:t>
-      </w:r>
-      <w:r>
-        <w:t>unctions</w:t>
-      </w:r>
-    </w:p>
-    <w:p>
-      <w:r>
-        <w:t xml:space="preserve">    </w:t>
-      </w:r>
-      <w:proofErr w:type="gramStart"/>
-      <w:r>
-        <w:t>S</w:t>
-      </w:r>
-      <w:r>
-        <w:t>ound(</w:t>
-      </w:r>
-      <w:proofErr w:type="gramEnd"/>
-      <w:r>
-        <w:t>)</w:t>
-      </w:r>
-      <w:r>
-        <w:t xml:space="preserve"> </w:t>
-      </w:r>
-      <w:r>
-        <w:t>return</w:t>
-      </w:r>
-      <w:r>
-        <w:t xml:space="preserve"> str</w:t>
-      </w:r>
-    </w:p>
-    <w:p>
-      <w:r>
-        <w:t xml:space="preserve">        </w:t>
-      </w:r>
-      <w:r>
-        <w:t>r</w:t>
-      </w:r>
-      <w:r>
-        <w:t>eturn “bark bark”</w:t>
-      </w:r>
-    </w:p>
-    <w:p>
-      <w:r>
-        <w:t xml:space="preserve">    </w:t>
-      </w:r>
-      <w:r>
-        <w:t>e</w:t>
-      </w:r>
-      <w:r>
-        <w:t>nd</w:t>
-      </w:r>
-    </w:p>
-    <w:p/>
-    <w:p>
-      <w:r>
-        <w:t xml:space="preserve">    </w:t>
-      </w:r>
-      <w:proofErr w:type="gramStart"/>
-      <w:r>
-        <w:t>Fur(</w:t>
-      </w:r>
-      <w:proofErr w:type="gramEnd"/>
-      <w:r>
-        <w:t>)</w:t>
-      </w:r>
-      <w:r>
-        <w:t xml:space="preserve"> </w:t>
-      </w:r>
-      <w:r>
-        <w:t>return</w:t>
-      </w:r>
-      <w:r>
-        <w:t xml:space="preserve"> str</w:t>
-      </w:r>
-    </w:p>
-    <w:p>
-      <w:r>
-        <w:t xml:space="preserve">        </w:t>
-      </w:r>
-      <w:r>
-        <w:t>r</w:t>
-      </w:r>
-      <w:r>
-        <w:t>eturn “curly”</w:t>
-      </w:r>
-    </w:p>
-    <w:p>
-      <w:r>
-        <w:t xml:space="preserve">    </w:t>
-      </w:r>
-      <w:r>
-        <w:t>e</w:t>
-      </w:r>
-      <w:r>
-        <w:t>nd</w:t>
-      </w:r>
-    </w:p>
-    <w:p>
-      <w:r>
-        <w:t>e</w:t>
-      </w:r>
-      <w:r>
-        <w:t>nd</w:t>
-      </w:r>
-    </w:p>
-    <w:p/>
-    <w:p>
-      <w:r>
-        <w:t>// Top of Cat.puma file</w:t>
-      </w:r>
-    </w:p>
-    <w:p>
-      <w:r>
-        <w:t>use</w:t>
-      </w:r>
-      <w:r>
-        <w:t xml:space="preserve"> Pet.puma</w:t>
-      </w:r>
-    </w:p>
-    <w:p>
-      <w:r>
-        <w:t xml:space="preserve">type </w:t>
-      </w:r>
-      <w:r>
-        <w:t>Cat</w:t>
-      </w:r>
-      <w:r>
-        <w:t xml:space="preserve"> is Pet</w:t>
-      </w:r>
-    </w:p>
-    <w:p/>
-    <w:p>
-      <w:r>
-        <w:t xml:space="preserve">initialize </w:t>
-      </w:r>
-      <w:proofErr w:type="gramStart"/>
-      <w:r>
-        <w:t>( name</w:t>
-      </w:r>
-      <w:proofErr w:type="gramEnd"/>
-      <w:r>
-        <w:t xml:space="preserve"> string )</w:t>
-      </w:r>
-    </w:p>
-    <w:p>
-      <w:r>
-        <w:t xml:space="preserve">    base( name )</w:t>
-      </w:r>
-    </w:p>
-    <w:p/>
-    <w:p>
-      <w:r>
-        <w:t>functions</w:t>
-      </w:r>
-    </w:p>
-    <w:p>
-      <w:r>
-        <w:t xml:space="preserve">    </w:t>
-      </w:r>
-      <w:proofErr w:type="gramStart"/>
-      <w:r>
-        <w:t>Sound(</w:t>
-      </w:r>
-      <w:proofErr w:type="gramEnd"/>
-      <w:r>
-        <w:t>)</w:t>
-      </w:r>
-      <w:r>
-        <w:t xml:space="preserve"> </w:t>
-      </w:r>
-      <w:r>
-        <w:t>return</w:t>
-      </w:r>
-      <w:r>
-        <w:t xml:space="preserve"> str</w:t>
-      </w:r>
-    </w:p>
-    <w:p>
-      <w:r>
-        <w:t xml:space="preserve">        return “</w:t>
-      </w:r>
-      <w:r>
-        <w:t>meow</w:t>
-      </w:r>
-      <w:r>
-        <w:t>”</w:t>
-      </w:r>
-    </w:p>
-    <w:p>
-      <w:r>
-        <w:t xml:space="preserve">    end</w:t>
-      </w:r>
-    </w:p>
-    <w:p/>
-    <w:p>
-      <w:r>
-        <w:t xml:space="preserve">    </w:t>
-      </w:r>
-      <w:proofErr w:type="gramStart"/>
-      <w:r>
-        <w:t>Fur(</w:t>
-      </w:r>
-      <w:proofErr w:type="gramEnd"/>
-      <w:r>
-        <w:t>)</w:t>
-      </w:r>
-      <w:r>
-        <w:t xml:space="preserve"> </w:t>
-      </w:r>
-      <w:r>
-        <w:t>return</w:t>
-      </w:r>
-      <w:r>
-        <w:t xml:space="preserve"> str</w:t>
-      </w:r>
-    </w:p>
-    <w:p>
-      <w:r>
-        <w:t xml:space="preserve">        return “</w:t>
-      </w:r>
-      <w:r>
-        <w:t>soft</w:t>
-      </w:r>
-      <w:r>
-        <w:t>”</w:t>
-      </w:r>
-    </w:p>
-    <w:p>
-      <w:r>
-        <w:t xml:space="preserve">    end</w:t>
-      </w:r>
-    </w:p>
-    <w:p>
-      <w:r>
-        <w:t>end</w:t>
-      </w:r>
-    </w:p>
-    <w:p/>
-    <w:p>
-      <w:r>
         <w:t>// Top of PetApp.puma file</w:t>
       </w:r>
     </w:p>
     <w:p>
       <w:r>
-        <w:lastRenderedPageBreak/>
         <w:t>u</w:t>
       </w:r>
       <w:r>

</xml_diff>